<commit_message>
Versão 1.1 do PGC, Alteração de nome de Documento de Riscos, Versão 0.2 de PPJ
</commit_message>
<xml_diff>
--- a/01-SISTEMA/05-GERENCIA DE CONFIGURACAO/PGC-Plano de Gerência de Configuração.docx
+++ b/01-SISTEMA/05-GERENCIA DE CONFIGURACAO/PGC-Plano de Gerência de Configuração.docx
@@ -470,6 +470,12 @@
                 <w:rFonts w:asciiTheme="minorHAnsi" w:hAnsiTheme="minorHAnsi"/>
               </w:rPr>
             </w:pPr>
+            <w:r>
+              <w:rPr>
+                <w:rFonts w:asciiTheme="minorHAnsi" w:hAnsiTheme="minorHAnsi"/>
+              </w:rPr>
+              <w:t>05.12.2015</w:t>
+            </w:r>
           </w:p>
         </w:tc>
         <w:tc>
@@ -489,6 +495,63 @@
                 <w:rFonts w:asciiTheme="minorHAnsi" w:hAnsiTheme="minorHAnsi"/>
               </w:rPr>
             </w:pPr>
+            <w:r>
+              <w:rPr>
+                <w:rFonts w:asciiTheme="minorHAnsi" w:hAnsiTheme="minorHAnsi"/>
+              </w:rPr>
+              <w:t>Alteração em tabela de i</w:t>
+            </w:r>
+            <w:r>
+              <w:rPr>
+                <w:rFonts w:asciiTheme="minorHAnsi" w:hAnsiTheme="minorHAnsi"/>
+                <w:color w:val="000000"/>
+              </w:rPr>
+              <w:t xml:space="preserve">dentificadores e </w:t>
+            </w:r>
+            <w:r>
+              <w:rPr>
+                <w:rFonts w:asciiTheme="minorHAnsi" w:hAnsiTheme="minorHAnsi"/>
+                <w:color w:val="000000"/>
+              </w:rPr>
+              <w:t>n</w:t>
+            </w:r>
+            <w:r>
+              <w:rPr>
+                <w:rFonts w:asciiTheme="minorHAnsi" w:hAnsiTheme="minorHAnsi"/>
+                <w:color w:val="000000"/>
+              </w:rPr>
+              <w:t xml:space="preserve">omes dos </w:t>
+            </w:r>
+            <w:r>
+              <w:rPr>
+                <w:rFonts w:asciiTheme="minorHAnsi" w:hAnsiTheme="minorHAnsi"/>
+                <w:color w:val="000000"/>
+              </w:rPr>
+              <w:t>a</w:t>
+            </w:r>
+            <w:r>
+              <w:rPr>
+                <w:rFonts w:asciiTheme="minorHAnsi" w:hAnsiTheme="minorHAnsi"/>
+                <w:color w:val="000000"/>
+              </w:rPr>
+              <w:t>rtefatos</w:t>
+            </w:r>
+            <w:r>
+              <w:rPr>
+                <w:rFonts w:asciiTheme="minorHAnsi" w:hAnsiTheme="minorHAnsi"/>
+                <w:color w:val="000000"/>
+              </w:rPr>
+              <w:t>.</w:t>
+            </w:r>
+            <w:r>
+              <w:rPr>
+                <w:rFonts w:asciiTheme="minorHAnsi" w:hAnsiTheme="minorHAnsi"/>
+                <w:color w:val="000000"/>
+              </w:rPr>
+              <w:t xml:space="preserve"> Versão: 1.1</w:t>
+            </w:r>
+            <w:bookmarkStart w:id="0" w:name="_GoBack"/>
+            <w:bookmarkEnd w:id="0"/>
           </w:p>
         </w:tc>
         <w:tc>
@@ -509,6 +572,12 @@
                 <w:rFonts w:asciiTheme="minorHAnsi" w:hAnsiTheme="minorHAnsi"/>
               </w:rPr>
             </w:pPr>
+            <w:r>
+              <w:rPr>
+                <w:rFonts w:asciiTheme="minorHAnsi" w:hAnsiTheme="minorHAnsi"/>
+              </w:rPr>
+              <w:t>Luiz Antonio Pereira</w:t>
+            </w:r>
           </w:p>
         </w:tc>
       </w:tr>
@@ -1181,67 +1250,50 @@
           <w:rFonts w:asciiTheme="minorHAnsi" w:hAnsiTheme="minorHAnsi"/>
         </w:rPr>
       </w:pPr>
-      <w:r>
-        <w:fldChar w:fldCharType="begin"/>
-      </w:r>
-      <w:r>
-        <w:instrText xml:space="preserve"> HYPERLINK \l "__RefHeading___Toc413326732" </w:instrText>
-      </w:r>
-      <w:r>
-        <w:fldChar w:fldCharType="separate"/>
-      </w:r>
-      <w:r>
-        <w:rPr>
-          <w:rStyle w:val="IndexLink"/>
-          <w:rFonts w:asciiTheme="minorHAnsi" w:hAnsiTheme="minorHAnsi"/>
-          <w:lang w:eastAsia="pt-BR"/>
-        </w:rPr>
-        <w:t>1.1.1</w:t>
-      </w:r>
-      <w:r>
-        <w:rPr>
-          <w:rStyle w:val="IndexLink"/>
-          <w:rFonts w:asciiTheme="minorHAnsi" w:hAnsiTheme="minorHAnsi" w:cs="Calibri"/>
-          <w:sz w:val="22"/>
-          <w:szCs w:val="22"/>
-          <w:lang w:eastAsia="pt-BR"/>
-        </w:rPr>
-        <w:tab/>
-      </w:r>
-      <w:r>
-        <w:rPr>
-          <w:rStyle w:val="IndexLink"/>
-          <w:rFonts w:asciiTheme="minorHAnsi" w:hAnsiTheme="minorHAnsi"/>
-          <w:lang w:eastAsia="pt-BR"/>
-        </w:rPr>
-        <w:t>Organização do Documento</w:t>
-      </w:r>
-      <w:r>
-        <w:rPr>
-          <w:rStyle w:val="IndexLink"/>
-          <w:rFonts w:asciiTheme="minorHAnsi" w:hAnsiTheme="minorHAnsi"/>
-          <w:lang w:eastAsia="pt-BR"/>
-        </w:rPr>
-        <w:tab/>
-      </w:r>
-      <w:r>
-        <w:rPr>
-          <w:rStyle w:val="IndexLink"/>
-          <w:rFonts w:asciiTheme="minorHAnsi" w:hAnsiTheme="minorHAnsi"/>
-          <w:lang w:eastAsia="pt-BR"/>
-        </w:rPr>
-        <w:t>4</w:t>
-      </w:r>
-      <w:bookmarkStart w:id="0" w:name="_GoBack"/>
-      <w:bookmarkEnd w:id="0"/>
-      <w:r>
-        <w:rPr>
-          <w:rStyle w:val="IndexLink"/>
-          <w:rFonts w:asciiTheme="minorHAnsi" w:hAnsiTheme="minorHAnsi"/>
-          <w:lang w:eastAsia="pt-BR"/>
-        </w:rPr>
-        <w:fldChar w:fldCharType="end"/>
-      </w:r>
+      <w:hyperlink w:anchor="__RefHeading___Toc413326732" w:history="1">
+        <w:r>
+          <w:rPr>
+            <w:rStyle w:val="IndexLink"/>
+            <w:rFonts w:asciiTheme="minorHAnsi" w:hAnsiTheme="minorHAnsi"/>
+            <w:lang w:eastAsia="pt-BR"/>
+          </w:rPr>
+          <w:t>1.1.1</w:t>
+        </w:r>
+        <w:r>
+          <w:rPr>
+            <w:rStyle w:val="IndexLink"/>
+            <w:rFonts w:asciiTheme="minorHAnsi" w:hAnsiTheme="minorHAnsi" w:cs="Calibri"/>
+            <w:sz w:val="22"/>
+            <w:szCs w:val="22"/>
+            <w:lang w:eastAsia="pt-BR"/>
+          </w:rPr>
+          <w:tab/>
+        </w:r>
+        <w:r>
+          <w:rPr>
+            <w:rStyle w:val="IndexLink"/>
+            <w:rFonts w:asciiTheme="minorHAnsi" w:hAnsiTheme="minorHAnsi"/>
+            <w:lang w:eastAsia="pt-BR"/>
+          </w:rPr>
+          <w:t>Organização do Documento</w:t>
+        </w:r>
+        <w:r>
+          <w:rPr>
+            <w:rStyle w:val="IndexLink"/>
+            <w:rFonts w:asciiTheme="minorHAnsi" w:hAnsiTheme="minorHAnsi"/>
+            <w:lang w:eastAsia="pt-BR"/>
+          </w:rPr>
+          <w:tab/>
+        </w:r>
+        <w:r>
+          <w:rPr>
+            <w:rStyle w:val="IndexLink"/>
+            <w:rFonts w:asciiTheme="minorHAnsi" w:hAnsiTheme="minorHAnsi"/>
+            <w:lang w:eastAsia="pt-BR"/>
+          </w:rPr>
+          <w:t>4</w:t>
+        </w:r>
+      </w:hyperlink>
     </w:p>
     <w:p>
       <w:pPr>
@@ -1254,97 +1306,50 @@
           <w:rFonts w:asciiTheme="minorHAnsi" w:hAnsiTheme="minorHAnsi"/>
         </w:rPr>
       </w:pPr>
-      <w:r>
-        <w:fldChar w:fldCharType="begin"/>
-      </w:r>
-      <w:r>
-        <w:instrText xml:space="preserve"> HYPERLINK \l "__RefHeading___Toc413326733" </w:instrText>
-      </w:r>
-      <w:r>
-        <w:fldChar w:fldCharType="separate"/>
-      </w:r>
-      <w:r>
-        <w:rPr>
-          <w:rStyle w:val="IndexLink"/>
-          <w:rFonts w:asciiTheme="minorHAnsi" w:hAnsiTheme="minorHAnsi"/>
-          <w:lang w:eastAsia="pt-BR"/>
-        </w:rPr>
-        <w:t>2</w:t>
-      </w:r>
-      <w:r>
-        <w:rPr>
-          <w:rStyle w:val="IndexLink"/>
-          <w:rFonts w:asciiTheme="minorHAnsi" w:hAnsiTheme="minorHAnsi" w:cs="Calibri"/>
-          <w:sz w:val="22"/>
-          <w:szCs w:val="22"/>
-          <w:lang w:eastAsia="pt-BR"/>
-        </w:rPr>
-        <w:tab/>
-      </w:r>
-      <w:r>
-        <w:rPr>
-          <w:rStyle w:val="IndexLink"/>
-          <w:rFonts w:asciiTheme="minorHAnsi" w:hAnsiTheme="minorHAnsi"/>
-          <w:lang w:eastAsia="pt-BR"/>
-        </w:rPr>
-        <w:t>Papeis e Responsabi</w:t>
-      </w:r>
-      <w:r>
-        <w:rPr>
-          <w:rStyle w:val="IndexLink"/>
-          <w:rFonts w:asciiTheme="minorHAnsi" w:hAnsiTheme="minorHAnsi"/>
-          <w:lang w:eastAsia="pt-BR"/>
-        </w:rPr>
-        <w:t>l</w:t>
-      </w:r>
-      <w:r>
-        <w:rPr>
-          <w:rStyle w:val="IndexLink"/>
-          <w:rFonts w:asciiTheme="minorHAnsi" w:hAnsiTheme="minorHAnsi"/>
-          <w:lang w:eastAsia="pt-BR"/>
-        </w:rPr>
-        <w:t>i</w:t>
-      </w:r>
-      <w:r>
-        <w:rPr>
-          <w:rStyle w:val="IndexLink"/>
-          <w:rFonts w:asciiTheme="minorHAnsi" w:hAnsiTheme="minorHAnsi"/>
-          <w:lang w:eastAsia="pt-BR"/>
-        </w:rPr>
-        <w:t>d</w:t>
-      </w:r>
-      <w:r>
-        <w:rPr>
-          <w:rStyle w:val="IndexLink"/>
-          <w:rFonts w:asciiTheme="minorHAnsi" w:hAnsiTheme="minorHAnsi"/>
-          <w:lang w:eastAsia="pt-BR"/>
-        </w:rPr>
-        <w:t>ades</w:t>
-      </w:r>
-      <w:r>
-        <w:rPr>
-          <w:rStyle w:val="IndexLink"/>
-          <w:rFonts w:asciiTheme="minorHAnsi" w:hAnsiTheme="minorHAnsi"/>
-          <w:lang w:eastAsia="pt-BR"/>
-        </w:rPr>
-        <w:tab/>
-      </w:r>
-      <w:r>
-        <w:rPr>
-          <w:rStyle w:val="IndexLink"/>
-          <w:rFonts w:asciiTheme="minorHAnsi" w:hAnsiTheme="minorHAnsi"/>
-          <w:lang w:eastAsia="pt-BR"/>
-        </w:rPr>
-        <w:t>5</w:t>
-      </w:r>
-      <w:r>
-        <w:rPr>
-          <w:rStyle w:val="IndexLink"/>
-          <w:rFonts w:asciiTheme="minorHAnsi" w:hAnsiTheme="minorHAnsi"/>
-          <w:lang w:eastAsia="pt-BR"/>
-        </w:rPr>
-        <w:fldChar w:fldCharType="end"/>
-      </w:r>
+      <w:hyperlink w:anchor="__RefHeading___Toc413326733" w:history="1">
+        <w:r>
+          <w:rPr>
+            <w:rStyle w:val="IndexLink"/>
+            <w:rFonts w:asciiTheme="minorHAnsi" w:hAnsiTheme="minorHAnsi"/>
+            <w:lang w:eastAsia="pt-BR"/>
+          </w:rPr>
+          <w:t>2</w:t>
+        </w:r>
+        <w:r>
+          <w:rPr>
+            <w:rStyle w:val="IndexLink"/>
+            <w:rFonts w:asciiTheme="minorHAnsi" w:hAnsiTheme="minorHAnsi" w:cs="Calibri"/>
+            <w:sz w:val="22"/>
+            <w:szCs w:val="22"/>
+            <w:lang w:eastAsia="pt-BR"/>
+          </w:rPr>
+          <w:tab/>
+        </w:r>
+        <w:r>
+          <w:rPr>
+            <w:rStyle w:val="IndexLink"/>
+            <w:rFonts w:asciiTheme="minorHAnsi" w:hAnsiTheme="minorHAnsi"/>
+            <w:lang w:eastAsia="pt-BR"/>
+          </w:rPr>
+          <w:t>Papeis e Responsabilidades</w:t>
+        </w:r>
+        <w:r>
+          <w:rPr>
+            <w:rStyle w:val="IndexLink"/>
+            <w:rFonts w:asciiTheme="minorHAnsi" w:hAnsiTheme="minorHAnsi"/>
+            <w:lang w:eastAsia="pt-BR"/>
+          </w:rPr>
+          <w:tab/>
+        </w:r>
+        <w:r>
+          <w:rPr>
+            <w:rStyle w:val="IndexLink"/>
+            <w:rFonts w:asciiTheme="minorHAnsi" w:hAnsiTheme="minorHAnsi"/>
+            <w:lang w:eastAsia="pt-BR"/>
+          </w:rPr>
+          <w:t>5</w:t>
+        </w:r>
+      </w:hyperlink>
     </w:p>
     <w:p>
       <w:pPr>
@@ -1494,23 +1499,7 @@
             <w:rFonts w:asciiTheme="minorHAnsi" w:hAnsiTheme="minorHAnsi"/>
             <w:lang w:eastAsia="pt-BR"/>
           </w:rPr>
-          <w:t>Estrutura do Repositório de Gerência de Configur</w:t>
-        </w:r>
-        <w:r>
-          <w:rPr>
-            <w:rStyle w:val="IndexLink"/>
-            <w:rFonts w:asciiTheme="minorHAnsi" w:hAnsiTheme="minorHAnsi"/>
-            <w:lang w:eastAsia="pt-BR"/>
-          </w:rPr>
-          <w:t>a</w:t>
-        </w:r>
-        <w:r>
-          <w:rPr>
-            <w:rStyle w:val="IndexLink"/>
-            <w:rFonts w:asciiTheme="minorHAnsi" w:hAnsiTheme="minorHAnsi"/>
-            <w:lang w:eastAsia="pt-BR"/>
-          </w:rPr>
-          <w:t>ção</w:t>
+          <w:t>Estrutura do Repositório de Gerência de Configuração</w:t>
         </w:r>
         <w:r>
           <w:rPr>
@@ -1622,7 +1611,23 @@
             <w:rFonts w:asciiTheme="minorHAnsi" w:hAnsiTheme="minorHAnsi"/>
             <w:lang w:eastAsia="pt-BR"/>
           </w:rPr>
-          <w:t>Documentos</w:t>
+          <w:t>Doc</w:t>
+        </w:r>
+        <w:r>
+          <w:rPr>
+            <w:rStyle w:val="IndexLink"/>
+            <w:rFonts w:asciiTheme="minorHAnsi" w:hAnsiTheme="minorHAnsi"/>
+            <w:lang w:eastAsia="pt-BR"/>
+          </w:rPr>
+          <w:t>u</w:t>
+        </w:r>
+        <w:r>
+          <w:rPr>
+            <w:rStyle w:val="IndexLink"/>
+            <w:rFonts w:asciiTheme="minorHAnsi" w:hAnsiTheme="minorHAnsi"/>
+            <w:lang w:eastAsia="pt-BR"/>
+          </w:rPr>
+          <w:t>mentos</w:t>
         </w:r>
         <w:r>
           <w:rPr>
@@ -1734,23 +1739,7 @@
             <w:rFonts w:asciiTheme="minorHAnsi" w:hAnsiTheme="minorHAnsi"/>
             <w:lang w:eastAsia="pt-BR"/>
           </w:rPr>
-          <w:t>Baselines e R</w:t>
-        </w:r>
-        <w:r>
-          <w:rPr>
-            <w:rStyle w:val="IndexLink"/>
-            <w:rFonts w:asciiTheme="minorHAnsi" w:hAnsiTheme="minorHAnsi"/>
-            <w:lang w:eastAsia="pt-BR"/>
-          </w:rPr>
-          <w:t>e</w:t>
-        </w:r>
-        <w:r>
-          <w:rPr>
-            <w:rStyle w:val="IndexLink"/>
-            <w:rFonts w:asciiTheme="minorHAnsi" w:hAnsiTheme="minorHAnsi"/>
-            <w:lang w:eastAsia="pt-BR"/>
-          </w:rPr>
-          <w:t>leases</w:t>
+          <w:t>Baselines e Releases</w:t>
         </w:r>
         <w:r>
           <w:rPr>
@@ -2182,21 +2171,7 @@
         <w:rPr>
           <w:rFonts w:asciiTheme="minorHAnsi" w:hAnsiTheme="minorHAnsi"/>
         </w:rPr>
-        <w:t xml:space="preserve">são descritos os métodos de identificação de documentos, versionamentos, </w:t>
-      </w:r>
-      <w:proofErr w:type="spellStart"/>
-      <w:r>
-        <w:rPr>
-          <w:rFonts w:asciiTheme="minorHAnsi" w:hAnsiTheme="minorHAnsi"/>
-        </w:rPr>
-        <w:t>baselines</w:t>
-      </w:r>
-      <w:proofErr w:type="spellEnd"/>
-      <w:r>
-        <w:rPr>
-          <w:rFonts w:asciiTheme="minorHAnsi" w:hAnsiTheme="minorHAnsi"/>
-        </w:rPr>
-        <w:t xml:space="preserve"> e releases.</w:t>
+        <w:t>são descritos os métodos de identificação de documentos, versionamentos, baselines e releases.</w:t>
       </w:r>
     </w:p>
     <w:p>
@@ -2256,21 +2231,7 @@
         <w:rPr>
           <w:rFonts w:asciiTheme="minorHAnsi" w:hAnsiTheme="minorHAnsi"/>
         </w:rPr>
-        <w:t xml:space="preserve">stratégia de </w:t>
-      </w:r>
-      <w:proofErr w:type="spellStart"/>
-      <w:r>
-        <w:rPr>
-          <w:rFonts w:asciiTheme="minorHAnsi" w:hAnsiTheme="minorHAnsi"/>
-        </w:rPr>
-        <w:t>branches</w:t>
-      </w:r>
-      <w:proofErr w:type="spellEnd"/>
-      <w:r>
-        <w:rPr>
-          <w:rFonts w:asciiTheme="minorHAnsi" w:hAnsiTheme="minorHAnsi"/>
-        </w:rPr>
-        <w:t xml:space="preserve"> para execução do projeto</w:t>
+        <w:t>stratégia de branches para execução do projeto</w:t>
       </w:r>
       <w:r>
         <w:rPr>
@@ -2600,39 +2561,7 @@
           <w:rFonts w:asciiTheme="minorHAnsi" w:hAnsiTheme="minorHAnsi"/>
           <w:color w:val="000000"/>
         </w:rPr>
-        <w:t xml:space="preserve">O servidor que será usado para controle de configuração é o </w:t>
-      </w:r>
-      <w:proofErr w:type="spellStart"/>
-      <w:r>
-        <w:rPr>
-          <w:rFonts w:asciiTheme="minorHAnsi" w:hAnsiTheme="minorHAnsi"/>
-          <w:color w:val="000000"/>
-        </w:rPr>
-        <w:t>Git</w:t>
-      </w:r>
-      <w:proofErr w:type="spellEnd"/>
-      <w:r>
-        <w:rPr>
-          <w:rFonts w:asciiTheme="minorHAnsi" w:hAnsiTheme="minorHAnsi"/>
-          <w:color w:val="000000"/>
-        </w:rPr>
-        <w:t xml:space="preserve">. Nossa escolha se justifica não somente pelo fato deste servidor estar presente em um grande número de projetos de softwares de alto-padrão (como Eclipse, GNOME e </w:t>
-      </w:r>
-      <w:proofErr w:type="spellStart"/>
-      <w:r>
-        <w:rPr>
-          <w:rFonts w:asciiTheme="minorHAnsi" w:hAnsiTheme="minorHAnsi"/>
-          <w:color w:val="000000"/>
-        </w:rPr>
-        <w:t>jQuery</w:t>
-      </w:r>
-      <w:proofErr w:type="spellEnd"/>
-      <w:r>
-        <w:rPr>
-          <w:rFonts w:asciiTheme="minorHAnsi" w:hAnsiTheme="minorHAnsi"/>
-          <w:color w:val="000000"/>
-        </w:rPr>
-        <w:t xml:space="preserve">) [1], mas também por conter características necessárias e importantes para o gerenciamento de configuração, </w:t>
+        <w:t xml:space="preserve">O servidor que será usado para controle de configuração é o Git. Nossa escolha se justifica não somente pelo fato deste servidor estar presente em um grande número de projetos de softwares de alto-padrão (como Eclipse, GNOME e jQuery) [1], mas também por conter características necessárias e importantes para o gerenciamento de configuração, </w:t>
       </w:r>
       <w:r>
         <w:rPr>
@@ -2746,21 +2675,12 @@
           <w:color w:val="000000"/>
         </w:rPr>
       </w:pPr>
-      <w:proofErr w:type="gramStart"/>
-      <w:r>
-        <w:rPr>
-          <w:rFonts w:asciiTheme="minorHAnsi" w:hAnsiTheme="minorHAnsi"/>
-          <w:color w:val="000000"/>
-        </w:rPr>
-        <w:t>|  +</w:t>
-      </w:r>
-      <w:proofErr w:type="gramEnd"/>
-      <w:r>
-        <w:rPr>
-          <w:rFonts w:asciiTheme="minorHAnsi" w:hAnsiTheme="minorHAnsi"/>
-          <w:color w:val="000000"/>
-        </w:rPr>
-        <w:t>-01-REQUISITOS</w:t>
+      <w:r>
+        <w:rPr>
+          <w:rFonts w:asciiTheme="minorHAnsi" w:hAnsiTheme="minorHAnsi"/>
+          <w:color w:val="000000"/>
+        </w:rPr>
+        <w:t>|  +-01-REQUISITOS</w:t>
       </w:r>
     </w:p>
     <w:p>
@@ -2772,21 +2692,12 @@
           <w:color w:val="000000"/>
         </w:rPr>
       </w:pPr>
-      <w:proofErr w:type="gramStart"/>
-      <w:r>
-        <w:rPr>
-          <w:rFonts w:asciiTheme="minorHAnsi" w:hAnsiTheme="minorHAnsi"/>
-          <w:color w:val="000000"/>
-        </w:rPr>
-        <w:t>|  +</w:t>
-      </w:r>
-      <w:proofErr w:type="gramEnd"/>
-      <w:r>
-        <w:rPr>
-          <w:rFonts w:asciiTheme="minorHAnsi" w:hAnsiTheme="minorHAnsi"/>
-          <w:color w:val="000000"/>
-        </w:rPr>
-        <w:t>-02-ANALISE E PROJETO</w:t>
+      <w:r>
+        <w:rPr>
+          <w:rFonts w:asciiTheme="minorHAnsi" w:hAnsiTheme="minorHAnsi"/>
+          <w:color w:val="000000"/>
+        </w:rPr>
+        <w:t>|  +-02-ANALISE E PROJETO</w:t>
       </w:r>
     </w:p>
     <w:p>
@@ -2798,21 +2709,12 @@
           <w:color w:val="000000"/>
         </w:rPr>
       </w:pPr>
-      <w:proofErr w:type="gramStart"/>
-      <w:r>
-        <w:rPr>
-          <w:rFonts w:asciiTheme="minorHAnsi" w:hAnsiTheme="minorHAnsi"/>
-          <w:color w:val="000000"/>
-        </w:rPr>
-        <w:t>|  +</w:t>
-      </w:r>
-      <w:proofErr w:type="gramEnd"/>
-      <w:r>
-        <w:rPr>
-          <w:rFonts w:asciiTheme="minorHAnsi" w:hAnsiTheme="minorHAnsi"/>
-          <w:color w:val="000000"/>
-        </w:rPr>
-        <w:t>-03-IMPLEMENTACAO</w:t>
+      <w:r>
+        <w:rPr>
+          <w:rFonts w:asciiTheme="minorHAnsi" w:hAnsiTheme="minorHAnsi"/>
+          <w:color w:val="000000"/>
+        </w:rPr>
+        <w:t>|  +-03-IMPLEMENTACAO</w:t>
       </w:r>
     </w:p>
     <w:p>
@@ -2824,21 +2726,12 @@
           <w:color w:val="000000"/>
         </w:rPr>
       </w:pPr>
-      <w:proofErr w:type="gramStart"/>
-      <w:r>
-        <w:rPr>
-          <w:rFonts w:asciiTheme="minorHAnsi" w:hAnsiTheme="minorHAnsi"/>
-          <w:color w:val="000000"/>
-        </w:rPr>
-        <w:t>|  +</w:t>
-      </w:r>
-      <w:proofErr w:type="gramEnd"/>
-      <w:r>
-        <w:rPr>
-          <w:rFonts w:asciiTheme="minorHAnsi" w:hAnsiTheme="minorHAnsi"/>
-          <w:color w:val="000000"/>
-        </w:rPr>
-        <w:t>-04-TESTE</w:t>
+      <w:r>
+        <w:rPr>
+          <w:rFonts w:asciiTheme="minorHAnsi" w:hAnsiTheme="minorHAnsi"/>
+          <w:color w:val="000000"/>
+        </w:rPr>
+        <w:t>|  +-04-TESTE</w:t>
       </w:r>
     </w:p>
     <w:p>
@@ -2850,21 +2743,12 @@
           <w:color w:val="000000"/>
         </w:rPr>
       </w:pPr>
-      <w:proofErr w:type="gramStart"/>
-      <w:r>
-        <w:rPr>
-          <w:rFonts w:asciiTheme="minorHAnsi" w:hAnsiTheme="minorHAnsi"/>
-          <w:color w:val="000000"/>
-        </w:rPr>
-        <w:t>|  +</w:t>
-      </w:r>
-      <w:proofErr w:type="gramEnd"/>
-      <w:r>
-        <w:rPr>
-          <w:rFonts w:asciiTheme="minorHAnsi" w:hAnsiTheme="minorHAnsi"/>
-          <w:color w:val="000000"/>
-        </w:rPr>
-        <w:t>-05-GERENCIA DE CONFIGURACAO</w:t>
+      <w:r>
+        <w:rPr>
+          <w:rFonts w:asciiTheme="minorHAnsi" w:hAnsiTheme="minorHAnsi"/>
+          <w:color w:val="000000"/>
+        </w:rPr>
+        <w:t>|  +-05-GERENCIA DE CONFIGURACAO</w:t>
       </w:r>
     </w:p>
     <w:p>
@@ -2893,21 +2777,12 @@
           <w:color w:val="000000"/>
         </w:rPr>
       </w:pPr>
-      <w:proofErr w:type="gramStart"/>
-      <w:r>
-        <w:rPr>
-          <w:rFonts w:asciiTheme="minorHAnsi" w:hAnsiTheme="minorHAnsi"/>
-          <w:color w:val="000000"/>
-        </w:rPr>
-        <w:t>|  +</w:t>
-      </w:r>
-      <w:proofErr w:type="gramEnd"/>
-      <w:r>
-        <w:rPr>
-          <w:rFonts w:asciiTheme="minorHAnsi" w:hAnsiTheme="minorHAnsi"/>
-          <w:color w:val="000000"/>
-        </w:rPr>
-        <w:t>-01-GERENCIA DE PROJETO</w:t>
+      <w:r>
+        <w:rPr>
+          <w:rFonts w:asciiTheme="minorHAnsi" w:hAnsiTheme="minorHAnsi"/>
+          <w:color w:val="000000"/>
+        </w:rPr>
+        <w:t>|  +-01-GERENCIA DE PROJETO</w:t>
       </w:r>
     </w:p>
     <w:p>
@@ -2919,21 +2794,12 @@
           <w:color w:val="000000"/>
         </w:rPr>
       </w:pPr>
-      <w:proofErr w:type="gramStart"/>
-      <w:r>
-        <w:rPr>
-          <w:rFonts w:asciiTheme="minorHAnsi" w:hAnsiTheme="minorHAnsi"/>
-          <w:color w:val="000000"/>
-        </w:rPr>
-        <w:t>|  +</w:t>
-      </w:r>
-      <w:proofErr w:type="gramEnd"/>
-      <w:r>
-        <w:rPr>
-          <w:rFonts w:asciiTheme="minorHAnsi" w:hAnsiTheme="minorHAnsi"/>
-          <w:color w:val="000000"/>
-        </w:rPr>
-        <w:t>-02-ACOMPANHAMENTO</w:t>
+      <w:r>
+        <w:rPr>
+          <w:rFonts w:asciiTheme="minorHAnsi" w:hAnsiTheme="minorHAnsi"/>
+          <w:color w:val="000000"/>
+        </w:rPr>
+        <w:t>|  +-02-ACOMPANHAMENTO</w:t>
       </w:r>
     </w:p>
     <w:p>
@@ -2962,21 +2828,12 @@
           <w:color w:val="000000"/>
         </w:rPr>
       </w:pPr>
-      <w:proofErr w:type="gramStart"/>
-      <w:r>
-        <w:rPr>
-          <w:rFonts w:asciiTheme="minorHAnsi" w:hAnsiTheme="minorHAnsi"/>
-          <w:color w:val="000000"/>
-        </w:rPr>
-        <w:t>|  +</w:t>
-      </w:r>
-      <w:proofErr w:type="gramEnd"/>
-      <w:r>
-        <w:rPr>
-          <w:rFonts w:asciiTheme="minorHAnsi" w:hAnsiTheme="minorHAnsi"/>
-          <w:color w:val="000000"/>
-        </w:rPr>
-        <w:t>-03-ATAS DE REUNIAO</w:t>
+      <w:r>
+        <w:rPr>
+          <w:rFonts w:asciiTheme="minorHAnsi" w:hAnsiTheme="minorHAnsi"/>
+          <w:color w:val="000000"/>
+        </w:rPr>
+        <w:t>|  +-03-ATAS DE REUNIAO</w:t>
       </w:r>
     </w:p>
     <w:p>
@@ -2988,21 +2845,12 @@
           <w:color w:val="000000"/>
         </w:rPr>
       </w:pPr>
-      <w:proofErr w:type="gramStart"/>
-      <w:r>
-        <w:rPr>
-          <w:rFonts w:asciiTheme="minorHAnsi" w:hAnsiTheme="minorHAnsi"/>
-          <w:color w:val="000000"/>
-        </w:rPr>
-        <w:t>|  +</w:t>
-      </w:r>
-      <w:proofErr w:type="gramEnd"/>
-      <w:r>
-        <w:rPr>
-          <w:rFonts w:asciiTheme="minorHAnsi" w:hAnsiTheme="minorHAnsi"/>
-          <w:color w:val="000000"/>
-        </w:rPr>
-        <w:t>-04-TESTE</w:t>
+      <w:r>
+        <w:rPr>
+          <w:rFonts w:asciiTheme="minorHAnsi" w:hAnsiTheme="minorHAnsi"/>
+          <w:color w:val="000000"/>
+        </w:rPr>
+        <w:t>|  +-04-TESTE</w:t>
       </w:r>
     </w:p>
     <w:p>
@@ -3019,23 +2867,7 @@
           <w:rFonts w:asciiTheme="minorHAnsi" w:hAnsiTheme="minorHAnsi"/>
           <w:color w:val="000000"/>
         </w:rPr>
-        <w:t xml:space="preserve">   </w:t>
-      </w:r>
-      <w:proofErr w:type="gramStart"/>
-      <w:r>
-        <w:rPr>
-          <w:rFonts w:asciiTheme="minorHAnsi" w:hAnsiTheme="minorHAnsi"/>
-          <w:color w:val="000000"/>
-        </w:rPr>
-        <w:t>|  +</w:t>
-      </w:r>
-      <w:proofErr w:type="gramEnd"/>
-      <w:r>
-        <w:rPr>
-          <w:rFonts w:asciiTheme="minorHAnsi" w:hAnsiTheme="minorHAnsi"/>
-          <w:color w:val="000000"/>
-        </w:rPr>
-        <w:t>-CONSVV-ITYY</w:t>
+        <w:t xml:space="preserve">   |  +-CONSVV-ITYY</w:t>
       </w:r>
     </w:p>
     <w:p>
@@ -3266,71 +3098,7 @@
                 <w:rFonts w:asciiTheme="minorHAnsi" w:hAnsiTheme="minorHAnsi"/>
                 <w:color w:val="000000"/>
               </w:rPr>
-              <w:t xml:space="preserve">Armazenamento de Documentos de requisitos, documentos de casos de uso, </w:t>
-            </w:r>
-            <w:proofErr w:type="spellStart"/>
-            <w:r>
-              <w:rPr>
-                <w:rFonts w:asciiTheme="minorHAnsi" w:hAnsiTheme="minorHAnsi"/>
-                <w:color w:val="000000"/>
-              </w:rPr>
-              <w:t>Product</w:t>
-            </w:r>
-            <w:proofErr w:type="spellEnd"/>
-            <w:r>
-              <w:rPr>
-                <w:rFonts w:asciiTheme="minorHAnsi" w:hAnsiTheme="minorHAnsi"/>
-                <w:color w:val="000000"/>
-              </w:rPr>
-              <w:t xml:space="preserve"> </w:t>
-            </w:r>
-            <w:proofErr w:type="spellStart"/>
-            <w:r>
-              <w:rPr>
-                <w:rFonts w:asciiTheme="minorHAnsi" w:hAnsiTheme="minorHAnsi"/>
-                <w:color w:val="000000"/>
-              </w:rPr>
-              <w:t>backlog</w:t>
-            </w:r>
-            <w:proofErr w:type="spellEnd"/>
-            <w:r>
-              <w:rPr>
-                <w:rFonts w:asciiTheme="minorHAnsi" w:hAnsiTheme="minorHAnsi"/>
-                <w:color w:val="000000"/>
-              </w:rPr>
-              <w:t xml:space="preserve">, </w:t>
-            </w:r>
-            <w:proofErr w:type="spellStart"/>
-            <w:r>
-              <w:rPr>
-                <w:rFonts w:asciiTheme="minorHAnsi" w:hAnsiTheme="minorHAnsi"/>
-                <w:color w:val="000000"/>
-              </w:rPr>
-              <w:t>User</w:t>
-            </w:r>
-            <w:proofErr w:type="spellEnd"/>
-            <w:r>
-              <w:rPr>
-                <w:rFonts w:asciiTheme="minorHAnsi" w:hAnsiTheme="minorHAnsi"/>
-                <w:color w:val="000000"/>
-              </w:rPr>
-              <w:t xml:space="preserve"> </w:t>
-            </w:r>
-            <w:proofErr w:type="spellStart"/>
-            <w:r>
-              <w:rPr>
-                <w:rFonts w:asciiTheme="minorHAnsi" w:hAnsiTheme="minorHAnsi"/>
-                <w:color w:val="000000"/>
-              </w:rPr>
-              <w:t>stories</w:t>
-            </w:r>
-            <w:proofErr w:type="spellEnd"/>
-            <w:r>
-              <w:rPr>
-                <w:rFonts w:asciiTheme="minorHAnsi" w:hAnsiTheme="minorHAnsi"/>
-                <w:color w:val="000000"/>
-              </w:rPr>
-              <w:t>, etc.</w:t>
+              <w:t>Armazenamento de Documentos de requisitos, documentos de casos de uso, Product backlog, User stories, etc.</w:t>
             </w:r>
           </w:p>
         </w:tc>
@@ -3567,39 +3335,7 @@
                 <w:rFonts w:asciiTheme="minorHAnsi" w:hAnsiTheme="minorHAnsi"/>
                 <w:color w:val="000000"/>
               </w:rPr>
-              <w:t xml:space="preserve">Documento relativo aos cenários de teste para as </w:t>
-            </w:r>
-            <w:proofErr w:type="spellStart"/>
-            <w:r>
-              <w:rPr>
-                <w:rFonts w:asciiTheme="minorHAnsi" w:hAnsiTheme="minorHAnsi"/>
-                <w:color w:val="000000"/>
-              </w:rPr>
-              <w:t>User</w:t>
-            </w:r>
-            <w:proofErr w:type="spellEnd"/>
-            <w:r>
-              <w:rPr>
-                <w:rFonts w:asciiTheme="minorHAnsi" w:hAnsiTheme="minorHAnsi"/>
-                <w:color w:val="000000"/>
-              </w:rPr>
-              <w:t xml:space="preserve"> </w:t>
-            </w:r>
-            <w:proofErr w:type="spellStart"/>
-            <w:r>
-              <w:rPr>
-                <w:rFonts w:asciiTheme="minorHAnsi" w:hAnsiTheme="minorHAnsi"/>
-                <w:color w:val="000000"/>
-              </w:rPr>
-              <w:t>Stories</w:t>
-            </w:r>
-            <w:proofErr w:type="spellEnd"/>
-            <w:r>
-              <w:rPr>
-                <w:rFonts w:asciiTheme="minorHAnsi" w:hAnsiTheme="minorHAnsi"/>
-                <w:color w:val="000000"/>
-              </w:rPr>
-              <w:t xml:space="preserve">. </w:t>
+              <w:t xml:space="preserve">Documento relativo aos cenários de teste para as User Stories. </w:t>
             </w:r>
           </w:p>
         </w:tc>
@@ -3842,39 +3578,7 @@
                 <w:rFonts w:asciiTheme="minorHAnsi" w:hAnsiTheme="minorHAnsi"/>
                 <w:color w:val="000000"/>
               </w:rPr>
-              <w:t xml:space="preserve">Deve possuir um subdiretório para cada iteração do projeto contendo o plano da iteração, reuniões de acompanhamento da iteração, Reunião de finalização da iteração, </w:t>
-            </w:r>
-            <w:proofErr w:type="spellStart"/>
-            <w:r>
-              <w:rPr>
-                <w:rFonts w:asciiTheme="minorHAnsi" w:hAnsiTheme="minorHAnsi"/>
-                <w:color w:val="000000"/>
-              </w:rPr>
-              <w:t>Burndown</w:t>
-            </w:r>
-            <w:proofErr w:type="spellEnd"/>
-            <w:r>
-              <w:rPr>
-                <w:rFonts w:asciiTheme="minorHAnsi" w:hAnsiTheme="minorHAnsi"/>
-                <w:color w:val="000000"/>
-              </w:rPr>
-              <w:t xml:space="preserve"> da iteração e </w:t>
-            </w:r>
-            <w:proofErr w:type="spellStart"/>
-            <w:r>
-              <w:rPr>
-                <w:rFonts w:asciiTheme="minorHAnsi" w:hAnsiTheme="minorHAnsi"/>
-                <w:color w:val="000000"/>
-              </w:rPr>
-              <w:t>timeline</w:t>
-            </w:r>
-            <w:proofErr w:type="spellEnd"/>
-            <w:r>
-              <w:rPr>
-                <w:rFonts w:asciiTheme="minorHAnsi" w:hAnsiTheme="minorHAnsi"/>
-                <w:color w:val="000000"/>
-              </w:rPr>
-              <w:t xml:space="preserve"> da iteração.</w:t>
+              <w:t>Deve possuir um subdiretório para cada iteração do projeto contendo o plano da iteração, reuniões de acompanhamento da iteração, Reunião de finalização da iteração, Burndown da iteração e timeline da iteração.</w:t>
             </w:r>
           </w:p>
         </w:tc>
@@ -4319,7 +4023,7 @@
     </w:p>
     <w:tbl>
       <w:tblPr>
-        <w:tblW w:w="0" w:type="auto"/>
+        <w:tblW w:w="8536" w:type="dxa"/>
         <w:tblInd w:w="548" w:type="dxa"/>
         <w:tblLayout w:type="fixed"/>
         <w:tblLook w:val="0000" w:firstRow="0" w:lastRow="0" w:firstColumn="0" w:lastColumn="0" w:noHBand="0" w:noVBand="0"/>
@@ -4464,7 +4168,7 @@
                 <w:sz w:val="22"/>
                 <w:szCs w:val="22"/>
               </w:rPr>
-              <w:t>PRC</w:t>
+              <w:t>ARQ</w:t>
             </w:r>
           </w:p>
         </w:tc>
@@ -4492,7 +4196,7 @@
                 <w:sz w:val="22"/>
                 <w:szCs w:val="22"/>
               </w:rPr>
-              <w:t>Planilha de Riscos</w:t>
+              <w:t>Documento de Arquitetura</w:t>
             </w:r>
           </w:p>
         </w:tc>
@@ -4502,6 +4206,7 @@
           <w:tcPr>
             <w:tcW w:w="2082" w:type="dxa"/>
             <w:tcBorders>
+              <w:top w:val="single" w:sz="4" w:space="0" w:color="000000"/>
               <w:left w:val="single" w:sz="4" w:space="0" w:color="000000"/>
               <w:bottom w:val="single" w:sz="4" w:space="0" w:color="000000"/>
             </w:tcBorders>
@@ -4521,7 +4226,7 @@
                 <w:sz w:val="22"/>
                 <w:szCs w:val="22"/>
               </w:rPr>
-              <w:t>ARQ</w:t>
+              <w:t xml:space="preserve">REQ </w:t>
             </w:r>
           </w:p>
         </w:tc>
@@ -4529,6 +4234,7 @@
           <w:tcPr>
             <w:tcW w:w="6454" w:type="dxa"/>
             <w:tcBorders>
+              <w:top w:val="single" w:sz="4" w:space="0" w:color="000000"/>
               <w:left w:val="single" w:sz="4" w:space="0" w:color="000000"/>
               <w:bottom w:val="single" w:sz="4" w:space="0" w:color="000000"/>
               <w:right w:val="single" w:sz="4" w:space="0" w:color="000000"/>
@@ -4549,7 +4255,7 @@
                 <w:sz w:val="22"/>
                 <w:szCs w:val="22"/>
               </w:rPr>
-              <w:t>Documento de Arquitetura</w:t>
+              <w:t>Documento de Requisitos</w:t>
             </w:r>
           </w:p>
         </w:tc>
@@ -4579,7 +4285,7 @@
                 <w:sz w:val="22"/>
                 <w:szCs w:val="22"/>
               </w:rPr>
-              <w:t xml:space="preserve">REQ </w:t>
+              <w:t xml:space="preserve">UCS </w:t>
             </w:r>
           </w:p>
         </w:tc>
@@ -4608,7 +4314,7 @@
                 <w:sz w:val="22"/>
                 <w:szCs w:val="22"/>
               </w:rPr>
-              <w:t>Documento de Requisitos</w:t>
+              <w:t>Documento de Casos de Uso</w:t>
             </w:r>
           </w:p>
         </w:tc>
@@ -4638,7 +4344,7 @@
                 <w:sz w:val="22"/>
                 <w:szCs w:val="22"/>
               </w:rPr>
-              <w:t xml:space="preserve">UCS </w:t>
+              <w:t>PBL</w:t>
             </w:r>
           </w:p>
         </w:tc>
@@ -4667,7 +4373,7 @@
                 <w:sz w:val="22"/>
                 <w:szCs w:val="22"/>
               </w:rPr>
-              <w:t>Documento de Casos de Uso</w:t>
+              <w:t>Product Backlog</w:t>
             </w:r>
           </w:p>
         </w:tc>
@@ -4697,7 +4403,7 @@
                 <w:sz w:val="22"/>
                 <w:szCs w:val="22"/>
               </w:rPr>
-              <w:t>PBL</w:t>
+              <w:t>TEA</w:t>
             </w:r>
           </w:p>
         </w:tc>
@@ -4719,7 +4425,6 @@
                 <w:rFonts w:asciiTheme="minorHAnsi" w:hAnsiTheme="minorHAnsi"/>
               </w:rPr>
             </w:pPr>
-            <w:proofErr w:type="spellStart"/>
             <w:r>
               <w:rPr>
                 <w:rFonts w:asciiTheme="minorHAnsi" w:hAnsiTheme="minorHAnsi" w:cs="Calibri"/>
@@ -4727,9 +4432,29 @@
                 <w:sz w:val="22"/>
                 <w:szCs w:val="22"/>
               </w:rPr>
-              <w:t>Product</w:t>
-            </w:r>
-            <w:proofErr w:type="spellEnd"/>
+              <w:t>Testes de Aceitação</w:t>
+            </w:r>
+          </w:p>
+        </w:tc>
+      </w:tr>
+      <w:tr>
+        <w:tc>
+          <w:tcPr>
+            <w:tcW w:w="2082" w:type="dxa"/>
+            <w:tcBorders>
+              <w:top w:val="single" w:sz="4" w:space="0" w:color="000000"/>
+              <w:left w:val="single" w:sz="4" w:space="0" w:color="000000"/>
+              <w:bottom w:val="single" w:sz="4" w:space="0" w:color="000000"/>
+            </w:tcBorders>
+            <w:shd w:val="clear" w:color="auto" w:fill="auto"/>
+            <w:vAlign w:val="bottom"/>
+          </w:tcPr>
+          <w:p>
+            <w:pPr>
+              <w:rPr>
+                <w:rFonts w:asciiTheme="minorHAnsi" w:hAnsiTheme="minorHAnsi"/>
+              </w:rPr>
+            </w:pPr>
             <w:r>
               <w:rPr>
                 <w:rFonts w:asciiTheme="minorHAnsi" w:hAnsiTheme="minorHAnsi" w:cs="Calibri"/>
@@ -4737,9 +4462,28 @@
                 <w:sz w:val="22"/>
                 <w:szCs w:val="22"/>
               </w:rPr>
-              <w:t xml:space="preserve"> </w:t>
-            </w:r>
-            <w:proofErr w:type="spellStart"/>
+              <w:t xml:space="preserve">PGC </w:t>
+            </w:r>
+          </w:p>
+        </w:tc>
+        <w:tc>
+          <w:tcPr>
+            <w:tcW w:w="6454" w:type="dxa"/>
+            <w:tcBorders>
+              <w:top w:val="single" w:sz="4" w:space="0" w:color="000000"/>
+              <w:left w:val="single" w:sz="4" w:space="0" w:color="000000"/>
+              <w:bottom w:val="single" w:sz="4" w:space="0" w:color="000000"/>
+              <w:right w:val="single" w:sz="4" w:space="0" w:color="000000"/>
+            </w:tcBorders>
+            <w:shd w:val="clear" w:color="auto" w:fill="auto"/>
+            <w:vAlign w:val="bottom"/>
+          </w:tcPr>
+          <w:p>
+            <w:pPr>
+              <w:rPr>
+                <w:rFonts w:asciiTheme="minorHAnsi" w:hAnsiTheme="minorHAnsi"/>
+              </w:rPr>
+            </w:pPr>
             <w:r>
               <w:rPr>
                 <w:rFonts w:asciiTheme="minorHAnsi" w:hAnsiTheme="minorHAnsi" w:cs="Calibri"/>
@@ -4747,9 +4491,8 @@
                 <w:sz w:val="22"/>
                 <w:szCs w:val="22"/>
               </w:rPr>
-              <w:t>Backlog</w:t>
-            </w:r>
-            <w:proofErr w:type="spellEnd"/>
+              <w:t>Plano de Gerência de Configuração</w:t>
+            </w:r>
           </w:p>
         </w:tc>
       </w:tr>
@@ -4778,7 +4521,7 @@
                 <w:sz w:val="22"/>
                 <w:szCs w:val="22"/>
               </w:rPr>
-              <w:t>TEA</w:t>
+              <w:t xml:space="preserve">PIT </w:t>
             </w:r>
           </w:p>
         </w:tc>
@@ -4807,7 +4550,7 @@
                 <w:sz w:val="22"/>
                 <w:szCs w:val="22"/>
               </w:rPr>
-              <w:t>Testes de Aceitação</w:t>
+              <w:t>Plano de Iteração</w:t>
             </w:r>
           </w:p>
         </w:tc>
@@ -4837,7 +4580,7 @@
                 <w:sz w:val="22"/>
                 <w:szCs w:val="22"/>
               </w:rPr>
-              <w:t xml:space="preserve">PGC </w:t>
+              <w:t>DRI</w:t>
             </w:r>
           </w:p>
         </w:tc>
@@ -4866,7 +4609,7 @@
                 <w:sz w:val="22"/>
                 <w:szCs w:val="22"/>
               </w:rPr>
-              <w:t>Plano de Gerência de Configuração</w:t>
+              <w:t>Documento de Riscos</w:t>
             </w:r>
           </w:p>
         </w:tc>
@@ -4896,7 +4639,7 @@
                 <w:sz w:val="22"/>
                 <w:szCs w:val="22"/>
               </w:rPr>
-              <w:t xml:space="preserve">PIT </w:t>
+              <w:t>ATA</w:t>
             </w:r>
           </w:p>
         </w:tc>
@@ -4925,7 +4668,7 @@
                 <w:sz w:val="22"/>
                 <w:szCs w:val="22"/>
               </w:rPr>
-              <w:t>Plano de Iteração</w:t>
+              <w:t>Ata de Reunião</w:t>
             </w:r>
           </w:p>
         </w:tc>
@@ -4955,7 +4698,7 @@
                 <w:sz w:val="22"/>
                 <w:szCs w:val="22"/>
               </w:rPr>
-              <w:t>DRI</w:t>
+              <w:t xml:space="preserve">RAP </w:t>
             </w:r>
           </w:p>
         </w:tc>
@@ -4984,7 +4727,7 @@
                 <w:sz w:val="22"/>
                 <w:szCs w:val="22"/>
               </w:rPr>
-              <w:t>Documento de Riscos</w:t>
+              <w:t>Relatório de Acompanhamento do Projeto</w:t>
             </w:r>
           </w:p>
         </w:tc>
@@ -5014,7 +4757,7 @@
                 <w:sz w:val="22"/>
                 <w:szCs w:val="22"/>
               </w:rPr>
-              <w:t>ATA</w:t>
+              <w:t>BRD</w:t>
             </w:r>
           </w:p>
         </w:tc>
@@ -5043,128 +4786,8 @@
                 <w:sz w:val="22"/>
                 <w:szCs w:val="22"/>
               </w:rPr>
-              <w:t>Ata de Reunião</w:t>
-            </w:r>
-          </w:p>
-        </w:tc>
-      </w:tr>
-      <w:tr>
-        <w:tc>
-          <w:tcPr>
-            <w:tcW w:w="2082" w:type="dxa"/>
-            <w:tcBorders>
-              <w:top w:val="single" w:sz="4" w:space="0" w:color="000000"/>
-              <w:left w:val="single" w:sz="4" w:space="0" w:color="000000"/>
-              <w:bottom w:val="single" w:sz="4" w:space="0" w:color="000000"/>
-            </w:tcBorders>
-            <w:shd w:val="clear" w:color="auto" w:fill="auto"/>
-            <w:vAlign w:val="bottom"/>
-          </w:tcPr>
-          <w:p>
-            <w:pPr>
-              <w:rPr>
-                <w:rFonts w:asciiTheme="minorHAnsi" w:hAnsiTheme="minorHAnsi"/>
-              </w:rPr>
-            </w:pPr>
-            <w:r>
-              <w:rPr>
-                <w:rFonts w:asciiTheme="minorHAnsi" w:hAnsiTheme="minorHAnsi" w:cs="Calibri"/>
-                <w:color w:val="000000"/>
-                <w:sz w:val="22"/>
-                <w:szCs w:val="22"/>
-              </w:rPr>
-              <w:t xml:space="preserve">RAP </w:t>
-            </w:r>
-          </w:p>
-        </w:tc>
-        <w:tc>
-          <w:tcPr>
-            <w:tcW w:w="6454" w:type="dxa"/>
-            <w:tcBorders>
-              <w:top w:val="single" w:sz="4" w:space="0" w:color="000000"/>
-              <w:left w:val="single" w:sz="4" w:space="0" w:color="000000"/>
-              <w:bottom w:val="single" w:sz="4" w:space="0" w:color="000000"/>
-              <w:right w:val="single" w:sz="4" w:space="0" w:color="000000"/>
-            </w:tcBorders>
-            <w:shd w:val="clear" w:color="auto" w:fill="auto"/>
-            <w:vAlign w:val="bottom"/>
-          </w:tcPr>
-          <w:p>
-            <w:pPr>
-              <w:rPr>
-                <w:rFonts w:asciiTheme="minorHAnsi" w:hAnsiTheme="minorHAnsi"/>
-              </w:rPr>
-            </w:pPr>
-            <w:r>
-              <w:rPr>
-                <w:rFonts w:asciiTheme="minorHAnsi" w:hAnsiTheme="minorHAnsi" w:cs="Calibri"/>
-                <w:color w:val="000000"/>
-                <w:sz w:val="22"/>
-                <w:szCs w:val="22"/>
-              </w:rPr>
-              <w:t>Relatório de Acompanhamento do Projeto</w:t>
-            </w:r>
-          </w:p>
-        </w:tc>
-      </w:tr>
-      <w:tr>
-        <w:tc>
-          <w:tcPr>
-            <w:tcW w:w="2082" w:type="dxa"/>
-            <w:tcBorders>
-              <w:top w:val="single" w:sz="4" w:space="0" w:color="000000"/>
-              <w:left w:val="single" w:sz="4" w:space="0" w:color="000000"/>
-              <w:bottom w:val="single" w:sz="4" w:space="0" w:color="000000"/>
-            </w:tcBorders>
-            <w:shd w:val="clear" w:color="auto" w:fill="auto"/>
-            <w:vAlign w:val="bottom"/>
-          </w:tcPr>
-          <w:p>
-            <w:pPr>
-              <w:rPr>
-                <w:rFonts w:asciiTheme="minorHAnsi" w:hAnsiTheme="minorHAnsi"/>
-              </w:rPr>
-            </w:pPr>
-            <w:r>
-              <w:rPr>
-                <w:rFonts w:asciiTheme="minorHAnsi" w:hAnsiTheme="minorHAnsi" w:cs="Calibri"/>
-                <w:color w:val="000000"/>
-                <w:sz w:val="22"/>
-                <w:szCs w:val="22"/>
-              </w:rPr>
-              <w:t>BRD</w:t>
-            </w:r>
-          </w:p>
-        </w:tc>
-        <w:tc>
-          <w:tcPr>
-            <w:tcW w:w="6454" w:type="dxa"/>
-            <w:tcBorders>
-              <w:top w:val="single" w:sz="4" w:space="0" w:color="000000"/>
-              <w:left w:val="single" w:sz="4" w:space="0" w:color="000000"/>
-              <w:bottom w:val="single" w:sz="4" w:space="0" w:color="000000"/>
-              <w:right w:val="single" w:sz="4" w:space="0" w:color="000000"/>
-            </w:tcBorders>
-            <w:shd w:val="clear" w:color="auto" w:fill="auto"/>
-            <w:vAlign w:val="bottom"/>
-          </w:tcPr>
-          <w:p>
-            <w:pPr>
-              <w:rPr>
-                <w:rFonts w:asciiTheme="minorHAnsi" w:hAnsiTheme="minorHAnsi"/>
-              </w:rPr>
-            </w:pPr>
-            <w:proofErr w:type="spellStart"/>
-            <w:r>
-              <w:rPr>
-                <w:rFonts w:asciiTheme="minorHAnsi" w:hAnsiTheme="minorHAnsi" w:cs="Calibri"/>
-                <w:color w:val="000000"/>
-                <w:sz w:val="22"/>
-                <w:szCs w:val="22"/>
-              </w:rPr>
               <w:t>Burndown</w:t>
             </w:r>
-            <w:proofErr w:type="spellEnd"/>
           </w:p>
         </w:tc>
       </w:tr>
@@ -5294,23 +4917,7 @@
           <w:rFonts w:asciiTheme="minorHAnsi" w:hAnsiTheme="minorHAnsi"/>
           <w:color w:val="000000"/>
         </w:rPr>
-        <w:t>&lt;MAJOR</w:t>
-      </w:r>
-      <w:proofErr w:type="gramStart"/>
-      <w:r>
-        <w:rPr>
-          <w:rFonts w:asciiTheme="minorHAnsi" w:hAnsiTheme="minorHAnsi"/>
-          <w:color w:val="000000"/>
-        </w:rPr>
-        <w:t>&gt;.&lt;</w:t>
-      </w:r>
-      <w:proofErr w:type="gramEnd"/>
-      <w:r>
-        <w:rPr>
-          <w:rFonts w:asciiTheme="minorHAnsi" w:hAnsiTheme="minorHAnsi"/>
-          <w:color w:val="000000"/>
-        </w:rPr>
-        <w:t>MINOR&gt;.&lt;PATH&gt;</w:t>
+        <w:t>&lt;MAJOR&gt;.&lt;MINOR&gt;.&lt;PATH&gt;</w:t>
       </w:r>
     </w:p>
     <w:p>
@@ -5330,15 +4937,7 @@
           <w:rFonts w:asciiTheme="minorHAnsi" w:hAnsiTheme="minorHAnsi"/>
           <w:color w:val="000000"/>
         </w:rPr>
-        <w:t xml:space="preserve">&lt;MAJOR&gt; é a versão </w:t>
-      </w:r>
-      <w:proofErr w:type="gramStart"/>
-      <w:r>
-        <w:rPr>
-          <w:rFonts w:asciiTheme="minorHAnsi" w:hAnsiTheme="minorHAnsi"/>
-          <w:color w:val="000000"/>
-        </w:rPr>
-        <w:t>d</w:t>
+        <w:t>&lt;MAJOR&gt; é a versão d</w:t>
       </w:r>
       <w:r>
         <w:rPr>
@@ -5352,23 +4951,7 @@
           <w:rFonts w:asciiTheme="minorHAnsi" w:hAnsiTheme="minorHAnsi"/>
           <w:color w:val="000000"/>
         </w:rPr>
-        <w:t xml:space="preserve"> release disponibilizado</w:t>
-      </w:r>
-      <w:proofErr w:type="gramEnd"/>
-      <w:r>
-        <w:rPr>
-          <w:rFonts w:asciiTheme="minorHAnsi" w:hAnsiTheme="minorHAnsi"/>
-          <w:color w:val="000000"/>
-        </w:rPr>
-        <w:t xml:space="preserve"> ao cliente. Esta versão deve ser incrementada se uma </w:t>
-      </w:r>
-      <w:proofErr w:type="gramStart"/>
-      <w:r>
-        <w:rPr>
-          <w:rFonts w:asciiTheme="minorHAnsi" w:hAnsiTheme="minorHAnsi"/>
-          <w:color w:val="000000"/>
-        </w:rPr>
-        <w:t>nov</w:t>
+        <w:t xml:space="preserve"> release disponibilizado ao cliente. Esta versão deve ser incrementada se uma nov</w:t>
       </w:r>
       <w:r>
         <w:rPr>
@@ -5382,15 +4965,7 @@
           <w:rFonts w:asciiTheme="minorHAnsi" w:hAnsiTheme="minorHAnsi"/>
           <w:color w:val="000000"/>
         </w:rPr>
-        <w:t xml:space="preserve"> release</w:t>
-      </w:r>
-      <w:proofErr w:type="gramEnd"/>
-      <w:r>
-        <w:rPr>
-          <w:rFonts w:asciiTheme="minorHAnsi" w:hAnsiTheme="minorHAnsi"/>
-          <w:color w:val="000000"/>
-        </w:rPr>
-        <w:t xml:space="preserve"> for liberada. Nesse caso, as outras versões (&lt;MINOR&gt; e &lt;PATH&gt;) devem ser redefinidas para zero (0).</w:t>
+        <w:t xml:space="preserve"> release for liberada. Nesse caso, as outras versões (&lt;MINOR&gt; e &lt;PATH&gt;) devem ser redefinidas para zero (0).</w:t>
       </w:r>
     </w:p>
     <w:p>
@@ -5410,23 +4985,7 @@
           <w:rFonts w:asciiTheme="minorHAnsi" w:hAnsiTheme="minorHAnsi"/>
           <w:color w:val="000000"/>
         </w:rPr>
-        <w:t xml:space="preserve">&lt;MINOR&gt; é a versão que faz referência a novas funcionalidades implementadas na </w:t>
-      </w:r>
-      <w:proofErr w:type="gramStart"/>
-      <w:r>
-        <w:rPr>
-          <w:rFonts w:asciiTheme="minorHAnsi" w:hAnsiTheme="minorHAnsi"/>
-          <w:color w:val="000000"/>
-        </w:rPr>
-        <w:t>release disponibilizada</w:t>
-      </w:r>
-      <w:proofErr w:type="gramEnd"/>
-      <w:r>
-        <w:rPr>
-          <w:rFonts w:asciiTheme="minorHAnsi" w:hAnsiTheme="minorHAnsi"/>
-          <w:color w:val="000000"/>
-        </w:rPr>
-        <w:t xml:space="preserve"> ao cliente. Esta versão deve ser incrementada a cada nova </w:t>
+        <w:t xml:space="preserve">&lt;MINOR&gt; é a versão que faz referência a novas funcionalidades implementadas na release disponibilizada ao cliente. Esta versão deve ser incrementada a cada nova </w:t>
       </w:r>
       <w:r>
         <w:rPr>
@@ -5483,23 +5042,7 @@
           <w:rFonts w:asciiTheme="minorHAnsi" w:hAnsiTheme="minorHAnsi"/>
           <w:color w:val="000000"/>
         </w:rPr>
-        <w:t xml:space="preserve">&lt;PATH&gt; é a versão que faz referência a correção de erros encontrados em uma versão de release disponibilizada ao cliente. Esta versão deve ser incrementada a cada correção de erro encontrado na </w:t>
-      </w:r>
-      <w:proofErr w:type="gramStart"/>
-      <w:r>
-        <w:rPr>
-          <w:rFonts w:asciiTheme="minorHAnsi" w:hAnsiTheme="minorHAnsi"/>
-          <w:color w:val="000000"/>
-        </w:rPr>
-        <w:t>release liberada</w:t>
-      </w:r>
-      <w:proofErr w:type="gramEnd"/>
-      <w:r>
-        <w:rPr>
-          <w:rFonts w:asciiTheme="minorHAnsi" w:hAnsiTheme="minorHAnsi"/>
-          <w:color w:val="000000"/>
-        </w:rPr>
-        <w:t>.</w:t>
+        <w:t>&lt;PATH&gt; é a versão que faz referência a correção de erros encontrados em uma versão de release disponibilizada ao cliente. Esta versão deve ser incrementada a cada correção de erro encontrado na release liberada.</w:t>
       </w:r>
     </w:p>
     <w:p>
@@ -5521,19 +5064,11 @@
       </w:pPr>
       <w:bookmarkStart w:id="12" w:name="__RefHeading___Toc413326740"/>
       <w:bookmarkEnd w:id="12"/>
-      <w:proofErr w:type="spellStart"/>
-      <w:r>
-        <w:rPr>
-          <w:rFonts w:asciiTheme="minorHAnsi" w:hAnsiTheme="minorHAnsi"/>
-        </w:rPr>
-        <w:t>Baselines</w:t>
-      </w:r>
-      <w:proofErr w:type="spellEnd"/>
-      <w:r>
-        <w:rPr>
-          <w:rFonts w:asciiTheme="minorHAnsi" w:hAnsiTheme="minorHAnsi"/>
-        </w:rPr>
-        <w:t xml:space="preserve"> e Releases</w:t>
+      <w:r>
+        <w:rPr>
+          <w:rFonts w:asciiTheme="minorHAnsi" w:hAnsiTheme="minorHAnsi"/>
+        </w:rPr>
+        <w:t>Baselines e Releases</w:t>
       </w:r>
     </w:p>
     <w:p>
@@ -5550,39 +5085,7 @@
           <w:rFonts w:asciiTheme="minorHAnsi" w:hAnsiTheme="minorHAnsi"/>
           <w:color w:val="000000"/>
         </w:rPr>
-        <w:t xml:space="preserve">Sempre que tivermos uma versão estável do software para testes ou aprovada da documentação deve ser gerada uma </w:t>
-      </w:r>
-      <w:proofErr w:type="spellStart"/>
-      <w:r>
-        <w:rPr>
-          <w:rFonts w:asciiTheme="minorHAnsi" w:hAnsiTheme="minorHAnsi"/>
-          <w:color w:val="000000"/>
-        </w:rPr>
-        <w:t>baseline</w:t>
-      </w:r>
-      <w:proofErr w:type="spellEnd"/>
-      <w:r>
-        <w:rPr>
-          <w:rFonts w:asciiTheme="minorHAnsi" w:hAnsiTheme="minorHAnsi"/>
-          <w:color w:val="000000"/>
-        </w:rPr>
-        <w:t xml:space="preserve"> com o objetivo de recuarmos </w:t>
-      </w:r>
-      <w:proofErr w:type="gramStart"/>
-      <w:r>
-        <w:rPr>
-          <w:rFonts w:asciiTheme="minorHAnsi" w:hAnsiTheme="minorHAnsi"/>
-          <w:color w:val="000000"/>
-        </w:rPr>
-        <w:t>os estado</w:t>
-      </w:r>
-      <w:proofErr w:type="gramEnd"/>
-      <w:r>
-        <w:rPr>
-          <w:rFonts w:asciiTheme="minorHAnsi" w:hAnsiTheme="minorHAnsi"/>
-          <w:color w:val="000000"/>
-        </w:rPr>
-        <w:t xml:space="preserve"> em que ficou o código e a documentação.</w:t>
+        <w:t>Sempre que tivermos uma versão estável do software para testes ou aprovada da documentação deve ser gerada uma baseline com o objetivo de recuarmos os estado em que ficou o código e a documentação.</w:t>
       </w:r>
     </w:p>
     <w:p>
@@ -5600,88 +5103,15 @@
           <w:rFonts w:asciiTheme="minorHAnsi" w:hAnsiTheme="minorHAnsi"/>
           <w:color w:val="000000"/>
         </w:rPr>
-        <w:t xml:space="preserve">Abaixo, segue o modelo para nomenclatura de </w:t>
-      </w:r>
-      <w:proofErr w:type="spellStart"/>
-      <w:r>
-        <w:rPr>
-          <w:rFonts w:asciiTheme="minorHAnsi" w:hAnsiTheme="minorHAnsi"/>
-          <w:color w:val="000000"/>
-        </w:rPr>
-        <w:t>baselines</w:t>
-      </w:r>
-      <w:proofErr w:type="spellEnd"/>
-      <w:r>
-        <w:rPr>
-          <w:rFonts w:asciiTheme="minorHAnsi" w:hAnsiTheme="minorHAnsi"/>
-          <w:color w:val="000000"/>
-        </w:rPr>
-        <w:t xml:space="preserve"> e releases. Durante uma iteração, várias </w:t>
-      </w:r>
-      <w:proofErr w:type="spellStart"/>
-      <w:r>
-        <w:rPr>
-          <w:rFonts w:asciiTheme="minorHAnsi" w:hAnsiTheme="minorHAnsi"/>
-          <w:color w:val="000000"/>
-        </w:rPr>
-        <w:t>baselines</w:t>
-      </w:r>
-      <w:proofErr w:type="spellEnd"/>
-      <w:r>
-        <w:rPr>
-          <w:rFonts w:asciiTheme="minorHAnsi" w:hAnsiTheme="minorHAnsi"/>
-          <w:color w:val="000000"/>
-        </w:rPr>
-        <w:t xml:space="preserve"> são geradas, com o objetivo de ser utilizada para testes. Caso uma </w:t>
-      </w:r>
-      <w:proofErr w:type="spellStart"/>
+        <w:t xml:space="preserve">Abaixo, segue o modelo para nomenclatura de baselines e releases. Durante uma iteração, várias baselines são geradas, com o objetivo de ser utilizada para testes. Caso uma </w:t>
+      </w:r>
       <w:r>
         <w:rPr>
           <w:rFonts w:asciiTheme="minorHAnsi" w:hAnsiTheme="minorHAnsi"/>
           <w:color w:val="000000"/>
         </w:rPr>
         <w:lastRenderedPageBreak/>
-        <w:t>baseline</w:t>
-      </w:r>
-      <w:proofErr w:type="spellEnd"/>
-      <w:r>
-        <w:rPr>
-          <w:rFonts w:asciiTheme="minorHAnsi" w:hAnsiTheme="minorHAnsi"/>
-          <w:color w:val="000000"/>
-        </w:rPr>
-        <w:t xml:space="preserve"> possua erro uma nova </w:t>
-      </w:r>
-      <w:proofErr w:type="spellStart"/>
-      <w:r>
-        <w:rPr>
-          <w:rFonts w:asciiTheme="minorHAnsi" w:hAnsiTheme="minorHAnsi"/>
-          <w:color w:val="000000"/>
-        </w:rPr>
-        <w:t>baseline</w:t>
-      </w:r>
-      <w:proofErr w:type="spellEnd"/>
-      <w:r>
-        <w:rPr>
-          <w:rFonts w:asciiTheme="minorHAnsi" w:hAnsiTheme="minorHAnsi"/>
-          <w:color w:val="000000"/>
-        </w:rPr>
-        <w:t xml:space="preserve"> deverá ser gerada para uma nova rodada de testes. Assim, as </w:t>
-      </w:r>
-      <w:proofErr w:type="spellStart"/>
-      <w:r>
-        <w:rPr>
-          <w:rFonts w:asciiTheme="minorHAnsi" w:hAnsiTheme="minorHAnsi"/>
-          <w:color w:val="000000"/>
-        </w:rPr>
-        <w:t>baselines</w:t>
-      </w:r>
-      <w:proofErr w:type="spellEnd"/>
-      <w:r>
-        <w:rPr>
-          <w:rFonts w:asciiTheme="minorHAnsi" w:hAnsiTheme="minorHAnsi"/>
-          <w:color w:val="000000"/>
-        </w:rPr>
-        <w:t xml:space="preserve"> devem seguir a seguinte nomenclatura:</w:t>
+        <w:t>baseline possua erro uma nova baseline deverá ser gerada para uma nova rodada de testes. Assim, as baselines devem seguir a seguinte nomenclatura:</w:t>
       </w:r>
     </w:p>
     <w:p>
@@ -5773,23 +5203,7 @@
           <w:rFonts w:asciiTheme="minorHAnsi" w:hAnsiTheme="minorHAnsi"/>
           <w:color w:val="000000"/>
         </w:rPr>
-        <w:t xml:space="preserve">NUMERO_ITERACAO: O número da iteração em que foi gerada a </w:t>
-      </w:r>
-      <w:proofErr w:type="spellStart"/>
-      <w:r>
-        <w:rPr>
-          <w:rFonts w:asciiTheme="minorHAnsi" w:hAnsiTheme="minorHAnsi"/>
-          <w:color w:val="000000"/>
-        </w:rPr>
-        <w:t>baseline</w:t>
-      </w:r>
-      <w:proofErr w:type="spellEnd"/>
-      <w:r>
-        <w:rPr>
-          <w:rFonts w:asciiTheme="minorHAnsi" w:hAnsiTheme="minorHAnsi"/>
-          <w:color w:val="000000"/>
-        </w:rPr>
-        <w:t>.</w:t>
+        <w:t>NUMERO_ITERACAO: O número da iteração em que foi gerada a baseline.</w:t>
       </w:r>
     </w:p>
     <w:p>
@@ -5810,23 +5224,7 @@
           <w:rFonts w:asciiTheme="minorHAnsi" w:hAnsiTheme="minorHAnsi"/>
           <w:color w:val="000000"/>
         </w:rPr>
-        <w:t xml:space="preserve">NUMERO_BASELINE: O número sequencial da </w:t>
-      </w:r>
-      <w:proofErr w:type="spellStart"/>
-      <w:r>
-        <w:rPr>
-          <w:rFonts w:asciiTheme="minorHAnsi" w:hAnsiTheme="minorHAnsi"/>
-          <w:color w:val="000000"/>
-        </w:rPr>
-        <w:t>baseline</w:t>
-      </w:r>
-      <w:proofErr w:type="spellEnd"/>
-      <w:r>
-        <w:rPr>
-          <w:rFonts w:asciiTheme="minorHAnsi" w:hAnsiTheme="minorHAnsi"/>
-          <w:color w:val="000000"/>
-        </w:rPr>
-        <w:t xml:space="preserve"> dentro da iteração.</w:t>
+        <w:t>NUMERO_BASELINE: O número sequencial da baseline dentro da iteração.</w:t>
       </w:r>
     </w:p>
     <w:p>
@@ -5854,39 +5252,7 @@
           <w:rFonts w:asciiTheme="minorHAnsi" w:hAnsiTheme="minorHAnsi"/>
           <w:color w:val="000000"/>
         </w:rPr>
-        <w:t xml:space="preserve">Para releases a nomenclatura é parecida. Todo o fim de iteração deve ser </w:t>
-      </w:r>
-      <w:proofErr w:type="gramStart"/>
-      <w:r>
-        <w:rPr>
-          <w:rFonts w:asciiTheme="minorHAnsi" w:hAnsiTheme="minorHAnsi"/>
-          <w:color w:val="000000"/>
-        </w:rPr>
-        <w:t>gerada</w:t>
-      </w:r>
-      <w:proofErr w:type="gramEnd"/>
-      <w:r>
-        <w:rPr>
-          <w:rFonts w:asciiTheme="minorHAnsi" w:hAnsiTheme="minorHAnsi"/>
-          <w:color w:val="000000"/>
-        </w:rPr>
-        <w:t xml:space="preserve"> uma release com a versão a ser validada pelo cliente. Assim, </w:t>
-      </w:r>
-      <w:proofErr w:type="gramStart"/>
-      <w:r>
-        <w:rPr>
-          <w:rFonts w:asciiTheme="minorHAnsi" w:hAnsiTheme="minorHAnsi"/>
-          <w:color w:val="000000"/>
-        </w:rPr>
-        <w:t>as releases</w:t>
-      </w:r>
-      <w:proofErr w:type="gramEnd"/>
-      <w:r>
-        <w:rPr>
-          <w:rFonts w:asciiTheme="minorHAnsi" w:hAnsiTheme="minorHAnsi"/>
-          <w:color w:val="000000"/>
-        </w:rPr>
-        <w:t xml:space="preserve"> de iteração devem seguir a seguinte nomenclatura.</w:t>
+        <w:t>Para releases a nomenclatura é parecida. Todo o fim de iteração deve ser gerada uma release com a versão a ser validada pelo cliente. Assim, as releases de iteração devem seguir a seguinte nomenclatura.</w:t>
       </w:r>
     </w:p>
     <w:p>
@@ -6005,16 +5371,8 @@
         <w:rPr>
           <w:rFonts w:asciiTheme="minorHAnsi" w:hAnsiTheme="minorHAnsi"/>
         </w:rPr>
-        <w:t xml:space="preserve">Ambiente, Ferramentas e </w:t>
-      </w:r>
-      <w:proofErr w:type="spellStart"/>
-      <w:r>
-        <w:rPr>
-          <w:rFonts w:asciiTheme="minorHAnsi" w:hAnsiTheme="minorHAnsi"/>
-        </w:rPr>
-        <w:t>Infra-estrutura</w:t>
-      </w:r>
-      <w:proofErr w:type="spellEnd"/>
+        <w:t>Ambiente, Ferramentas e Infra-estrutura</w:t>
+      </w:r>
     </w:p>
     <w:p>
       <w:pPr>
@@ -6171,7 +5529,6 @@
                 <w:rFonts w:asciiTheme="minorHAnsi" w:hAnsiTheme="minorHAnsi"/>
               </w:rPr>
             </w:pPr>
-            <w:proofErr w:type="spellStart"/>
             <w:r>
               <w:rPr>
                 <w:rFonts w:asciiTheme="minorHAnsi" w:hAnsiTheme="minorHAnsi"/>
@@ -6179,7 +5536,6 @@
               </w:rPr>
               <w:t>Git</w:t>
             </w:r>
-            <w:proofErr w:type="spellEnd"/>
           </w:p>
         </w:tc>
         <w:tc>
@@ -6379,21 +5735,12 @@
                 <w:rFonts w:asciiTheme="minorHAnsi" w:hAnsiTheme="minorHAnsi"/>
               </w:rPr>
             </w:pPr>
-            <w:proofErr w:type="spellStart"/>
-            <w:r>
-              <w:rPr>
-                <w:rFonts w:asciiTheme="minorHAnsi" w:hAnsiTheme="minorHAnsi"/>
-                <w:color w:val="000000"/>
-              </w:rPr>
-              <w:t>Libbre</w:t>
-            </w:r>
-            <w:proofErr w:type="spellEnd"/>
-            <w:r>
-              <w:rPr>
-                <w:rFonts w:asciiTheme="minorHAnsi" w:hAnsiTheme="minorHAnsi"/>
-                <w:color w:val="000000"/>
-              </w:rPr>
-              <w:t xml:space="preserve"> Office</w:t>
+            <w:r>
+              <w:rPr>
+                <w:rFonts w:asciiTheme="minorHAnsi" w:hAnsiTheme="minorHAnsi"/>
+                <w:color w:val="000000"/>
+              </w:rPr>
+              <w:t>Libbre Office</w:t>
             </w:r>
           </w:p>
         </w:tc>
@@ -6585,7 +5932,6 @@
                 <w:rFonts w:asciiTheme="minorHAnsi" w:hAnsiTheme="minorHAnsi"/>
               </w:rPr>
             </w:pPr>
-            <w:proofErr w:type="spellStart"/>
             <w:r>
               <w:rPr>
                 <w:rFonts w:asciiTheme="minorHAnsi" w:hAnsiTheme="minorHAnsi"/>
@@ -6593,7 +5939,6 @@
               </w:rPr>
               <w:t>IceScrum</w:t>
             </w:r>
-            <w:proofErr w:type="spellEnd"/>
           </w:p>
         </w:tc>
         <w:tc>
@@ -6905,7 +6250,6 @@
                 <w:rFonts w:asciiTheme="minorHAnsi" w:hAnsiTheme="minorHAnsi"/>
               </w:rPr>
             </w:pPr>
-            <w:proofErr w:type="spellStart"/>
             <w:r>
               <w:rPr>
                 <w:rFonts w:asciiTheme="minorHAnsi" w:hAnsiTheme="minorHAnsi"/>
@@ -6913,7 +6257,6 @@
               </w:rPr>
               <w:t>Hibernate</w:t>
             </w:r>
-            <w:proofErr w:type="spellEnd"/>
           </w:p>
         </w:tc>
         <w:tc>
@@ -7014,7 +6357,6 @@
                 <w:rFonts w:asciiTheme="minorHAnsi" w:hAnsiTheme="minorHAnsi"/>
               </w:rPr>
             </w:pPr>
-            <w:proofErr w:type="spellStart"/>
             <w:r>
               <w:rPr>
                 <w:rFonts w:asciiTheme="minorHAnsi" w:hAnsiTheme="minorHAnsi"/>
@@ -7022,7 +6364,6 @@
               </w:rPr>
               <w:t>iReport</w:t>
             </w:r>
-            <w:proofErr w:type="spellEnd"/>
           </w:p>
         </w:tc>
         <w:tc>
@@ -7123,7 +6464,6 @@
                 <w:rFonts w:asciiTheme="minorHAnsi" w:hAnsiTheme="minorHAnsi"/>
               </w:rPr>
             </w:pPr>
-            <w:proofErr w:type="spellStart"/>
             <w:r>
               <w:rPr>
                 <w:rFonts w:asciiTheme="minorHAnsi" w:hAnsiTheme="minorHAnsi"/>
@@ -7131,7 +6471,6 @@
               </w:rPr>
               <w:t>JasperReports</w:t>
             </w:r>
-            <w:proofErr w:type="spellEnd"/>
           </w:p>
         </w:tc>
         <w:tc>
@@ -7339,31 +6678,13 @@
                 <w:rFonts w:asciiTheme="minorHAnsi" w:hAnsiTheme="minorHAnsi"/>
               </w:rPr>
             </w:pPr>
-            <w:proofErr w:type="spellStart"/>
-            <w:r>
-              <w:rPr>
-                <w:rFonts w:asciiTheme="minorHAnsi" w:hAnsiTheme="minorHAnsi"/>
-                <w:color w:val="000000"/>
-              </w:rPr>
-              <w:t>Astah</w:t>
-            </w:r>
-            <w:proofErr w:type="spellEnd"/>
-            <w:r>
-              <w:rPr>
-                <w:rFonts w:asciiTheme="minorHAnsi" w:hAnsiTheme="minorHAnsi"/>
-                <w:color w:val="000000"/>
-              </w:rPr>
-              <w:t xml:space="preserve"> </w:t>
-            </w:r>
-            <w:proofErr w:type="spellStart"/>
-            <w:r>
-              <w:rPr>
-                <w:rFonts w:asciiTheme="minorHAnsi" w:hAnsiTheme="minorHAnsi"/>
-                <w:color w:val="000000"/>
-              </w:rPr>
-              <w:t>Community</w:t>
-            </w:r>
-            <w:proofErr w:type="spellEnd"/>
+            <w:r>
+              <w:rPr>
+                <w:rFonts w:asciiTheme="minorHAnsi" w:hAnsiTheme="minorHAnsi"/>
+                <w:color w:val="000000"/>
+              </w:rPr>
+              <w:t>Astah Community</w:t>
+            </w:r>
           </w:p>
         </w:tc>
         <w:tc>
@@ -7464,14 +6785,12 @@
                 <w:rFonts w:asciiTheme="minorHAnsi" w:hAnsiTheme="minorHAnsi"/>
               </w:rPr>
             </w:pPr>
-            <w:proofErr w:type="spellStart"/>
             <w:r>
               <w:rPr>
                 <w:rFonts w:asciiTheme="minorHAnsi" w:hAnsiTheme="minorHAnsi"/>
               </w:rPr>
               <w:t>PGAdmin</w:t>
             </w:r>
-            <w:proofErr w:type="spellEnd"/>
           </w:p>
         </w:tc>
         <w:tc>
@@ -7496,23 +6815,7 @@
                 <w:rFonts w:asciiTheme="minorHAnsi" w:hAnsiTheme="minorHAnsi"/>
                 <w:color w:val="000000"/>
               </w:rPr>
-              <w:t xml:space="preserve">Gerenciador de banco de dados </w:t>
-            </w:r>
-            <w:proofErr w:type="spellStart"/>
-            <w:r>
-              <w:rPr>
-                <w:rFonts w:asciiTheme="minorHAnsi" w:hAnsiTheme="minorHAnsi"/>
-                <w:color w:val="000000"/>
-              </w:rPr>
-              <w:t>PostgreSQL</w:t>
-            </w:r>
-            <w:proofErr w:type="spellEnd"/>
-            <w:r>
-              <w:rPr>
-                <w:rFonts w:asciiTheme="minorHAnsi" w:hAnsiTheme="minorHAnsi"/>
-                <w:color w:val="000000"/>
-              </w:rPr>
-              <w:t>.</w:t>
+              <w:t>Gerenciador de banco de dados PostgreSQL.</w:t>
             </w:r>
           </w:p>
         </w:tc>
@@ -7585,14 +6888,12 @@
                 <w:rFonts w:asciiTheme="minorHAnsi" w:hAnsiTheme="minorHAnsi"/>
               </w:rPr>
             </w:pPr>
-            <w:proofErr w:type="spellStart"/>
             <w:r>
               <w:rPr>
                 <w:rFonts w:asciiTheme="minorHAnsi" w:hAnsiTheme="minorHAnsi"/>
               </w:rPr>
               <w:t>PostgreSQL</w:t>
             </w:r>
-            <w:proofErr w:type="spellEnd"/>
           </w:p>
         </w:tc>
         <w:tc>
@@ -7686,7 +6987,6 @@
                 <w:rFonts w:asciiTheme="minorHAnsi" w:hAnsiTheme="minorHAnsi"/>
               </w:rPr>
             </w:pPr>
-            <w:proofErr w:type="spellStart"/>
             <w:r>
               <w:rPr>
                 <w:rFonts w:asciiTheme="minorHAnsi" w:hAnsiTheme="minorHAnsi"/>
@@ -7694,7 +6994,6 @@
               </w:rPr>
               <w:t>TomCat</w:t>
             </w:r>
-            <w:proofErr w:type="spellEnd"/>
           </w:p>
         </w:tc>
         <w:tc>
@@ -7869,21 +7168,7 @@
         <w:rPr>
           <w:rFonts w:asciiTheme="minorHAnsi" w:hAnsiTheme="minorHAnsi"/>
         </w:rPr>
-        <w:t xml:space="preserve">Estrutura de </w:t>
-      </w:r>
-      <w:proofErr w:type="spellStart"/>
-      <w:r>
-        <w:rPr>
-          <w:rFonts w:asciiTheme="minorHAnsi" w:hAnsiTheme="minorHAnsi"/>
-        </w:rPr>
-        <w:t>Branches</w:t>
-      </w:r>
-      <w:proofErr w:type="spellEnd"/>
-      <w:r>
-        <w:rPr>
-          <w:rFonts w:asciiTheme="minorHAnsi" w:hAnsiTheme="minorHAnsi"/>
-        </w:rPr>
-        <w:t xml:space="preserve"> do Projeto</w:t>
+        <w:t>Estrutura de Branches do Projeto</w:t>
       </w:r>
     </w:p>
     <w:p>
@@ -7904,21 +7189,7 @@
         <w:rPr>
           <w:rFonts w:asciiTheme="minorHAnsi" w:hAnsiTheme="minorHAnsi"/>
         </w:rPr>
-        <w:t xml:space="preserve"> estratégia de </w:t>
-      </w:r>
-      <w:proofErr w:type="spellStart"/>
-      <w:r>
-        <w:rPr>
-          <w:rFonts w:asciiTheme="minorHAnsi" w:hAnsiTheme="minorHAnsi"/>
-        </w:rPr>
-        <w:t>branches</w:t>
-      </w:r>
-      <w:proofErr w:type="spellEnd"/>
-      <w:r>
-        <w:rPr>
-          <w:rFonts w:asciiTheme="minorHAnsi" w:hAnsiTheme="minorHAnsi"/>
-        </w:rPr>
-        <w:t xml:space="preserve"> para execução do projeto</w:t>
+        <w:t xml:space="preserve"> estratégia de branches para execução do projeto</w:t>
       </w:r>
       <w:r>
         <w:rPr>
@@ -8023,7 +7294,6 @@
         </w:rPr>
         <w:t>‘</w:t>
       </w:r>
-      <w:proofErr w:type="spellStart"/>
       <w:r>
         <w:rPr>
           <w:rFonts w:asciiTheme="minorHAnsi" w:hAnsiTheme="minorHAnsi"/>
@@ -8031,19 +7301,11 @@
         </w:rPr>
         <w:t>Trunk</w:t>
       </w:r>
-      <w:proofErr w:type="spellEnd"/>
-      <w:r>
-        <w:rPr>
-          <w:rFonts w:asciiTheme="minorHAnsi" w:hAnsiTheme="minorHAnsi"/>
-        </w:rPr>
-        <w:t xml:space="preserve">’ será responsável por conter </w:t>
-      </w:r>
-      <w:proofErr w:type="gramStart"/>
-      <w:r>
-        <w:rPr>
-          <w:rFonts w:asciiTheme="minorHAnsi" w:hAnsiTheme="minorHAnsi"/>
-        </w:rPr>
-        <w:t xml:space="preserve">todas as </w:t>
+      <w:r>
+        <w:rPr>
+          <w:rFonts w:asciiTheme="minorHAnsi" w:hAnsiTheme="minorHAnsi"/>
+        </w:rPr>
+        <w:t xml:space="preserve">’ será responsável por conter todas as </w:t>
       </w:r>
       <w:r>
         <w:rPr>
@@ -8052,7 +7314,6 @@
         </w:rPr>
         <w:t>releases</w:t>
       </w:r>
-      <w:proofErr w:type="gramEnd"/>
       <w:r>
         <w:rPr>
           <w:rFonts w:asciiTheme="minorHAnsi" w:hAnsiTheme="minorHAnsi"/>
@@ -8074,7 +7335,6 @@
         </w:rPr>
         <w:t>Os ‘</w:t>
       </w:r>
-      <w:proofErr w:type="spellStart"/>
       <w:r>
         <w:rPr>
           <w:rFonts w:asciiTheme="minorHAnsi" w:hAnsiTheme="minorHAnsi"/>
@@ -8082,7 +7342,6 @@
         </w:rPr>
         <w:t>branches</w:t>
       </w:r>
-      <w:proofErr w:type="spellEnd"/>
       <w:r>
         <w:rPr>
           <w:rFonts w:asciiTheme="minorHAnsi" w:hAnsiTheme="minorHAnsi"/>
@@ -8109,7 +7368,6 @@
         </w:rPr>
         <w:t xml:space="preserve"> é feito para integrar o desenvolvimento do </w:t>
       </w:r>
-      <w:proofErr w:type="spellStart"/>
       <w:r>
         <w:rPr>
           <w:rFonts w:asciiTheme="minorHAnsi" w:hAnsiTheme="minorHAnsi"/>
@@ -8117,7 +7375,6 @@
         </w:rPr>
         <w:t>branch</w:t>
       </w:r>
-      <w:proofErr w:type="spellEnd"/>
       <w:r>
         <w:rPr>
           <w:rFonts w:asciiTheme="minorHAnsi" w:hAnsiTheme="minorHAnsi"/>
@@ -8131,21 +7388,12 @@
         </w:rPr>
         <w:t xml:space="preserve">atual ao </w:t>
       </w:r>
-      <w:proofErr w:type="spellStart"/>
       <w:r>
         <w:rPr>
           <w:rFonts w:asciiTheme="minorHAnsi" w:hAnsiTheme="minorHAnsi"/>
           <w:i/>
         </w:rPr>
-        <w:t>trunk</w:t>
-      </w:r>
-      <w:proofErr w:type="spellEnd"/>
-      <w:r>
-        <w:rPr>
-          <w:rFonts w:asciiTheme="minorHAnsi" w:hAnsiTheme="minorHAnsi"/>
-          <w:i/>
-        </w:rPr>
-        <w:t>.</w:t>
+        <w:t>trunk.</w:t>
       </w:r>
     </w:p>
     <w:p>
@@ -8162,7 +7410,6 @@
         </w:rPr>
         <w:t xml:space="preserve">Ao fim do desenvolvimento de cada </w:t>
       </w:r>
-      <w:proofErr w:type="spellStart"/>
       <w:r>
         <w:rPr>
           <w:rFonts w:asciiTheme="minorHAnsi" w:hAnsiTheme="minorHAnsi"/>
@@ -8184,7 +7431,6 @@
         </w:rPr>
         <w:t>ch</w:t>
       </w:r>
-      <w:proofErr w:type="spellEnd"/>
       <w:r>
         <w:rPr>
           <w:rFonts w:asciiTheme="minorHAnsi" w:hAnsiTheme="minorHAnsi"/>
@@ -8198,114 +7444,79 @@
         </w:rPr>
         <w:t xml:space="preserve">serão adicionadas </w:t>
       </w:r>
-      <w:proofErr w:type="spellStart"/>
       <w:r>
         <w:rPr>
           <w:rFonts w:asciiTheme="minorHAnsi" w:hAnsiTheme="minorHAnsi"/>
           <w:i/>
         </w:rPr>
-        <w:t>tags</w:t>
-      </w:r>
-      <w:proofErr w:type="spellEnd"/>
+        <w:t xml:space="preserve">tags </w:t>
+      </w:r>
+      <w:r>
+        <w:rPr>
+          <w:rFonts w:asciiTheme="minorHAnsi" w:hAnsiTheme="minorHAnsi"/>
+        </w:rPr>
+        <w:t xml:space="preserve">que farão referências as </w:t>
+      </w:r>
       <w:r>
         <w:rPr>
           <w:rFonts w:asciiTheme="minorHAnsi" w:hAnsiTheme="minorHAnsi"/>
           <w:i/>
         </w:rPr>
+        <w:t>baselines.</w:t>
+      </w:r>
+      <w:r>
+        <w:rPr>
+          <w:rFonts w:asciiTheme="minorHAnsi" w:hAnsiTheme="minorHAnsi"/>
+        </w:rPr>
+        <w:t xml:space="preserve"> E, após o </w:t>
+      </w:r>
+      <w:r>
+        <w:rPr>
+          <w:rFonts w:asciiTheme="minorHAnsi" w:hAnsiTheme="minorHAnsi"/>
+          <w:i/>
+        </w:rPr>
+        <w:t>merge</w:t>
+      </w:r>
+      <w:r>
+        <w:rPr>
+          <w:rFonts w:asciiTheme="minorHAnsi" w:hAnsiTheme="minorHAnsi"/>
+          <w:i/>
+        </w:rPr>
         <w:t xml:space="preserve"> </w:t>
       </w:r>
       <w:r>
         <w:rPr>
           <w:rFonts w:asciiTheme="minorHAnsi" w:hAnsiTheme="minorHAnsi"/>
         </w:rPr>
-        <w:t xml:space="preserve">que farão referências as </w:t>
-      </w:r>
-      <w:proofErr w:type="spellStart"/>
+        <w:t xml:space="preserve">ser realizado, </w:t>
+      </w:r>
       <w:r>
         <w:rPr>
           <w:rFonts w:asciiTheme="minorHAnsi" w:hAnsiTheme="minorHAnsi"/>
           <w:i/>
         </w:rPr>
-        <w:t>baselines</w:t>
-      </w:r>
-      <w:proofErr w:type="spellEnd"/>
+        <w:t>tag</w:t>
+      </w:r>
       <w:r>
         <w:rPr>
           <w:rFonts w:asciiTheme="minorHAnsi" w:hAnsiTheme="minorHAnsi"/>
           <w:i/>
         </w:rPr>
-        <w:t>.</w:t>
-      </w:r>
-      <w:r>
-        <w:rPr>
-          <w:rFonts w:asciiTheme="minorHAnsi" w:hAnsiTheme="minorHAnsi"/>
-        </w:rPr>
-        <w:t xml:space="preserve"> E, após o </w:t>
+        <w:t xml:space="preserve">s </w:t>
+      </w:r>
+      <w:r>
+        <w:rPr>
+          <w:rFonts w:asciiTheme="minorHAnsi" w:hAnsiTheme="minorHAnsi"/>
+        </w:rPr>
+        <w:t xml:space="preserve">então serão inseridas para referenciar as </w:t>
       </w:r>
       <w:r>
         <w:rPr>
           <w:rFonts w:asciiTheme="minorHAnsi" w:hAnsiTheme="minorHAnsi"/>
           <w:i/>
         </w:rPr>
-        <w:t>merge</w:t>
-      </w:r>
-      <w:r>
-        <w:rPr>
-          <w:rFonts w:asciiTheme="minorHAnsi" w:hAnsiTheme="minorHAnsi"/>
-          <w:i/>
-        </w:rPr>
-        <w:t xml:space="preserve"> </w:t>
-      </w:r>
-      <w:r>
-        <w:rPr>
-          <w:rFonts w:asciiTheme="minorHAnsi" w:hAnsiTheme="minorHAnsi"/>
-        </w:rPr>
-        <w:t xml:space="preserve">ser realizado, </w:t>
-      </w:r>
-      <w:proofErr w:type="spellStart"/>
-      <w:r>
-        <w:rPr>
-          <w:rFonts w:asciiTheme="minorHAnsi" w:hAnsiTheme="minorHAnsi"/>
-          <w:i/>
-        </w:rPr>
-        <w:t>tag</w:t>
-      </w:r>
-      <w:r>
-        <w:rPr>
-          <w:rFonts w:asciiTheme="minorHAnsi" w:hAnsiTheme="minorHAnsi"/>
-          <w:i/>
-        </w:rPr>
-        <w:t>s</w:t>
-      </w:r>
-      <w:proofErr w:type="spellEnd"/>
-      <w:r>
-        <w:rPr>
-          <w:rFonts w:asciiTheme="minorHAnsi" w:hAnsiTheme="minorHAnsi"/>
-          <w:i/>
-        </w:rPr>
-        <w:t xml:space="preserve"> </w:t>
-      </w:r>
-      <w:r>
-        <w:rPr>
-          <w:rFonts w:asciiTheme="minorHAnsi" w:hAnsiTheme="minorHAnsi"/>
-        </w:rPr>
-        <w:t xml:space="preserve">então serão inseridas para referenciar </w:t>
-      </w:r>
-      <w:proofErr w:type="gramStart"/>
-      <w:r>
-        <w:rPr>
-          <w:rFonts w:asciiTheme="minorHAnsi" w:hAnsiTheme="minorHAnsi"/>
-        </w:rPr>
-        <w:t xml:space="preserve">as </w:t>
-      </w:r>
-      <w:r>
-        <w:rPr>
-          <w:rFonts w:asciiTheme="minorHAnsi" w:hAnsiTheme="minorHAnsi"/>
-          <w:i/>
-        </w:rPr>
         <w:t>releases</w:t>
       </w:r>
-      <w:proofErr w:type="gramEnd"/>
       <w:r>
         <w:rPr>
           <w:rFonts w:asciiTheme="minorHAnsi" w:hAnsiTheme="minorHAnsi"/>
@@ -8624,7 +7835,7 @@
             <w:t xml:space="preserve">Versão: </w:t>
           </w:r>
           <w:r>
-            <w:t>1.0</w:t>
+            <w:t>1.1</w:t>
           </w:r>
         </w:p>
       </w:tc>

</xml_diff>

<commit_message>
Versão 1.0 de PEC e Versão 1.2 de PGC
</commit_message>
<xml_diff>
--- a/01-SISTEMA/05-GERENCIA DE CONFIGURACAO/PGC-Plano de Gerência de Configuração.docx
+++ b/01-SISTEMA/05-GERENCIA DE CONFIGURACAO/PGC-Plano de Gerência de Configuração.docx
@@ -550,8 +550,134 @@
               </w:rPr>
               <w:t xml:space="preserve"> Versão: 1.1</w:t>
             </w:r>
+          </w:p>
+        </w:tc>
+        <w:tc>
+          <w:tcPr>
+            <w:tcW w:w="1478" w:type="dxa"/>
+            <w:tcBorders>
+              <w:top w:val="single" w:sz="4" w:space="0" w:color="000000"/>
+              <w:left w:val="single" w:sz="4" w:space="0" w:color="000000"/>
+              <w:bottom w:val="single" w:sz="4" w:space="0" w:color="000000"/>
+              <w:right w:val="single" w:sz="4" w:space="0" w:color="000000"/>
+            </w:tcBorders>
+            <w:shd w:val="clear" w:color="auto" w:fill="auto"/>
+          </w:tcPr>
+          <w:p>
+            <w:pPr>
+              <w:snapToGrid w:val="0"/>
+              <w:rPr>
+                <w:rFonts w:asciiTheme="minorHAnsi" w:hAnsiTheme="minorHAnsi"/>
+              </w:rPr>
+            </w:pPr>
+            <w:r>
+              <w:rPr>
+                <w:rFonts w:asciiTheme="minorHAnsi" w:hAnsiTheme="minorHAnsi"/>
+              </w:rPr>
+              <w:t>Luiz Antonio Pereira</w:t>
+            </w:r>
+          </w:p>
+        </w:tc>
+      </w:tr>
+      <w:tr>
+        <w:tc>
+          <w:tcPr>
+            <w:tcW w:w="1276" w:type="dxa"/>
+            <w:tcBorders>
+              <w:top w:val="single" w:sz="4" w:space="0" w:color="000000"/>
+              <w:left w:val="single" w:sz="4" w:space="0" w:color="000000"/>
+              <w:bottom w:val="single" w:sz="4" w:space="0" w:color="000000"/>
+            </w:tcBorders>
+            <w:shd w:val="clear" w:color="auto" w:fill="auto"/>
+          </w:tcPr>
+          <w:p>
+            <w:pPr>
+              <w:snapToGrid w:val="0"/>
+              <w:rPr>
+                <w:rFonts w:asciiTheme="minorHAnsi" w:hAnsiTheme="minorHAnsi"/>
+              </w:rPr>
+            </w:pPr>
+            <w:r>
+              <w:rPr>
+                <w:rFonts w:asciiTheme="minorHAnsi" w:hAnsiTheme="minorHAnsi"/>
+              </w:rPr>
+              <w:t>08</w:t>
+            </w:r>
             <w:bookmarkStart w:id="0" w:name="_GoBack"/>
             <w:bookmarkEnd w:id="0"/>
+            <w:r>
+              <w:rPr>
+                <w:rFonts w:asciiTheme="minorHAnsi" w:hAnsiTheme="minorHAnsi"/>
+              </w:rPr>
+              <w:t>.12.2015</w:t>
+            </w:r>
+          </w:p>
+        </w:tc>
+        <w:tc>
+          <w:tcPr>
+            <w:tcW w:w="5670" w:type="dxa"/>
+            <w:tcBorders>
+              <w:top w:val="single" w:sz="4" w:space="0" w:color="000000"/>
+              <w:left w:val="single" w:sz="4" w:space="0" w:color="000000"/>
+              <w:bottom w:val="single" w:sz="4" w:space="0" w:color="000000"/>
+            </w:tcBorders>
+            <w:shd w:val="clear" w:color="auto" w:fill="auto"/>
+          </w:tcPr>
+          <w:p>
+            <w:pPr>
+              <w:snapToGrid w:val="0"/>
+              <w:rPr>
+                <w:rFonts w:asciiTheme="minorHAnsi" w:hAnsiTheme="minorHAnsi"/>
+              </w:rPr>
+            </w:pPr>
+            <w:r>
+              <w:rPr>
+                <w:rFonts w:asciiTheme="minorHAnsi" w:hAnsiTheme="minorHAnsi"/>
+              </w:rPr>
+              <w:t>Alteração em tabela de i</w:t>
+            </w:r>
+            <w:r>
+              <w:rPr>
+                <w:rFonts w:asciiTheme="minorHAnsi" w:hAnsiTheme="minorHAnsi"/>
+                <w:color w:val="000000"/>
+              </w:rPr>
+              <w:t xml:space="preserve">dentificadores e </w:t>
+            </w:r>
+            <w:r>
+              <w:rPr>
+                <w:rFonts w:asciiTheme="minorHAnsi" w:hAnsiTheme="minorHAnsi"/>
+                <w:color w:val="000000"/>
+              </w:rPr>
+              <w:t>n</w:t>
+            </w:r>
+            <w:r>
+              <w:rPr>
+                <w:rFonts w:asciiTheme="minorHAnsi" w:hAnsiTheme="minorHAnsi"/>
+                <w:color w:val="000000"/>
+              </w:rPr>
+              <w:t xml:space="preserve">omes dos </w:t>
+            </w:r>
+            <w:r>
+              <w:rPr>
+                <w:rFonts w:asciiTheme="minorHAnsi" w:hAnsiTheme="minorHAnsi"/>
+                <w:color w:val="000000"/>
+              </w:rPr>
+              <w:t>a</w:t>
+            </w:r>
+            <w:r>
+              <w:rPr>
+                <w:rFonts w:asciiTheme="minorHAnsi" w:hAnsiTheme="minorHAnsi"/>
+                <w:color w:val="000000"/>
+              </w:rPr>
+              <w:t>rtefatos</w:t>
+            </w:r>
+            <w:r>
+              <w:rPr>
+                <w:rFonts w:asciiTheme="minorHAnsi" w:hAnsiTheme="minorHAnsi"/>
+                <w:color w:val="000000"/>
+              </w:rPr>
+              <w:t>. Versão: 1.1</w:t>
+            </w:r>
           </w:p>
         </w:tc>
         <w:tc>
@@ -578,66 +704,6 @@
               </w:rPr>
               <w:t>Luiz Antonio Pereira</w:t>
             </w:r>
-          </w:p>
-        </w:tc>
-      </w:tr>
-      <w:tr>
-        <w:tc>
-          <w:tcPr>
-            <w:tcW w:w="1276" w:type="dxa"/>
-            <w:tcBorders>
-              <w:top w:val="single" w:sz="4" w:space="0" w:color="000000"/>
-              <w:left w:val="single" w:sz="4" w:space="0" w:color="000000"/>
-              <w:bottom w:val="single" w:sz="4" w:space="0" w:color="000000"/>
-            </w:tcBorders>
-            <w:shd w:val="clear" w:color="auto" w:fill="auto"/>
-          </w:tcPr>
-          <w:p>
-            <w:pPr>
-              <w:snapToGrid w:val="0"/>
-              <w:rPr>
-                <w:rFonts w:asciiTheme="minorHAnsi" w:hAnsiTheme="minorHAnsi"/>
-              </w:rPr>
-            </w:pPr>
-          </w:p>
-        </w:tc>
-        <w:tc>
-          <w:tcPr>
-            <w:tcW w:w="5670" w:type="dxa"/>
-            <w:tcBorders>
-              <w:top w:val="single" w:sz="4" w:space="0" w:color="000000"/>
-              <w:left w:val="single" w:sz="4" w:space="0" w:color="000000"/>
-              <w:bottom w:val="single" w:sz="4" w:space="0" w:color="000000"/>
-            </w:tcBorders>
-            <w:shd w:val="clear" w:color="auto" w:fill="auto"/>
-          </w:tcPr>
-          <w:p>
-            <w:pPr>
-              <w:snapToGrid w:val="0"/>
-              <w:rPr>
-                <w:rFonts w:asciiTheme="minorHAnsi" w:hAnsiTheme="minorHAnsi"/>
-              </w:rPr>
-            </w:pPr>
-          </w:p>
-        </w:tc>
-        <w:tc>
-          <w:tcPr>
-            <w:tcW w:w="1478" w:type="dxa"/>
-            <w:tcBorders>
-              <w:top w:val="single" w:sz="4" w:space="0" w:color="000000"/>
-              <w:left w:val="single" w:sz="4" w:space="0" w:color="000000"/>
-              <w:bottom w:val="single" w:sz="4" w:space="0" w:color="000000"/>
-              <w:right w:val="single" w:sz="4" w:space="0" w:color="000000"/>
-            </w:tcBorders>
-            <w:shd w:val="clear" w:color="auto" w:fill="auto"/>
-          </w:tcPr>
-          <w:p>
-            <w:pPr>
-              <w:snapToGrid w:val="0"/>
-              <w:rPr>
-                <w:rFonts w:asciiTheme="minorHAnsi" w:hAnsiTheme="minorHAnsi"/>
-              </w:rPr>
-            </w:pPr>
           </w:p>
         </w:tc>
       </w:tr>
@@ -1611,23 +1677,7 @@
             <w:rFonts w:asciiTheme="minorHAnsi" w:hAnsiTheme="minorHAnsi"/>
             <w:lang w:eastAsia="pt-BR"/>
           </w:rPr>
-          <w:t>Doc</w:t>
-        </w:r>
-        <w:r>
-          <w:rPr>
-            <w:rStyle w:val="IndexLink"/>
-            <w:rFonts w:asciiTheme="minorHAnsi" w:hAnsiTheme="minorHAnsi"/>
-            <w:lang w:eastAsia="pt-BR"/>
-          </w:rPr>
-          <w:t>u</w:t>
-        </w:r>
-        <w:r>
-          <w:rPr>
-            <w:rStyle w:val="IndexLink"/>
-            <w:rFonts w:asciiTheme="minorHAnsi" w:hAnsiTheme="minorHAnsi"/>
-            <w:lang w:eastAsia="pt-BR"/>
-          </w:rPr>
-          <w:t>mentos</w:t>
+          <w:t>Documentos</w:t>
         </w:r>
         <w:r>
           <w:rPr>
@@ -3414,7 +3464,7 @@
                 <w:rFonts w:asciiTheme="minorHAnsi" w:hAnsiTheme="minorHAnsi"/>
                 <w:color w:val="000000"/>
               </w:rPr>
-              <w:t>Armazenamento do plano do plano de gerência de configuração.</w:t>
+              <w:t>Armazenamento do plano de gerência de configuração.</w:t>
             </w:r>
           </w:p>
         </w:tc>
@@ -4315,6 +4365,89 @@
                 <w:szCs w:val="22"/>
               </w:rPr>
               <w:t>Documento de Casos de Uso</w:t>
+            </w:r>
+          </w:p>
+        </w:tc>
+      </w:tr>
+      <w:tr>
+        <w:tc>
+          <w:tcPr>
+            <w:tcW w:w="2082" w:type="dxa"/>
+            <w:tcBorders>
+              <w:top w:val="single" w:sz="4" w:space="0" w:color="000000"/>
+              <w:left w:val="single" w:sz="4" w:space="0" w:color="000000"/>
+              <w:bottom w:val="single" w:sz="4" w:space="0" w:color="000000"/>
+            </w:tcBorders>
+            <w:shd w:val="clear" w:color="auto" w:fill="auto"/>
+            <w:vAlign w:val="bottom"/>
+          </w:tcPr>
+          <w:p>
+            <w:pPr>
+              <w:rPr>
+                <w:rFonts w:asciiTheme="minorHAnsi" w:hAnsiTheme="minorHAnsi" w:cs="Calibri"/>
+                <w:color w:val="000000"/>
+                <w:sz w:val="22"/>
+                <w:szCs w:val="22"/>
+              </w:rPr>
+            </w:pPr>
+            <w:r>
+              <w:rPr>
+                <w:rFonts w:asciiTheme="minorHAnsi" w:hAnsiTheme="minorHAnsi" w:cs="Calibri"/>
+                <w:color w:val="000000"/>
+                <w:sz w:val="22"/>
+                <w:szCs w:val="22"/>
+              </w:rPr>
+              <w:t>PEC</w:t>
+            </w:r>
+          </w:p>
+        </w:tc>
+        <w:tc>
+          <w:tcPr>
+            <w:tcW w:w="6454" w:type="dxa"/>
+            <w:tcBorders>
+              <w:top w:val="single" w:sz="4" w:space="0" w:color="000000"/>
+              <w:left w:val="single" w:sz="4" w:space="0" w:color="000000"/>
+              <w:bottom w:val="single" w:sz="4" w:space="0" w:color="000000"/>
+              <w:right w:val="single" w:sz="4" w:space="0" w:color="000000"/>
+            </w:tcBorders>
+            <w:shd w:val="clear" w:color="auto" w:fill="auto"/>
+            <w:vAlign w:val="bottom"/>
+          </w:tcPr>
+          <w:p>
+            <w:pPr>
+              <w:rPr>
+                <w:rFonts w:asciiTheme="minorHAnsi" w:hAnsiTheme="minorHAnsi" w:cs="Calibri"/>
+                <w:color w:val="000000"/>
+                <w:sz w:val="22"/>
+                <w:szCs w:val="22"/>
+              </w:rPr>
+            </w:pPr>
+            <w:r>
+              <w:rPr>
+                <w:rFonts w:asciiTheme="minorHAnsi" w:hAnsiTheme="minorHAnsi" w:cs="Calibri"/>
+                <w:color w:val="000000"/>
+                <w:sz w:val="22"/>
+                <w:szCs w:val="22"/>
+              </w:rPr>
+              <w:t>Docu</w:t>
+            </w:r>
+            <w:r>
+              <w:rPr>
+                <w:rFonts w:asciiTheme="minorHAnsi" w:hAnsiTheme="minorHAnsi" w:cs="Calibri"/>
+                <w:color w:val="000000"/>
+                <w:sz w:val="22"/>
+                <w:szCs w:val="22"/>
+              </w:rPr>
+              <w:t>mentação de Projeto Estrutural e</w:t>
+            </w:r>
+            <w:r>
+              <w:rPr>
+                <w:rFonts w:asciiTheme="minorHAnsi" w:hAnsiTheme="minorHAnsi" w:cs="Calibri"/>
+                <w:color w:val="000000"/>
+                <w:sz w:val="22"/>
+                <w:szCs w:val="22"/>
+              </w:rPr>
+              <w:t xml:space="preserve"> Comportamental</w:t>
             </w:r>
           </w:p>
         </w:tc>

</xml_diff>

<commit_message>
Fim de Iteracao 02
</commit_message>
<xml_diff>
--- a/01-SISTEMA/05-GERENCIA DE CONFIGURACAO/PGC-Plano de Gerência de Configuração.docx
+++ b/01-SISTEMA/05-GERENCIA DE CONFIGURACAO/PGC-Plano de Gerência de Configuração.docx
@@ -532,7 +532,7 @@
       <w:tblPr>
         <w:tblW w:w="8424" w:type="dxa"/>
         <w:jc w:val="left"/>
-        <w:tblInd w:w="70" w:type="dxa"/>
+        <w:tblInd w:w="64" w:type="dxa"/>
         <w:tblBorders>
           <w:top w:val="single" w:sz="4" w:space="0" w:color="000001"/>
           <w:left w:val="single" w:sz="4" w:space="0" w:color="000001"/>
@@ -541,7 +541,7 @@
         </w:tblBorders>
         <w:tblCellMar>
           <w:top w:w="0" w:type="dxa"/>
-          <w:left w:w="65" w:type="dxa"/>
+          <w:left w:w="60" w:type="dxa"/>
           <w:bottom w:w="0" w:type="dxa"/>
           <w:right w:w="70" w:type="dxa"/>
         </w:tblCellMar>
@@ -565,7 +565,7 @@
             </w:tcBorders>
             <w:shd w:color="auto" w:fill="auto" w:val="clear"/>
             <w:tcMar>
-              <w:left w:w="65" w:type="dxa"/>
+              <w:left w:w="60" w:type="dxa"/>
             </w:tcMar>
           </w:tcPr>
           <w:p>
@@ -598,7 +598,7 @@
             </w:tcBorders>
             <w:shd w:color="auto" w:fill="auto" w:val="clear"/>
             <w:tcMar>
-              <w:left w:w="65" w:type="dxa"/>
+              <w:left w:w="60" w:type="dxa"/>
             </w:tcMar>
           </w:tcPr>
           <w:p>
@@ -633,7 +633,7 @@
             </w:tcBorders>
             <w:shd w:color="auto" w:fill="auto" w:val="clear"/>
             <w:tcMar>
-              <w:left w:w="65" w:type="dxa"/>
+              <w:left w:w="60" w:type="dxa"/>
             </w:tcMar>
           </w:tcPr>
           <w:p>
@@ -669,7 +669,7 @@
             </w:tcBorders>
             <w:shd w:color="auto" w:fill="auto" w:val="clear"/>
             <w:tcMar>
-              <w:left w:w="65" w:type="dxa"/>
+              <w:left w:w="60" w:type="dxa"/>
             </w:tcMar>
           </w:tcPr>
           <w:p>
@@ -699,7 +699,7 @@
             </w:tcBorders>
             <w:shd w:color="auto" w:fill="auto" w:val="clear"/>
             <w:tcMar>
-              <w:left w:w="65" w:type="dxa"/>
+              <w:left w:w="60" w:type="dxa"/>
             </w:tcMar>
           </w:tcPr>
           <w:p>
@@ -738,7 +738,7 @@
             </w:tcBorders>
             <w:shd w:color="auto" w:fill="auto" w:val="clear"/>
             <w:tcMar>
-              <w:left w:w="65" w:type="dxa"/>
+              <w:left w:w="60" w:type="dxa"/>
             </w:tcMar>
           </w:tcPr>
           <w:p>
@@ -771,7 +771,7 @@
             </w:tcBorders>
             <w:shd w:color="auto" w:fill="auto" w:val="clear"/>
             <w:tcMar>
-              <w:left w:w="65" w:type="dxa"/>
+              <w:left w:w="60" w:type="dxa"/>
             </w:tcMar>
           </w:tcPr>
           <w:p>
@@ -809,7 +809,7 @@
             </w:tcBorders>
             <w:shd w:color="auto" w:fill="auto" w:val="clear"/>
             <w:tcMar>
-              <w:left w:w="65" w:type="dxa"/>
+              <w:left w:w="60" w:type="dxa"/>
             </w:tcMar>
           </w:tcPr>
           <w:p>
@@ -848,7 +848,7 @@
             </w:tcBorders>
             <w:shd w:color="auto" w:fill="auto" w:val="clear"/>
             <w:tcMar>
-              <w:left w:w="65" w:type="dxa"/>
+              <w:left w:w="60" w:type="dxa"/>
             </w:tcMar>
           </w:tcPr>
           <w:p>
@@ -881,7 +881,7 @@
             </w:tcBorders>
             <w:shd w:color="auto" w:fill="auto" w:val="clear"/>
             <w:tcMar>
-              <w:left w:w="65" w:type="dxa"/>
+              <w:left w:w="60" w:type="dxa"/>
             </w:tcMar>
           </w:tcPr>
           <w:p>
@@ -910,7 +910,7 @@
             </w:tcBorders>
             <w:shd w:color="auto" w:fill="auto" w:val="clear"/>
             <w:tcMar>
-              <w:left w:w="65" w:type="dxa"/>
+              <w:left w:w="60" w:type="dxa"/>
             </w:tcMar>
           </w:tcPr>
           <w:p>
@@ -941,7 +941,7 @@
             </w:tcBorders>
             <w:shd w:color="auto" w:fill="auto" w:val="clear"/>
             <w:tcMar>
-              <w:left w:w="65" w:type="dxa"/>
+              <w:left w:w="60" w:type="dxa"/>
             </w:tcMar>
           </w:tcPr>
           <w:p>
@@ -973,7 +973,7 @@
             </w:tcBorders>
             <w:shd w:color="auto" w:fill="auto" w:val="clear"/>
             <w:tcMar>
-              <w:left w:w="65" w:type="dxa"/>
+              <w:left w:w="60" w:type="dxa"/>
             </w:tcMar>
           </w:tcPr>
           <w:p>
@@ -1002,7 +1002,7 @@
             </w:tcBorders>
             <w:shd w:color="auto" w:fill="auto" w:val="clear"/>
             <w:tcMar>
-              <w:left w:w="65" w:type="dxa"/>
+              <w:left w:w="60" w:type="dxa"/>
             </w:tcMar>
           </w:tcPr>
           <w:p>
@@ -1033,7 +1033,7 @@
             </w:tcBorders>
             <w:shd w:color="auto" w:fill="auto" w:val="clear"/>
             <w:tcMar>
-              <w:left w:w="65" w:type="dxa"/>
+              <w:left w:w="60" w:type="dxa"/>
             </w:tcMar>
           </w:tcPr>
           <w:p>
@@ -1065,7 +1065,7 @@
             </w:tcBorders>
             <w:shd w:color="auto" w:fill="auto" w:val="clear"/>
             <w:tcMar>
-              <w:left w:w="65" w:type="dxa"/>
+              <w:left w:w="60" w:type="dxa"/>
             </w:tcMar>
           </w:tcPr>
           <w:p>
@@ -1094,7 +1094,7 @@
             </w:tcBorders>
             <w:shd w:color="auto" w:fill="auto" w:val="clear"/>
             <w:tcMar>
-              <w:left w:w="65" w:type="dxa"/>
+              <w:left w:w="60" w:type="dxa"/>
             </w:tcMar>
           </w:tcPr>
           <w:p>
@@ -1125,7 +1125,7 @@
             </w:tcBorders>
             <w:shd w:color="auto" w:fill="auto" w:val="clear"/>
             <w:tcMar>
-              <w:left w:w="65" w:type="dxa"/>
+              <w:left w:w="60" w:type="dxa"/>
             </w:tcMar>
           </w:tcPr>
           <w:p>
@@ -1157,7 +1157,7 @@
             </w:tcBorders>
             <w:shd w:color="auto" w:fill="auto" w:val="clear"/>
             <w:tcMar>
-              <w:left w:w="65" w:type="dxa"/>
+              <w:left w:w="60" w:type="dxa"/>
             </w:tcMar>
           </w:tcPr>
           <w:p>
@@ -1186,7 +1186,7 @@
             </w:tcBorders>
             <w:shd w:color="auto" w:fill="auto" w:val="clear"/>
             <w:tcMar>
-              <w:left w:w="65" w:type="dxa"/>
+              <w:left w:w="60" w:type="dxa"/>
             </w:tcMar>
           </w:tcPr>
           <w:p>
@@ -1217,7 +1217,7 @@
             </w:tcBorders>
             <w:shd w:color="auto" w:fill="auto" w:val="clear"/>
             <w:tcMar>
-              <w:left w:w="65" w:type="dxa"/>
+              <w:left w:w="60" w:type="dxa"/>
             </w:tcMar>
           </w:tcPr>
           <w:p>
@@ -1249,7 +1249,7 @@
             </w:tcBorders>
             <w:shd w:color="auto" w:fill="auto" w:val="clear"/>
             <w:tcMar>
-              <w:left w:w="65" w:type="dxa"/>
+              <w:left w:w="60" w:type="dxa"/>
             </w:tcMar>
           </w:tcPr>
           <w:p>
@@ -1278,7 +1278,7 @@
             </w:tcBorders>
             <w:shd w:color="auto" w:fill="auto" w:val="clear"/>
             <w:tcMar>
-              <w:left w:w="65" w:type="dxa"/>
+              <w:left w:w="60" w:type="dxa"/>
             </w:tcMar>
           </w:tcPr>
           <w:p>
@@ -1309,7 +1309,7 @@
             </w:tcBorders>
             <w:shd w:color="auto" w:fill="auto" w:val="clear"/>
             <w:tcMar>
-              <w:left w:w="65" w:type="dxa"/>
+              <w:left w:w="60" w:type="dxa"/>
             </w:tcMar>
           </w:tcPr>
           <w:p>
@@ -1341,7 +1341,7 @@
             </w:tcBorders>
             <w:shd w:color="auto" w:fill="auto" w:val="clear"/>
             <w:tcMar>
-              <w:left w:w="65" w:type="dxa"/>
+              <w:left w:w="60" w:type="dxa"/>
             </w:tcMar>
           </w:tcPr>
           <w:p>
@@ -1370,7 +1370,7 @@
             </w:tcBorders>
             <w:shd w:color="auto" w:fill="auto" w:val="clear"/>
             <w:tcMar>
-              <w:left w:w="65" w:type="dxa"/>
+              <w:left w:w="60" w:type="dxa"/>
             </w:tcMar>
           </w:tcPr>
           <w:p>
@@ -1401,7 +1401,7 @@
             </w:tcBorders>
             <w:shd w:color="auto" w:fill="auto" w:val="clear"/>
             <w:tcMar>
-              <w:left w:w="65" w:type="dxa"/>
+              <w:left w:w="60" w:type="dxa"/>
             </w:tcMar>
           </w:tcPr>
           <w:p>
@@ -1433,7 +1433,7 @@
             </w:tcBorders>
             <w:shd w:color="auto" w:fill="auto" w:val="clear"/>
             <w:tcMar>
-              <w:left w:w="65" w:type="dxa"/>
+              <w:left w:w="60" w:type="dxa"/>
             </w:tcMar>
           </w:tcPr>
           <w:p>
@@ -1462,7 +1462,7 @@
             </w:tcBorders>
             <w:shd w:color="auto" w:fill="auto" w:val="clear"/>
             <w:tcMar>
-              <w:left w:w="65" w:type="dxa"/>
+              <w:left w:w="60" w:type="dxa"/>
             </w:tcMar>
           </w:tcPr>
           <w:p>
@@ -1493,7 +1493,7 @@
             </w:tcBorders>
             <w:shd w:color="auto" w:fill="auto" w:val="clear"/>
             <w:tcMar>
-              <w:left w:w="65" w:type="dxa"/>
+              <w:left w:w="60" w:type="dxa"/>
             </w:tcMar>
           </w:tcPr>
           <w:p>
@@ -1595,6 +1595,7 @@
             <w:webHidden/>
             <w:rStyle w:val="IndexLink"/>
             <w:rFonts w:ascii="Calibri" w:hAnsi="Calibri" w:asciiTheme="minorHAnsi" w:hAnsiTheme="minorHAnsi"/>
+            <w:vanish w:val="false"/>
             <w:lang w:eastAsia="pt-BR"/>
           </w:rPr>
           <w:t>1</w:t>
@@ -1638,6 +1639,7 @@
             <w:webHidden/>
             <w:rStyle w:val="IndexLink"/>
             <w:rFonts w:ascii="Calibri" w:hAnsi="Calibri" w:asciiTheme="minorHAnsi" w:hAnsiTheme="minorHAnsi"/>
+            <w:vanish w:val="false"/>
             <w:lang w:eastAsia="pt-BR"/>
           </w:rPr>
           <w:t>1.1</w:t>
@@ -1681,6 +1683,7 @@
             <w:webHidden/>
             <w:rStyle w:val="IndexLink"/>
             <w:rFonts w:ascii="Calibri" w:hAnsi="Calibri" w:asciiTheme="minorHAnsi" w:hAnsiTheme="minorHAnsi"/>
+            <w:vanish w:val="false"/>
             <w:lang w:eastAsia="pt-BR"/>
           </w:rPr>
           <w:t>1.1.1</w:t>
@@ -1724,6 +1727,7 @@
             <w:webHidden/>
             <w:rStyle w:val="IndexLink"/>
             <w:rFonts w:ascii="Calibri" w:hAnsi="Calibri" w:asciiTheme="minorHAnsi" w:hAnsiTheme="minorHAnsi"/>
+            <w:vanish w:val="false"/>
             <w:lang w:eastAsia="pt-BR"/>
           </w:rPr>
           <w:t>2</w:t>
@@ -1767,6 +1771,7 @@
             <w:webHidden/>
             <w:rStyle w:val="IndexLink"/>
             <w:rFonts w:ascii="Calibri" w:hAnsi="Calibri" w:asciiTheme="minorHAnsi" w:hAnsiTheme="minorHAnsi"/>
+            <w:vanish w:val="false"/>
             <w:lang w:eastAsia="pt-BR"/>
           </w:rPr>
           <w:t>3</w:t>
@@ -1810,6 +1815,7 @@
             <w:webHidden/>
             <w:rStyle w:val="IndexLink"/>
             <w:rFonts w:ascii="Calibri" w:hAnsi="Calibri" w:asciiTheme="minorHAnsi" w:hAnsiTheme="minorHAnsi"/>
+            <w:vanish w:val="false"/>
             <w:lang w:eastAsia="pt-BR"/>
           </w:rPr>
           <w:t>3.1</w:t>
@@ -1853,6 +1859,7 @@
             <w:webHidden/>
             <w:rStyle w:val="IndexLink"/>
             <w:rFonts w:ascii="Calibri" w:hAnsi="Calibri" w:asciiTheme="minorHAnsi" w:hAnsiTheme="minorHAnsi"/>
+            <w:vanish w:val="false"/>
             <w:lang w:eastAsia="pt-BR"/>
           </w:rPr>
           <w:t>3.1.1</w:t>
@@ -1896,6 +1903,7 @@
             <w:webHidden/>
             <w:rStyle w:val="IndexLink"/>
             <w:rFonts w:ascii="Calibri" w:hAnsi="Calibri" w:asciiTheme="minorHAnsi" w:hAnsiTheme="minorHAnsi"/>
+            <w:vanish w:val="false"/>
             <w:lang w:eastAsia="pt-BR"/>
           </w:rPr>
           <w:t>4</w:t>
@@ -1939,6 +1947,7 @@
             <w:webHidden/>
             <w:rStyle w:val="IndexLink"/>
             <w:rFonts w:ascii="Calibri" w:hAnsi="Calibri" w:asciiTheme="minorHAnsi" w:hAnsiTheme="minorHAnsi"/>
+            <w:vanish w:val="false"/>
             <w:lang w:eastAsia="pt-BR"/>
           </w:rPr>
           <w:t>4.1</w:t>
@@ -1982,6 +1991,7 @@
             <w:webHidden/>
             <w:rStyle w:val="IndexLink"/>
             <w:rFonts w:ascii="Calibri" w:hAnsi="Calibri" w:asciiTheme="minorHAnsi" w:hAnsiTheme="minorHAnsi"/>
+            <w:vanish w:val="false"/>
             <w:lang w:eastAsia="pt-BR"/>
           </w:rPr>
           <w:t>4.2</w:t>
@@ -2025,6 +2035,7 @@
             <w:webHidden/>
             <w:rStyle w:val="IndexLink"/>
             <w:rFonts w:ascii="Calibri" w:hAnsi="Calibri" w:asciiTheme="minorHAnsi" w:hAnsiTheme="minorHAnsi"/>
+            <w:vanish w:val="false"/>
             <w:lang w:eastAsia="pt-BR"/>
           </w:rPr>
           <w:t>4.3</w:t>
@@ -2068,6 +2079,7 @@
             <w:webHidden/>
             <w:rStyle w:val="IndexLink"/>
             <w:rFonts w:ascii="Calibri" w:hAnsi="Calibri" w:asciiTheme="minorHAnsi" w:hAnsiTheme="minorHAnsi"/>
+            <w:vanish w:val="false"/>
             <w:lang w:eastAsia="pt-BR"/>
           </w:rPr>
           <w:t>5</w:t>
@@ -2111,6 +2123,7 @@
             <w:webHidden/>
             <w:rStyle w:val="IndexLink"/>
             <w:rFonts w:ascii="Calibri" w:hAnsi="Calibri" w:asciiTheme="minorHAnsi" w:hAnsiTheme="minorHAnsi"/>
+            <w:vanish w:val="false"/>
             <w:lang w:eastAsia="pt-BR"/>
           </w:rPr>
           <w:t>5.1</w:t>
@@ -2152,6 +2165,7 @@
             <w:webHidden/>
             <w:rStyle w:val="IndexLink"/>
             <w:rFonts w:ascii="Calibri" w:hAnsi="Calibri" w:asciiTheme="minorHAnsi" w:hAnsiTheme="minorHAnsi"/>
+            <w:vanish w:val="false"/>
             <w:lang w:eastAsia="pt-BR"/>
           </w:rPr>
           <w:t>6</w:t>
@@ -2186,7 +2200,7 @@
         <w:pStyle w:val="Heading1"/>
         <w:numPr>
           <w:ilvl w:val="0"/>
-          <w:numId w:val="2"/>
+          <w:numId w:val="1"/>
         </w:numPr>
         <w:ind w:left="431" w:hanging="431"/>
         <w:rPr>
@@ -2246,7 +2260,7 @@
         <w:pStyle w:val="Heading2"/>
         <w:numPr>
           <w:ilvl w:val="1"/>
-          <w:numId w:val="2"/>
+          <w:numId w:val="1"/>
         </w:numPr>
         <w:rPr>
           <w:rFonts w:ascii="Calibri" w:hAnsi="Calibri" w:asciiTheme="minorHAnsi" w:hAnsiTheme="minorHAnsi"/>
@@ -2302,7 +2316,7 @@
         <w:pStyle w:val="Heading3"/>
         <w:numPr>
           <w:ilvl w:val="2"/>
-          <w:numId w:val="2"/>
+          <w:numId w:val="1"/>
         </w:numPr>
         <w:spacing w:before="120" w:after="120"/>
         <w:rPr>
@@ -2342,7 +2356,7 @@
         <w:pStyle w:val="Normal"/>
         <w:numPr>
           <w:ilvl w:val="0"/>
-          <w:numId w:val="5"/>
+          <w:numId w:val="4"/>
         </w:numPr>
         <w:jc w:val="both"/>
         <w:rPr>
@@ -2361,7 +2375,7 @@
         <w:pStyle w:val="Normal"/>
         <w:numPr>
           <w:ilvl w:val="0"/>
-          <w:numId w:val="5"/>
+          <w:numId w:val="4"/>
         </w:numPr>
         <w:jc w:val="both"/>
         <w:rPr>
@@ -2380,7 +2394,7 @@
         <w:pStyle w:val="Normal"/>
         <w:numPr>
           <w:ilvl w:val="0"/>
-          <w:numId w:val="5"/>
+          <w:numId w:val="4"/>
         </w:numPr>
         <w:jc w:val="both"/>
         <w:rPr>
@@ -2399,7 +2413,7 @@
         <w:pStyle w:val="Normal"/>
         <w:numPr>
           <w:ilvl w:val="0"/>
-          <w:numId w:val="5"/>
+          <w:numId w:val="4"/>
         </w:numPr>
         <w:jc w:val="both"/>
         <w:rPr>
@@ -2418,7 +2432,7 @@
         <w:pStyle w:val="Normal"/>
         <w:numPr>
           <w:ilvl w:val="0"/>
-          <w:numId w:val="5"/>
+          <w:numId w:val="4"/>
         </w:numPr>
         <w:jc w:val="both"/>
         <w:rPr>
@@ -2437,7 +2451,7 @@
         <w:pStyle w:val="Normal"/>
         <w:numPr>
           <w:ilvl w:val="0"/>
-          <w:numId w:val="5"/>
+          <w:numId w:val="4"/>
         </w:numPr>
         <w:jc w:val="both"/>
         <w:rPr>
@@ -2476,7 +2490,7 @@
         <w:pStyle w:val="Heading1"/>
         <w:numPr>
           <w:ilvl w:val="0"/>
-          <w:numId w:val="2"/>
+          <w:numId w:val="1"/>
         </w:numPr>
         <w:ind w:left="431" w:hanging="431"/>
         <w:rPr>
@@ -2496,7 +2510,7 @@
       <w:tblPr>
         <w:tblW w:w="9114" w:type="dxa"/>
         <w:jc w:val="left"/>
-        <w:tblInd w:w="109" w:type="dxa"/>
+        <w:tblInd w:w="104" w:type="dxa"/>
         <w:tblBorders>
           <w:top w:val="single" w:sz="4" w:space="0" w:color="000001"/>
           <w:left w:val="single" w:sz="4" w:space="0" w:color="000001"/>
@@ -2505,7 +2519,7 @@
         </w:tblBorders>
         <w:tblCellMar>
           <w:top w:w="0" w:type="dxa"/>
-          <w:left w:w="103" w:type="dxa"/>
+          <w:left w:w="98" w:type="dxa"/>
           <w:bottom w:w="0" w:type="dxa"/>
           <w:right w:w="108" w:type="dxa"/>
         </w:tblCellMar>
@@ -2528,7 +2542,7 @@
             </w:tcBorders>
             <w:shd w:color="auto" w:fill="auto" w:val="clear"/>
             <w:tcMar>
-              <w:left w:w="103" w:type="dxa"/>
+              <w:left w:w="98" w:type="dxa"/>
             </w:tcMar>
           </w:tcPr>
           <w:p>
@@ -2560,7 +2574,7 @@
             </w:tcBorders>
             <w:shd w:color="auto" w:fill="auto" w:val="clear"/>
             <w:tcMar>
-              <w:left w:w="103" w:type="dxa"/>
+              <w:left w:w="98" w:type="dxa"/>
             </w:tcMar>
           </w:tcPr>
           <w:p>
@@ -2593,7 +2607,7 @@
             </w:tcBorders>
             <w:shd w:color="auto" w:fill="auto" w:val="clear"/>
             <w:tcMar>
-              <w:left w:w="103" w:type="dxa"/>
+              <w:left w:w="98" w:type="dxa"/>
             </w:tcMar>
           </w:tcPr>
           <w:p>
@@ -2624,7 +2638,7 @@
             </w:tcBorders>
             <w:shd w:color="auto" w:fill="auto" w:val="clear"/>
             <w:tcMar>
-              <w:left w:w="103" w:type="dxa"/>
+              <w:left w:w="98" w:type="dxa"/>
             </w:tcMar>
           </w:tcPr>
           <w:p>
@@ -2656,7 +2670,7 @@
             </w:tcBorders>
             <w:shd w:color="auto" w:fill="auto" w:val="clear"/>
             <w:tcMar>
-              <w:left w:w="103" w:type="dxa"/>
+              <w:left w:w="98" w:type="dxa"/>
             </w:tcMar>
           </w:tcPr>
           <w:p>
@@ -2687,7 +2701,7 @@
             </w:tcBorders>
             <w:shd w:color="auto" w:fill="auto" w:val="clear"/>
             <w:tcMar>
-              <w:left w:w="103" w:type="dxa"/>
+              <w:left w:w="98" w:type="dxa"/>
             </w:tcMar>
           </w:tcPr>
           <w:p>
@@ -2719,7 +2733,7 @@
             </w:tcBorders>
             <w:shd w:color="auto" w:fill="auto" w:val="clear"/>
             <w:tcMar>
-              <w:left w:w="103" w:type="dxa"/>
+              <w:left w:w="98" w:type="dxa"/>
             </w:tcMar>
           </w:tcPr>
           <w:p>
@@ -2750,7 +2764,7 @@
             </w:tcBorders>
             <w:shd w:color="auto" w:fill="auto" w:val="clear"/>
             <w:tcMar>
-              <w:left w:w="103" w:type="dxa"/>
+              <w:left w:w="98" w:type="dxa"/>
             </w:tcMar>
           </w:tcPr>
           <w:p>
@@ -2788,7 +2802,7 @@
         <w:pStyle w:val="Heading1"/>
         <w:numPr>
           <w:ilvl w:val="0"/>
-          <w:numId w:val="2"/>
+          <w:numId w:val="1"/>
         </w:numPr>
         <w:ind w:left="431" w:hanging="431"/>
         <w:rPr>
@@ -2809,7 +2823,7 @@
         <w:pStyle w:val="Heading2"/>
         <w:numPr>
           <w:ilvl w:val="1"/>
-          <w:numId w:val="2"/>
+          <w:numId w:val="1"/>
         </w:numPr>
         <w:rPr>
           <w:rFonts w:ascii="Calibri" w:hAnsi="Calibri" w:asciiTheme="minorHAnsi" w:hAnsiTheme="minorHAnsi"/>
@@ -2863,7 +2877,7 @@
         <w:pStyle w:val="Heading3"/>
         <w:numPr>
           <w:ilvl w:val="2"/>
-          <w:numId w:val="2"/>
+          <w:numId w:val="1"/>
         </w:numPr>
         <w:rPr>
           <w:rFonts w:ascii="Calibri" w:hAnsi="Calibri" w:asciiTheme="minorHAnsi" w:hAnsiTheme="minorHAnsi"/>
@@ -3256,7 +3270,7 @@
       <w:tblPr>
         <w:tblW w:w="8532" w:type="dxa"/>
         <w:jc w:val="left"/>
-        <w:tblInd w:w="-30" w:type="dxa"/>
+        <w:tblInd w:w="-35" w:type="dxa"/>
         <w:tblBorders>
           <w:top w:val="single" w:sz="4" w:space="0" w:color="000001"/>
           <w:left w:val="single" w:sz="4" w:space="0" w:color="000001"/>
@@ -3265,7 +3279,7 @@
         </w:tblBorders>
         <w:tblCellMar>
           <w:top w:w="0" w:type="dxa"/>
-          <w:left w:w="103" w:type="dxa"/>
+          <w:left w:w="98" w:type="dxa"/>
           <w:bottom w:w="0" w:type="dxa"/>
           <w:right w:w="108" w:type="dxa"/>
         </w:tblCellMar>
@@ -3289,7 +3303,7 @@
             </w:tcBorders>
             <w:shd w:color="auto" w:fill="auto" w:val="clear"/>
             <w:tcMar>
-              <w:left w:w="103" w:type="dxa"/>
+              <w:left w:w="98" w:type="dxa"/>
             </w:tcMar>
           </w:tcPr>
           <w:p>
@@ -3320,7 +3334,7 @@
             </w:tcBorders>
             <w:shd w:color="auto" w:fill="auto" w:val="clear"/>
             <w:tcMar>
-              <w:left w:w="103" w:type="dxa"/>
+              <w:left w:w="98" w:type="dxa"/>
             </w:tcMar>
           </w:tcPr>
           <w:p>
@@ -3353,7 +3367,7 @@
             </w:tcBorders>
             <w:shd w:color="auto" w:fill="auto" w:val="clear"/>
             <w:tcMar>
-              <w:left w:w="103" w:type="dxa"/>
+              <w:left w:w="98" w:type="dxa"/>
             </w:tcMar>
           </w:tcPr>
           <w:p>
@@ -3390,7 +3404,7 @@
             </w:tcBorders>
             <w:shd w:color="auto" w:fill="auto" w:val="clear"/>
             <w:tcMar>
-              <w:left w:w="103" w:type="dxa"/>
+              <w:left w:w="98" w:type="dxa"/>
             </w:tcMar>
           </w:tcPr>
           <w:p>
@@ -3421,7 +3435,7 @@
             </w:tcBorders>
             <w:shd w:color="auto" w:fill="auto" w:val="clear"/>
             <w:tcMar>
-              <w:left w:w="103" w:type="dxa"/>
+              <w:left w:w="98" w:type="dxa"/>
             </w:tcMar>
           </w:tcPr>
           <w:p>
@@ -3454,7 +3468,7 @@
             </w:tcBorders>
             <w:shd w:color="auto" w:fill="auto" w:val="clear"/>
             <w:tcMar>
-              <w:left w:w="103" w:type="dxa"/>
+              <w:left w:w="98" w:type="dxa"/>
             </w:tcMar>
           </w:tcPr>
           <w:p>
@@ -3491,7 +3505,7 @@
             </w:tcBorders>
             <w:shd w:color="auto" w:fill="auto" w:val="clear"/>
             <w:tcMar>
-              <w:left w:w="103" w:type="dxa"/>
+              <w:left w:w="98" w:type="dxa"/>
             </w:tcMar>
           </w:tcPr>
           <w:p>
@@ -3521,7 +3535,7 @@
             </w:tcBorders>
             <w:shd w:color="auto" w:fill="auto" w:val="clear"/>
             <w:tcMar>
-              <w:left w:w="103" w:type="dxa"/>
+              <w:left w:w="98" w:type="dxa"/>
             </w:tcMar>
           </w:tcPr>
           <w:p>
@@ -3554,7 +3568,7 @@
             </w:tcBorders>
             <w:shd w:color="auto" w:fill="auto" w:val="clear"/>
             <w:tcMar>
-              <w:left w:w="103" w:type="dxa"/>
+              <w:left w:w="98" w:type="dxa"/>
             </w:tcMar>
           </w:tcPr>
           <w:p>
@@ -3591,7 +3605,7 @@
             </w:tcBorders>
             <w:shd w:color="auto" w:fill="auto" w:val="clear"/>
             <w:tcMar>
-              <w:left w:w="103" w:type="dxa"/>
+              <w:left w:w="98" w:type="dxa"/>
             </w:tcMar>
           </w:tcPr>
           <w:p>
@@ -3621,7 +3635,7 @@
             </w:tcBorders>
             <w:shd w:color="auto" w:fill="auto" w:val="clear"/>
             <w:tcMar>
-              <w:left w:w="103" w:type="dxa"/>
+              <w:left w:w="98" w:type="dxa"/>
             </w:tcMar>
           </w:tcPr>
           <w:p>
@@ -3654,7 +3668,7 @@
             </w:tcBorders>
             <w:shd w:color="auto" w:fill="auto" w:val="clear"/>
             <w:tcMar>
-              <w:left w:w="103" w:type="dxa"/>
+              <w:left w:w="98" w:type="dxa"/>
             </w:tcMar>
           </w:tcPr>
           <w:p>
@@ -3691,7 +3705,7 @@
             </w:tcBorders>
             <w:shd w:color="auto" w:fill="auto" w:val="clear"/>
             <w:tcMar>
-              <w:left w:w="103" w:type="dxa"/>
+              <w:left w:w="98" w:type="dxa"/>
             </w:tcMar>
           </w:tcPr>
           <w:p>
@@ -3721,7 +3735,7 @@
             </w:tcBorders>
             <w:shd w:color="auto" w:fill="auto" w:val="clear"/>
             <w:tcMar>
-              <w:left w:w="103" w:type="dxa"/>
+              <w:left w:w="98" w:type="dxa"/>
             </w:tcMar>
           </w:tcPr>
           <w:p>
@@ -3754,7 +3768,7 @@
             </w:tcBorders>
             <w:shd w:color="auto" w:fill="auto" w:val="clear"/>
             <w:tcMar>
-              <w:left w:w="103" w:type="dxa"/>
+              <w:left w:w="98" w:type="dxa"/>
             </w:tcMar>
           </w:tcPr>
           <w:p>
@@ -3791,7 +3805,7 @@
             </w:tcBorders>
             <w:shd w:color="auto" w:fill="auto" w:val="clear"/>
             <w:tcMar>
-              <w:left w:w="103" w:type="dxa"/>
+              <w:left w:w="98" w:type="dxa"/>
             </w:tcMar>
           </w:tcPr>
           <w:p>
@@ -3821,7 +3835,7 @@
             </w:tcBorders>
             <w:shd w:color="auto" w:fill="auto" w:val="clear"/>
             <w:tcMar>
-              <w:left w:w="103" w:type="dxa"/>
+              <w:left w:w="98" w:type="dxa"/>
             </w:tcMar>
           </w:tcPr>
           <w:p>
@@ -3854,7 +3868,7 @@
             </w:tcBorders>
             <w:shd w:color="auto" w:fill="auto" w:val="clear"/>
             <w:tcMar>
-              <w:left w:w="103" w:type="dxa"/>
+              <w:left w:w="98" w:type="dxa"/>
             </w:tcMar>
           </w:tcPr>
           <w:p>
@@ -3891,7 +3905,7 @@
             </w:tcBorders>
             <w:shd w:color="auto" w:fill="auto" w:val="clear"/>
             <w:tcMar>
-              <w:left w:w="103" w:type="dxa"/>
+              <w:left w:w="98" w:type="dxa"/>
             </w:tcMar>
           </w:tcPr>
           <w:p>
@@ -3922,7 +3936,7 @@
             </w:tcBorders>
             <w:shd w:color="auto" w:fill="auto" w:val="clear"/>
             <w:tcMar>
-              <w:left w:w="103" w:type="dxa"/>
+              <w:left w:w="98" w:type="dxa"/>
             </w:tcMar>
           </w:tcPr>
           <w:p>
@@ -3955,7 +3969,7 @@
             </w:tcBorders>
             <w:shd w:color="auto" w:fill="auto" w:val="clear"/>
             <w:tcMar>
-              <w:left w:w="103" w:type="dxa"/>
+              <w:left w:w="98" w:type="dxa"/>
             </w:tcMar>
           </w:tcPr>
           <w:p>
@@ -3992,7 +4006,7 @@
             </w:tcBorders>
             <w:shd w:color="auto" w:fill="auto" w:val="clear"/>
             <w:tcMar>
-              <w:left w:w="103" w:type="dxa"/>
+              <w:left w:w="98" w:type="dxa"/>
             </w:tcMar>
           </w:tcPr>
           <w:p>
@@ -4022,7 +4036,7 @@
             </w:tcBorders>
             <w:shd w:color="auto" w:fill="auto" w:val="clear"/>
             <w:tcMar>
-              <w:left w:w="103" w:type="dxa"/>
+              <w:left w:w="98" w:type="dxa"/>
             </w:tcMar>
           </w:tcPr>
           <w:p>
@@ -4055,7 +4069,7 @@
             </w:tcBorders>
             <w:shd w:color="auto" w:fill="auto" w:val="clear"/>
             <w:tcMar>
-              <w:left w:w="103" w:type="dxa"/>
+              <w:left w:w="98" w:type="dxa"/>
             </w:tcMar>
           </w:tcPr>
           <w:p>
@@ -4092,7 +4106,7 @@
             </w:tcBorders>
             <w:shd w:color="auto" w:fill="auto" w:val="clear"/>
             <w:tcMar>
-              <w:left w:w="103" w:type="dxa"/>
+              <w:left w:w="98" w:type="dxa"/>
             </w:tcMar>
           </w:tcPr>
           <w:p>
@@ -4122,7 +4136,7 @@
             </w:tcBorders>
             <w:shd w:color="auto" w:fill="auto" w:val="clear"/>
             <w:tcMar>
-              <w:left w:w="103" w:type="dxa"/>
+              <w:left w:w="98" w:type="dxa"/>
             </w:tcMar>
           </w:tcPr>
           <w:p>
@@ -4155,7 +4169,7 @@
             </w:tcBorders>
             <w:shd w:color="auto" w:fill="auto" w:val="clear"/>
             <w:tcMar>
-              <w:left w:w="103" w:type="dxa"/>
+              <w:left w:w="98" w:type="dxa"/>
             </w:tcMar>
           </w:tcPr>
           <w:p>
@@ -4192,7 +4206,7 @@
             </w:tcBorders>
             <w:shd w:color="auto" w:fill="auto" w:val="clear"/>
             <w:tcMar>
-              <w:left w:w="103" w:type="dxa"/>
+              <w:left w:w="98" w:type="dxa"/>
             </w:tcMar>
           </w:tcPr>
           <w:p>
@@ -4222,7 +4236,7 @@
             </w:tcBorders>
             <w:shd w:color="auto" w:fill="auto" w:val="clear"/>
             <w:tcMar>
-              <w:left w:w="103" w:type="dxa"/>
+              <w:left w:w="98" w:type="dxa"/>
             </w:tcMar>
           </w:tcPr>
           <w:p>
@@ -4255,7 +4269,7 @@
             </w:tcBorders>
             <w:shd w:color="auto" w:fill="auto" w:val="clear"/>
             <w:tcMar>
-              <w:left w:w="103" w:type="dxa"/>
+              <w:left w:w="98" w:type="dxa"/>
             </w:tcMar>
           </w:tcPr>
           <w:p>
@@ -4324,7 +4338,7 @@
         <w:pStyle w:val="Heading1"/>
         <w:numPr>
           <w:ilvl w:val="0"/>
-          <w:numId w:val="2"/>
+          <w:numId w:val="1"/>
         </w:numPr>
         <w:ind w:left="431" w:hanging="431"/>
         <w:rPr>
@@ -4345,7 +4359,7 @@
         <w:pStyle w:val="Heading2"/>
         <w:numPr>
           <w:ilvl w:val="1"/>
-          <w:numId w:val="2"/>
+          <w:numId w:val="1"/>
         </w:numPr>
         <w:rPr>
           <w:rFonts w:ascii="Calibri" w:hAnsi="Calibri" w:asciiTheme="minorHAnsi" w:hAnsiTheme="minorHAnsi"/>
@@ -4464,7 +4478,7 @@
         <w:pStyle w:val="Normal"/>
         <w:numPr>
           <w:ilvl w:val="0"/>
-          <w:numId w:val="4"/>
+          <w:numId w:val="3"/>
         </w:numPr>
         <w:jc w:val="both"/>
         <w:rPr/>
@@ -4508,7 +4522,7 @@
         <w:pStyle w:val="Normal"/>
         <w:numPr>
           <w:ilvl w:val="0"/>
-          <w:numId w:val="4"/>
+          <w:numId w:val="3"/>
         </w:numPr>
         <w:jc w:val="both"/>
         <w:rPr/>
@@ -4568,7 +4582,7 @@
       <w:tblPr>
         <w:tblW w:w="8536" w:type="dxa"/>
         <w:jc w:val="left"/>
-        <w:tblInd w:w="549" w:type="dxa"/>
+        <w:tblInd w:w="544" w:type="dxa"/>
         <w:tblBorders>
           <w:top w:val="single" w:sz="4" w:space="0" w:color="000001"/>
           <w:left w:val="single" w:sz="4" w:space="0" w:color="000001"/>
@@ -4577,7 +4591,7 @@
         </w:tblBorders>
         <w:tblCellMar>
           <w:top w:w="0" w:type="dxa"/>
-          <w:left w:w="103" w:type="dxa"/>
+          <w:left w:w="98" w:type="dxa"/>
           <w:bottom w:w="0" w:type="dxa"/>
           <w:right w:w="108" w:type="dxa"/>
         </w:tblCellMar>
@@ -4600,7 +4614,7 @@
             </w:tcBorders>
             <w:shd w:color="auto" w:fill="auto" w:val="clear"/>
             <w:tcMar>
-              <w:left w:w="103" w:type="dxa"/>
+              <w:left w:w="98" w:type="dxa"/>
             </w:tcMar>
           </w:tcPr>
           <w:p>
@@ -4632,7 +4646,7 @@
             </w:tcBorders>
             <w:shd w:color="auto" w:fill="auto" w:val="clear"/>
             <w:tcMar>
-              <w:left w:w="103" w:type="dxa"/>
+              <w:left w:w="98" w:type="dxa"/>
             </w:tcMar>
           </w:tcPr>
           <w:p>
@@ -4665,7 +4679,7 @@
             </w:tcBorders>
             <w:shd w:color="auto" w:fill="auto" w:val="clear"/>
             <w:tcMar>
-              <w:left w:w="103" w:type="dxa"/>
+              <w:left w:w="98" w:type="dxa"/>
             </w:tcMar>
             <w:vAlign w:val="bottom"/>
           </w:tcPr>
@@ -4700,7 +4714,7 @@
             </w:tcBorders>
             <w:shd w:color="auto" w:fill="auto" w:val="clear"/>
             <w:tcMar>
-              <w:left w:w="103" w:type="dxa"/>
+              <w:left w:w="98" w:type="dxa"/>
             </w:tcMar>
             <w:vAlign w:val="bottom"/>
           </w:tcPr>
@@ -4729,13 +4743,14 @@
           <w:tcPr>
             <w:tcW w:w="2081" w:type="dxa"/>
             <w:tcBorders>
-              <w:left w:val="single" w:sz="4" w:space="0" w:color="000001"/>
-              <w:bottom w:val="single" w:sz="4" w:space="0" w:color="000001"/>
-              <w:insideH w:val="single" w:sz="4" w:space="0" w:color="000001"/>
-            </w:tcBorders>
-            <w:shd w:color="auto" w:fill="auto" w:val="clear"/>
-            <w:tcMar>
-              <w:left w:w="103" w:type="dxa"/>
+              <w:top w:val="single" w:sz="4" w:space="0" w:color="000001"/>
+              <w:left w:val="single" w:sz="4" w:space="0" w:color="000001"/>
+              <w:bottom w:val="single" w:sz="4" w:space="0" w:color="000001"/>
+              <w:insideH w:val="single" w:sz="4" w:space="0" w:color="000001"/>
+            </w:tcBorders>
+            <w:shd w:color="auto" w:fill="auto" w:val="clear"/>
+            <w:tcMar>
+              <w:left w:w="98" w:type="dxa"/>
             </w:tcMar>
             <w:vAlign w:val="bottom"/>
           </w:tcPr>
@@ -4761,6 +4776,7 @@
           <w:tcPr>
             <w:tcW w:w="6454" w:type="dxa"/>
             <w:tcBorders>
+              <w:top w:val="single" w:sz="4" w:space="0" w:color="000001"/>
               <w:left w:val="single" w:sz="4" w:space="0" w:color="000001"/>
               <w:bottom w:val="single" w:sz="4" w:space="0" w:color="000001"/>
               <w:right w:val="single" w:sz="4" w:space="0" w:color="000001"/>
@@ -4769,7 +4785,7 @@
             </w:tcBorders>
             <w:shd w:color="auto" w:fill="auto" w:val="clear"/>
             <w:tcMar>
-              <w:left w:w="103" w:type="dxa"/>
+              <w:left w:w="98" w:type="dxa"/>
             </w:tcMar>
             <w:vAlign w:val="bottom"/>
           </w:tcPr>
@@ -4805,7 +4821,7 @@
             </w:tcBorders>
             <w:shd w:color="auto" w:fill="auto" w:val="clear"/>
             <w:tcMar>
-              <w:left w:w="103" w:type="dxa"/>
+              <w:left w:w="98" w:type="dxa"/>
             </w:tcMar>
             <w:vAlign w:val="bottom"/>
           </w:tcPr>
@@ -4840,7 +4856,7 @@
             </w:tcBorders>
             <w:shd w:color="auto" w:fill="auto" w:val="clear"/>
             <w:tcMar>
-              <w:left w:w="103" w:type="dxa"/>
+              <w:left w:w="98" w:type="dxa"/>
             </w:tcMar>
             <w:vAlign w:val="bottom"/>
           </w:tcPr>
@@ -4876,7 +4892,7 @@
             </w:tcBorders>
             <w:shd w:color="auto" w:fill="auto" w:val="clear"/>
             <w:tcMar>
-              <w:left w:w="103" w:type="dxa"/>
+              <w:left w:w="98" w:type="dxa"/>
             </w:tcMar>
             <w:vAlign w:val="bottom"/>
           </w:tcPr>
@@ -4911,7 +4927,7 @@
             </w:tcBorders>
             <w:shd w:color="auto" w:fill="auto" w:val="clear"/>
             <w:tcMar>
-              <w:left w:w="103" w:type="dxa"/>
+              <w:left w:w="98" w:type="dxa"/>
             </w:tcMar>
             <w:vAlign w:val="bottom"/>
           </w:tcPr>
@@ -4947,7 +4963,7 @@
             </w:tcBorders>
             <w:shd w:color="auto" w:fill="auto" w:val="clear"/>
             <w:tcMar>
-              <w:left w:w="103" w:type="dxa"/>
+              <w:left w:w="98" w:type="dxa"/>
             </w:tcMar>
             <w:vAlign w:val="bottom"/>
           </w:tcPr>
@@ -4985,7 +5001,7 @@
             </w:tcBorders>
             <w:shd w:color="auto" w:fill="auto" w:val="clear"/>
             <w:tcMar>
-              <w:left w:w="103" w:type="dxa"/>
+              <w:left w:w="98" w:type="dxa"/>
             </w:tcMar>
             <w:vAlign w:val="bottom"/>
           </w:tcPr>
@@ -5024,7 +5040,7 @@
             </w:tcBorders>
             <w:shd w:color="auto" w:fill="auto" w:val="clear"/>
             <w:tcMar>
-              <w:left w:w="103" w:type="dxa"/>
+              <w:left w:w="98" w:type="dxa"/>
             </w:tcMar>
             <w:vAlign w:val="bottom"/>
           </w:tcPr>
@@ -5059,7 +5075,7 @@
             </w:tcBorders>
             <w:shd w:color="auto" w:fill="auto" w:val="clear"/>
             <w:tcMar>
-              <w:left w:w="103" w:type="dxa"/>
+              <w:left w:w="98" w:type="dxa"/>
             </w:tcMar>
             <w:vAlign w:val="bottom"/>
           </w:tcPr>
@@ -5095,7 +5111,7 @@
             </w:tcBorders>
             <w:shd w:color="auto" w:fill="auto" w:val="clear"/>
             <w:tcMar>
-              <w:left w:w="103" w:type="dxa"/>
+              <w:left w:w="98" w:type="dxa"/>
             </w:tcMar>
             <w:vAlign w:val="bottom"/>
           </w:tcPr>
@@ -5130,7 +5146,7 @@
             </w:tcBorders>
             <w:shd w:color="auto" w:fill="auto" w:val="clear"/>
             <w:tcMar>
-              <w:left w:w="103" w:type="dxa"/>
+              <w:left w:w="98" w:type="dxa"/>
             </w:tcMar>
             <w:vAlign w:val="bottom"/>
           </w:tcPr>
@@ -5166,7 +5182,7 @@
             </w:tcBorders>
             <w:shd w:color="auto" w:fill="auto" w:val="clear"/>
             <w:tcMar>
-              <w:left w:w="103" w:type="dxa"/>
+              <w:left w:w="98" w:type="dxa"/>
             </w:tcMar>
             <w:vAlign w:val="bottom"/>
           </w:tcPr>
@@ -5201,7 +5217,7 @@
             </w:tcBorders>
             <w:shd w:color="auto" w:fill="auto" w:val="clear"/>
             <w:tcMar>
-              <w:left w:w="103" w:type="dxa"/>
+              <w:left w:w="98" w:type="dxa"/>
             </w:tcMar>
             <w:vAlign w:val="bottom"/>
           </w:tcPr>
@@ -5237,7 +5253,7 @@
             </w:tcBorders>
             <w:shd w:color="auto" w:fill="auto" w:val="clear"/>
             <w:tcMar>
-              <w:left w:w="103" w:type="dxa"/>
+              <w:left w:w="98" w:type="dxa"/>
             </w:tcMar>
             <w:vAlign w:val="bottom"/>
           </w:tcPr>
@@ -5272,7 +5288,7 @@
             </w:tcBorders>
             <w:shd w:color="auto" w:fill="auto" w:val="clear"/>
             <w:tcMar>
-              <w:left w:w="103" w:type="dxa"/>
+              <w:left w:w="98" w:type="dxa"/>
             </w:tcMar>
             <w:vAlign w:val="bottom"/>
           </w:tcPr>
@@ -5301,23 +5317,20 @@
           <w:tcPr>
             <w:tcW w:w="2081" w:type="dxa"/>
             <w:tcBorders>
-              <w:top w:val="single" w:sz="4" w:space="0" w:color="000001"/>
-              <w:left w:val="single" w:sz="4" w:space="0" w:color="000001"/>
-              <w:bottom w:val="single" w:sz="4" w:space="0" w:color="000001"/>
-              <w:insideH w:val="single" w:sz="4" w:space="0" w:color="000001"/>
-            </w:tcBorders>
-            <w:shd w:color="auto" w:fill="auto" w:val="clear"/>
-            <w:tcMar>
-              <w:left w:w="103" w:type="dxa"/>
+              <w:left w:val="single" w:sz="4" w:space="0" w:color="000001"/>
+              <w:bottom w:val="single" w:sz="4" w:space="0" w:color="000001"/>
+              <w:insideH w:val="single" w:sz="4" w:space="0" w:color="000001"/>
+            </w:tcBorders>
+            <w:shd w:color="auto" w:fill="auto" w:val="clear"/>
+            <w:tcMar>
+              <w:left w:w="98" w:type="dxa"/>
             </w:tcMar>
             <w:vAlign w:val="bottom"/>
           </w:tcPr>
           <w:p>
             <w:pPr>
               <w:pStyle w:val="Normal"/>
-              <w:rPr>
-                <w:rFonts w:ascii="Calibri" w:hAnsi="Calibri" w:asciiTheme="minorHAnsi" w:hAnsiTheme="minorHAnsi"/>
-              </w:rPr>
+              <w:rPr/>
             </w:pPr>
             <w:r>
               <w:rPr>
@@ -5326,34 +5339,8 @@
                 <w:sz w:val="22"/>
                 <w:szCs w:val="22"/>
               </w:rPr>
-              <w:t>DRI</w:t>
-            </w:r>
-          </w:p>
-        </w:tc>
-        <w:tc>
-          <w:tcPr>
-            <w:tcW w:w="6454" w:type="dxa"/>
-            <w:tcBorders>
-              <w:top w:val="single" w:sz="4" w:space="0" w:color="000001"/>
-              <w:left w:val="single" w:sz="4" w:space="0" w:color="000001"/>
-              <w:bottom w:val="single" w:sz="4" w:space="0" w:color="000001"/>
-              <w:right w:val="single" w:sz="4" w:space="0" w:color="000001"/>
-              <w:insideH w:val="single" w:sz="4" w:space="0" w:color="000001"/>
-              <w:insideV w:val="single" w:sz="4" w:space="0" w:color="000001"/>
-            </w:tcBorders>
-            <w:shd w:color="auto" w:fill="auto" w:val="clear"/>
-            <w:tcMar>
-              <w:left w:w="103" w:type="dxa"/>
-            </w:tcMar>
-            <w:vAlign w:val="bottom"/>
-          </w:tcPr>
-          <w:p>
-            <w:pPr>
-              <w:pStyle w:val="Normal"/>
-              <w:rPr>
-                <w:rFonts w:ascii="Calibri" w:hAnsi="Calibri" w:asciiTheme="minorHAnsi" w:hAnsiTheme="minorHAnsi"/>
-              </w:rPr>
-            </w:pPr>
+              <w:t>RVI</w:t>
+            </w:r>
             <w:r>
               <w:rPr>
                 <w:rFonts w:cs="Calibri" w:ascii="Calibri" w:hAnsi="Calibri" w:asciiTheme="minorHAnsi" w:hAnsiTheme="minorHAnsi"/>
@@ -5361,7 +5348,48 @@
                 <w:sz w:val="22"/>
                 <w:szCs w:val="22"/>
               </w:rPr>
-              <w:t>Documento de Riscos</w:t>
+              <w:t xml:space="preserve"> </w:t>
+            </w:r>
+          </w:p>
+        </w:tc>
+        <w:tc>
+          <w:tcPr>
+            <w:tcW w:w="6454" w:type="dxa"/>
+            <w:tcBorders>
+              <w:left w:val="single" w:sz="4" w:space="0" w:color="000001"/>
+              <w:bottom w:val="single" w:sz="4" w:space="0" w:color="000001"/>
+              <w:right w:val="single" w:sz="4" w:space="0" w:color="000001"/>
+              <w:insideH w:val="single" w:sz="4" w:space="0" w:color="000001"/>
+              <w:insideV w:val="single" w:sz="4" w:space="0" w:color="000001"/>
+            </w:tcBorders>
+            <w:shd w:color="auto" w:fill="auto" w:val="clear"/>
+            <w:tcMar>
+              <w:left w:w="98" w:type="dxa"/>
+            </w:tcMar>
+            <w:vAlign w:val="bottom"/>
+          </w:tcPr>
+          <w:p>
+            <w:pPr>
+              <w:pStyle w:val="Normal"/>
+              <w:rPr/>
+            </w:pPr>
+            <w:r>
+              <w:rPr>
+                <w:rFonts w:cs="Calibri" w:ascii="Calibri" w:hAnsi="Calibri" w:asciiTheme="minorHAnsi" w:hAnsiTheme="minorHAnsi"/>
+                <w:color w:val="000000"/>
+                <w:sz w:val="22"/>
+                <w:szCs w:val="22"/>
+              </w:rPr>
+              <w:t>Roteiro de Validação</w:t>
+            </w:r>
+            <w:r>
+              <w:rPr>
+                <w:rFonts w:cs="Calibri" w:ascii="Calibri" w:hAnsi="Calibri" w:asciiTheme="minorHAnsi" w:hAnsiTheme="minorHAnsi"/>
+                <w:color w:val="000000"/>
+                <w:sz w:val="22"/>
+                <w:szCs w:val="22"/>
+              </w:rPr>
+              <w:t xml:space="preserve"> de Iteração</w:t>
             </w:r>
           </w:p>
         </w:tc>
@@ -5372,23 +5400,20 @@
           <w:tcPr>
             <w:tcW w:w="2081" w:type="dxa"/>
             <w:tcBorders>
-              <w:top w:val="single" w:sz="4" w:space="0" w:color="000001"/>
-              <w:left w:val="single" w:sz="4" w:space="0" w:color="000001"/>
-              <w:bottom w:val="single" w:sz="4" w:space="0" w:color="000001"/>
-              <w:insideH w:val="single" w:sz="4" w:space="0" w:color="000001"/>
-            </w:tcBorders>
-            <w:shd w:color="auto" w:fill="auto" w:val="clear"/>
-            <w:tcMar>
-              <w:left w:w="103" w:type="dxa"/>
+              <w:left w:val="single" w:sz="4" w:space="0" w:color="000001"/>
+              <w:bottom w:val="single" w:sz="4" w:space="0" w:color="000001"/>
+              <w:insideH w:val="single" w:sz="4" w:space="0" w:color="000001"/>
+            </w:tcBorders>
+            <w:shd w:color="auto" w:fill="auto" w:val="clear"/>
+            <w:tcMar>
+              <w:left w:w="98" w:type="dxa"/>
             </w:tcMar>
             <w:vAlign w:val="bottom"/>
           </w:tcPr>
           <w:p>
             <w:pPr>
               <w:pStyle w:val="Normal"/>
-              <w:rPr>
-                <w:rFonts w:ascii="Calibri" w:hAnsi="Calibri" w:asciiTheme="minorHAnsi" w:hAnsiTheme="minorHAnsi"/>
-              </w:rPr>
+              <w:rPr/>
             </w:pPr>
             <w:r>
               <w:rPr>
@@ -5397,7 +5422,7 @@
                 <w:sz w:val="22"/>
                 <w:szCs w:val="22"/>
               </w:rPr>
-              <w:t>ATA</w:t>
+              <w:t>ARR</w:t>
             </w:r>
           </w:p>
         </w:tc>
@@ -5405,7 +5430,6 @@
           <w:tcPr>
             <w:tcW w:w="6454" w:type="dxa"/>
             <w:tcBorders>
-              <w:top w:val="single" w:sz="4" w:space="0" w:color="000001"/>
               <w:left w:val="single" w:sz="4" w:space="0" w:color="000001"/>
               <w:bottom w:val="single" w:sz="4" w:space="0" w:color="000001"/>
               <w:right w:val="single" w:sz="4" w:space="0" w:color="000001"/>
@@ -5414,16 +5438,14 @@
             </w:tcBorders>
             <w:shd w:color="auto" w:fill="auto" w:val="clear"/>
             <w:tcMar>
-              <w:left w:w="103" w:type="dxa"/>
+              <w:left w:w="98" w:type="dxa"/>
             </w:tcMar>
             <w:vAlign w:val="bottom"/>
           </w:tcPr>
           <w:p>
             <w:pPr>
               <w:pStyle w:val="Normal"/>
-              <w:rPr>
-                <w:rFonts w:ascii="Calibri" w:hAnsi="Calibri" w:asciiTheme="minorHAnsi" w:hAnsiTheme="minorHAnsi"/>
-              </w:rPr>
+              <w:rPr/>
             </w:pPr>
             <w:r>
               <w:rPr>
@@ -5432,7 +5454,7 @@
                 <w:sz w:val="22"/>
                 <w:szCs w:val="22"/>
               </w:rPr>
-              <w:t>Ata de Reunião</w:t>
+              <w:t>Ata de Reunião de Retrospectiva</w:t>
             </w:r>
           </w:p>
         </w:tc>
@@ -5443,23 +5465,20 @@
           <w:tcPr>
             <w:tcW w:w="2081" w:type="dxa"/>
             <w:tcBorders>
-              <w:top w:val="single" w:sz="4" w:space="0" w:color="000001"/>
-              <w:left w:val="single" w:sz="4" w:space="0" w:color="000001"/>
-              <w:bottom w:val="single" w:sz="4" w:space="0" w:color="000001"/>
-              <w:insideH w:val="single" w:sz="4" w:space="0" w:color="000001"/>
-            </w:tcBorders>
-            <w:shd w:color="auto" w:fill="auto" w:val="clear"/>
-            <w:tcMar>
-              <w:left w:w="103" w:type="dxa"/>
+              <w:left w:val="single" w:sz="4" w:space="0" w:color="000001"/>
+              <w:bottom w:val="single" w:sz="4" w:space="0" w:color="000001"/>
+              <w:insideH w:val="single" w:sz="4" w:space="0" w:color="000001"/>
+            </w:tcBorders>
+            <w:shd w:color="auto" w:fill="auto" w:val="clear"/>
+            <w:tcMar>
+              <w:left w:w="98" w:type="dxa"/>
             </w:tcMar>
             <w:vAlign w:val="bottom"/>
           </w:tcPr>
           <w:p>
             <w:pPr>
               <w:pStyle w:val="Normal"/>
-              <w:rPr>
-                <w:rFonts w:ascii="Calibri" w:hAnsi="Calibri" w:asciiTheme="minorHAnsi" w:hAnsiTheme="minorHAnsi"/>
-              </w:rPr>
+              <w:rPr/>
             </w:pPr>
             <w:r>
               <w:rPr>
@@ -5468,7 +5487,7 @@
                 <w:sz w:val="22"/>
                 <w:szCs w:val="22"/>
               </w:rPr>
-              <w:t xml:space="preserve">RAP </w:t>
+              <w:t>ARE</w:t>
             </w:r>
           </w:p>
         </w:tc>
@@ -5476,7 +5495,6 @@
           <w:tcPr>
             <w:tcW w:w="6454" w:type="dxa"/>
             <w:tcBorders>
-              <w:top w:val="single" w:sz="4" w:space="0" w:color="000001"/>
               <w:left w:val="single" w:sz="4" w:space="0" w:color="000001"/>
               <w:bottom w:val="single" w:sz="4" w:space="0" w:color="000001"/>
               <w:right w:val="single" w:sz="4" w:space="0" w:color="000001"/>
@@ -5485,16 +5503,14 @@
             </w:tcBorders>
             <w:shd w:color="auto" w:fill="auto" w:val="clear"/>
             <w:tcMar>
-              <w:left w:w="103" w:type="dxa"/>
+              <w:left w:w="98" w:type="dxa"/>
             </w:tcMar>
             <w:vAlign w:val="bottom"/>
           </w:tcPr>
           <w:p>
             <w:pPr>
               <w:pStyle w:val="Normal"/>
-              <w:rPr>
-                <w:rFonts w:ascii="Calibri" w:hAnsi="Calibri" w:asciiTheme="minorHAnsi" w:hAnsiTheme="minorHAnsi"/>
-              </w:rPr>
+              <w:rPr/>
             </w:pPr>
             <w:r>
               <w:rPr>
@@ -5503,7 +5519,7 @@
                 <w:sz w:val="22"/>
                 <w:szCs w:val="22"/>
               </w:rPr>
-              <w:t>Relatório de Acompanhamento do Projeto</w:t>
+              <w:t>Apresentação de Resultados</w:t>
             </w:r>
           </w:p>
         </w:tc>
@@ -5514,23 +5530,20 @@
           <w:tcPr>
             <w:tcW w:w="2081" w:type="dxa"/>
             <w:tcBorders>
-              <w:top w:val="single" w:sz="4" w:space="0" w:color="000001"/>
-              <w:left w:val="single" w:sz="4" w:space="0" w:color="000001"/>
-              <w:bottom w:val="single" w:sz="4" w:space="0" w:color="000001"/>
-              <w:insideH w:val="single" w:sz="4" w:space="0" w:color="000001"/>
-            </w:tcBorders>
-            <w:shd w:color="auto" w:fill="auto" w:val="clear"/>
-            <w:tcMar>
-              <w:left w:w="103" w:type="dxa"/>
+              <w:left w:val="single" w:sz="4" w:space="0" w:color="000001"/>
+              <w:bottom w:val="single" w:sz="4" w:space="0" w:color="000001"/>
+              <w:insideH w:val="single" w:sz="4" w:space="0" w:color="000001"/>
+            </w:tcBorders>
+            <w:shd w:color="auto" w:fill="auto" w:val="clear"/>
+            <w:tcMar>
+              <w:left w:w="98" w:type="dxa"/>
             </w:tcMar>
             <w:vAlign w:val="bottom"/>
           </w:tcPr>
           <w:p>
             <w:pPr>
               <w:pStyle w:val="Normal"/>
-              <w:rPr>
-                <w:rFonts w:ascii="Calibri" w:hAnsi="Calibri" w:asciiTheme="minorHAnsi" w:hAnsiTheme="minorHAnsi"/>
-              </w:rPr>
+              <w:rPr/>
             </w:pPr>
             <w:r>
               <w:rPr>
@@ -5539,6 +5552,296 @@
                 <w:sz w:val="22"/>
                 <w:szCs w:val="22"/>
               </w:rPr>
+              <w:t>TFI</w:t>
+            </w:r>
+          </w:p>
+        </w:tc>
+        <w:tc>
+          <w:tcPr>
+            <w:tcW w:w="6454" w:type="dxa"/>
+            <w:tcBorders>
+              <w:left w:val="single" w:sz="4" w:space="0" w:color="000001"/>
+              <w:bottom w:val="single" w:sz="4" w:space="0" w:color="000001"/>
+              <w:right w:val="single" w:sz="4" w:space="0" w:color="000001"/>
+              <w:insideH w:val="single" w:sz="4" w:space="0" w:color="000001"/>
+              <w:insideV w:val="single" w:sz="4" w:space="0" w:color="000001"/>
+            </w:tcBorders>
+            <w:shd w:color="auto" w:fill="auto" w:val="clear"/>
+            <w:tcMar>
+              <w:left w:w="98" w:type="dxa"/>
+            </w:tcMar>
+            <w:vAlign w:val="bottom"/>
+          </w:tcPr>
+          <w:p>
+            <w:pPr>
+              <w:pStyle w:val="Normal"/>
+              <w:rPr/>
+            </w:pPr>
+            <w:r>
+              <w:rPr>
+                <w:rFonts w:cs="Calibri" w:ascii="Calibri" w:hAnsi="Calibri" w:asciiTheme="minorHAnsi" w:hAnsiTheme="minorHAnsi"/>
+                <w:color w:val="000000"/>
+                <w:sz w:val="22"/>
+                <w:szCs w:val="22"/>
+              </w:rPr>
+              <w:t>Timeline Final</w:t>
+            </w:r>
+            <w:r>
+              <w:rPr>
+                <w:rFonts w:cs="Calibri" w:ascii="Calibri" w:hAnsi="Calibri" w:asciiTheme="minorHAnsi" w:hAnsiTheme="minorHAnsi"/>
+                <w:color w:val="000000"/>
+                <w:sz w:val="22"/>
+                <w:szCs w:val="22"/>
+              </w:rPr>
+              <w:t xml:space="preserve"> de Iteração</w:t>
+            </w:r>
+          </w:p>
+        </w:tc>
+      </w:tr>
+      <w:tr>
+        <w:trPr/>
+        <w:tc>
+          <w:tcPr>
+            <w:tcW w:w="2081" w:type="dxa"/>
+            <w:tcBorders>
+              <w:top w:val="single" w:sz="4" w:space="0" w:color="000001"/>
+              <w:left w:val="single" w:sz="4" w:space="0" w:color="000001"/>
+              <w:bottom w:val="single" w:sz="4" w:space="0" w:color="000001"/>
+              <w:insideH w:val="single" w:sz="4" w:space="0" w:color="000001"/>
+            </w:tcBorders>
+            <w:shd w:color="auto" w:fill="auto" w:val="clear"/>
+            <w:tcMar>
+              <w:left w:w="98" w:type="dxa"/>
+            </w:tcMar>
+            <w:vAlign w:val="bottom"/>
+          </w:tcPr>
+          <w:p>
+            <w:pPr>
+              <w:pStyle w:val="Normal"/>
+              <w:rPr>
+                <w:rFonts w:ascii="Calibri" w:hAnsi="Calibri" w:asciiTheme="minorHAnsi" w:hAnsiTheme="minorHAnsi"/>
+              </w:rPr>
+            </w:pPr>
+            <w:r>
+              <w:rPr>
+                <w:rFonts w:cs="Calibri" w:ascii="Calibri" w:hAnsi="Calibri" w:asciiTheme="minorHAnsi" w:hAnsiTheme="minorHAnsi"/>
+                <w:color w:val="000000"/>
+                <w:sz w:val="22"/>
+                <w:szCs w:val="22"/>
+              </w:rPr>
+              <w:t>DRI</w:t>
+            </w:r>
+          </w:p>
+        </w:tc>
+        <w:tc>
+          <w:tcPr>
+            <w:tcW w:w="6454" w:type="dxa"/>
+            <w:tcBorders>
+              <w:top w:val="single" w:sz="4" w:space="0" w:color="000001"/>
+              <w:left w:val="single" w:sz="4" w:space="0" w:color="000001"/>
+              <w:bottom w:val="single" w:sz="4" w:space="0" w:color="000001"/>
+              <w:right w:val="single" w:sz="4" w:space="0" w:color="000001"/>
+              <w:insideH w:val="single" w:sz="4" w:space="0" w:color="000001"/>
+              <w:insideV w:val="single" w:sz="4" w:space="0" w:color="000001"/>
+            </w:tcBorders>
+            <w:shd w:color="auto" w:fill="auto" w:val="clear"/>
+            <w:tcMar>
+              <w:left w:w="98" w:type="dxa"/>
+            </w:tcMar>
+            <w:vAlign w:val="bottom"/>
+          </w:tcPr>
+          <w:p>
+            <w:pPr>
+              <w:pStyle w:val="Normal"/>
+              <w:rPr>
+                <w:rFonts w:ascii="Calibri" w:hAnsi="Calibri" w:asciiTheme="minorHAnsi" w:hAnsiTheme="minorHAnsi"/>
+              </w:rPr>
+            </w:pPr>
+            <w:r>
+              <w:rPr>
+                <w:rFonts w:cs="Calibri" w:ascii="Calibri" w:hAnsi="Calibri" w:asciiTheme="minorHAnsi" w:hAnsiTheme="minorHAnsi"/>
+                <w:color w:val="000000"/>
+                <w:sz w:val="22"/>
+                <w:szCs w:val="22"/>
+              </w:rPr>
+              <w:t>Documento de Riscos</w:t>
+            </w:r>
+          </w:p>
+        </w:tc>
+      </w:tr>
+      <w:tr>
+        <w:trPr/>
+        <w:tc>
+          <w:tcPr>
+            <w:tcW w:w="2081" w:type="dxa"/>
+            <w:tcBorders>
+              <w:top w:val="single" w:sz="4" w:space="0" w:color="000001"/>
+              <w:left w:val="single" w:sz="4" w:space="0" w:color="000001"/>
+              <w:bottom w:val="single" w:sz="4" w:space="0" w:color="000001"/>
+              <w:insideH w:val="single" w:sz="4" w:space="0" w:color="000001"/>
+            </w:tcBorders>
+            <w:shd w:color="auto" w:fill="auto" w:val="clear"/>
+            <w:tcMar>
+              <w:left w:w="98" w:type="dxa"/>
+            </w:tcMar>
+            <w:vAlign w:val="bottom"/>
+          </w:tcPr>
+          <w:p>
+            <w:pPr>
+              <w:pStyle w:val="Normal"/>
+              <w:rPr>
+                <w:rFonts w:ascii="Calibri" w:hAnsi="Calibri" w:asciiTheme="minorHAnsi" w:hAnsiTheme="minorHAnsi"/>
+              </w:rPr>
+            </w:pPr>
+            <w:r>
+              <w:rPr>
+                <w:rFonts w:cs="Calibri" w:ascii="Calibri" w:hAnsi="Calibri" w:asciiTheme="minorHAnsi" w:hAnsiTheme="minorHAnsi"/>
+                <w:color w:val="000000"/>
+                <w:sz w:val="22"/>
+                <w:szCs w:val="22"/>
+              </w:rPr>
+              <w:t>ATA</w:t>
+            </w:r>
+          </w:p>
+        </w:tc>
+        <w:tc>
+          <w:tcPr>
+            <w:tcW w:w="6454" w:type="dxa"/>
+            <w:tcBorders>
+              <w:top w:val="single" w:sz="4" w:space="0" w:color="000001"/>
+              <w:left w:val="single" w:sz="4" w:space="0" w:color="000001"/>
+              <w:bottom w:val="single" w:sz="4" w:space="0" w:color="000001"/>
+              <w:right w:val="single" w:sz="4" w:space="0" w:color="000001"/>
+              <w:insideH w:val="single" w:sz="4" w:space="0" w:color="000001"/>
+              <w:insideV w:val="single" w:sz="4" w:space="0" w:color="000001"/>
+            </w:tcBorders>
+            <w:shd w:color="auto" w:fill="auto" w:val="clear"/>
+            <w:tcMar>
+              <w:left w:w="98" w:type="dxa"/>
+            </w:tcMar>
+            <w:vAlign w:val="bottom"/>
+          </w:tcPr>
+          <w:p>
+            <w:pPr>
+              <w:pStyle w:val="Normal"/>
+              <w:rPr>
+                <w:rFonts w:ascii="Calibri" w:hAnsi="Calibri" w:asciiTheme="minorHAnsi" w:hAnsiTheme="minorHAnsi"/>
+              </w:rPr>
+            </w:pPr>
+            <w:r>
+              <w:rPr>
+                <w:rFonts w:cs="Calibri" w:ascii="Calibri" w:hAnsi="Calibri" w:asciiTheme="minorHAnsi" w:hAnsiTheme="minorHAnsi"/>
+                <w:color w:val="000000"/>
+                <w:sz w:val="22"/>
+                <w:szCs w:val="22"/>
+              </w:rPr>
+              <w:t>Ata de Reunião</w:t>
+            </w:r>
+          </w:p>
+        </w:tc>
+      </w:tr>
+      <w:tr>
+        <w:trPr/>
+        <w:tc>
+          <w:tcPr>
+            <w:tcW w:w="2081" w:type="dxa"/>
+            <w:tcBorders>
+              <w:top w:val="single" w:sz="4" w:space="0" w:color="000001"/>
+              <w:left w:val="single" w:sz="4" w:space="0" w:color="000001"/>
+              <w:bottom w:val="single" w:sz="4" w:space="0" w:color="000001"/>
+              <w:insideH w:val="single" w:sz="4" w:space="0" w:color="000001"/>
+            </w:tcBorders>
+            <w:shd w:color="auto" w:fill="auto" w:val="clear"/>
+            <w:tcMar>
+              <w:left w:w="98" w:type="dxa"/>
+            </w:tcMar>
+            <w:vAlign w:val="bottom"/>
+          </w:tcPr>
+          <w:p>
+            <w:pPr>
+              <w:pStyle w:val="Normal"/>
+              <w:rPr>
+                <w:rFonts w:ascii="Calibri" w:hAnsi="Calibri" w:asciiTheme="minorHAnsi" w:hAnsiTheme="minorHAnsi"/>
+              </w:rPr>
+            </w:pPr>
+            <w:r>
+              <w:rPr>
+                <w:rFonts w:cs="Calibri" w:ascii="Calibri" w:hAnsi="Calibri" w:asciiTheme="minorHAnsi" w:hAnsiTheme="minorHAnsi"/>
+                <w:color w:val="000000"/>
+                <w:sz w:val="22"/>
+                <w:szCs w:val="22"/>
+              </w:rPr>
+              <w:t xml:space="preserve">RAP </w:t>
+            </w:r>
+          </w:p>
+        </w:tc>
+        <w:tc>
+          <w:tcPr>
+            <w:tcW w:w="6454" w:type="dxa"/>
+            <w:tcBorders>
+              <w:top w:val="single" w:sz="4" w:space="0" w:color="000001"/>
+              <w:left w:val="single" w:sz="4" w:space="0" w:color="000001"/>
+              <w:bottom w:val="single" w:sz="4" w:space="0" w:color="000001"/>
+              <w:right w:val="single" w:sz="4" w:space="0" w:color="000001"/>
+              <w:insideH w:val="single" w:sz="4" w:space="0" w:color="000001"/>
+              <w:insideV w:val="single" w:sz="4" w:space="0" w:color="000001"/>
+            </w:tcBorders>
+            <w:shd w:color="auto" w:fill="auto" w:val="clear"/>
+            <w:tcMar>
+              <w:left w:w="98" w:type="dxa"/>
+            </w:tcMar>
+            <w:vAlign w:val="bottom"/>
+          </w:tcPr>
+          <w:p>
+            <w:pPr>
+              <w:pStyle w:val="Normal"/>
+              <w:rPr>
+                <w:rFonts w:ascii="Calibri" w:hAnsi="Calibri" w:asciiTheme="minorHAnsi" w:hAnsiTheme="minorHAnsi"/>
+              </w:rPr>
+            </w:pPr>
+            <w:r>
+              <w:rPr>
+                <w:rFonts w:cs="Calibri" w:ascii="Calibri" w:hAnsi="Calibri" w:asciiTheme="minorHAnsi" w:hAnsiTheme="minorHAnsi"/>
+                <w:color w:val="000000"/>
+                <w:sz w:val="22"/>
+                <w:szCs w:val="22"/>
+              </w:rPr>
+              <w:t>Relatório de Acompanhamento do Projeto</w:t>
+            </w:r>
+          </w:p>
+        </w:tc>
+      </w:tr>
+      <w:tr>
+        <w:trPr/>
+        <w:tc>
+          <w:tcPr>
+            <w:tcW w:w="2081" w:type="dxa"/>
+            <w:tcBorders>
+              <w:top w:val="single" w:sz="4" w:space="0" w:color="000001"/>
+              <w:left w:val="single" w:sz="4" w:space="0" w:color="000001"/>
+              <w:bottom w:val="single" w:sz="4" w:space="0" w:color="000001"/>
+              <w:insideH w:val="single" w:sz="4" w:space="0" w:color="000001"/>
+            </w:tcBorders>
+            <w:shd w:color="auto" w:fill="auto" w:val="clear"/>
+            <w:tcMar>
+              <w:left w:w="98" w:type="dxa"/>
+            </w:tcMar>
+            <w:vAlign w:val="bottom"/>
+          </w:tcPr>
+          <w:p>
+            <w:pPr>
+              <w:pStyle w:val="Normal"/>
+              <w:rPr>
+                <w:rFonts w:ascii="Calibri" w:hAnsi="Calibri" w:asciiTheme="minorHAnsi" w:hAnsiTheme="minorHAnsi"/>
+              </w:rPr>
+            </w:pPr>
+            <w:r>
+              <w:rPr>
+                <w:rFonts w:cs="Calibri" w:ascii="Calibri" w:hAnsi="Calibri" w:asciiTheme="minorHAnsi" w:hAnsiTheme="minorHAnsi"/>
+                <w:color w:val="000000"/>
+                <w:sz w:val="22"/>
+                <w:szCs w:val="22"/>
+              </w:rPr>
               <w:t>BRD</w:t>
             </w:r>
           </w:p>
@@ -5556,7 +5859,7 @@
             </w:tcBorders>
             <w:shd w:color="auto" w:fill="auto" w:val="clear"/>
             <w:tcMar>
-              <w:left w:w="103" w:type="dxa"/>
+              <w:left w:w="98" w:type="dxa"/>
             </w:tcMar>
             <w:vAlign w:val="bottom"/>
           </w:tcPr>
@@ -5647,7 +5950,7 @@
         <w:pStyle w:val="Heading2"/>
         <w:numPr>
           <w:ilvl w:val="1"/>
-          <w:numId w:val="2"/>
+          <w:numId w:val="1"/>
         </w:numPr>
         <w:rPr>
           <w:rFonts w:ascii="Calibri" w:hAnsi="Calibri" w:asciiTheme="minorHAnsi" w:hAnsiTheme="minorHAnsi"/>
@@ -5701,7 +6004,7 @@
         <w:pStyle w:val="Normal"/>
         <w:numPr>
           <w:ilvl w:val="0"/>
-          <w:numId w:val="6"/>
+          <w:numId w:val="5"/>
         </w:numPr>
         <w:jc w:val="both"/>
         <w:rPr/>
@@ -5719,7 +6022,7 @@
         <w:pStyle w:val="Normal"/>
         <w:numPr>
           <w:ilvl w:val="0"/>
-          <w:numId w:val="6"/>
+          <w:numId w:val="5"/>
         </w:numPr>
         <w:jc w:val="both"/>
         <w:rPr/>
@@ -5729,21 +6032,7 @@
           <w:rFonts w:ascii="Calibri" w:hAnsi="Calibri" w:asciiTheme="minorHAnsi" w:hAnsiTheme="minorHAnsi"/>
           <w:color w:val="000000"/>
         </w:rPr>
-        <w:t xml:space="preserve">&lt;MINOR&gt; é a versão que faz referência a novas funcionalidades implementadas na release disponibilizada ao cliente. Esta versão deve ser incrementada a cada nova funcionalidade </w:t>
-      </w:r>
-      <w:r>
-        <w:rPr>
-          <w:rFonts w:ascii="Calibri" w:hAnsi="Calibri" w:asciiTheme="minorHAnsi" w:hAnsiTheme="minorHAnsi"/>
-          <w:color w:val="000000"/>
-        </w:rPr>
-        <w:t xml:space="preserve">e correção de bug </w:t>
-      </w:r>
-      <w:r>
-        <w:rPr>
-          <w:rFonts w:ascii="Calibri" w:hAnsi="Calibri" w:asciiTheme="minorHAnsi" w:hAnsiTheme="minorHAnsi"/>
-          <w:color w:val="000000"/>
-        </w:rPr>
-        <w:t>promovida a release liberada.</w:t>
+        <w:t>&lt;MINOR&gt; é a versão que faz referência a novas funcionalidades implementadas na release disponibilizada ao cliente. Esta versão deve ser incrementada a cada nova funcionalidade e correção de bug promovida a release liberada.</w:t>
       </w:r>
     </w:p>
     <w:p>
@@ -5769,7 +6058,7 @@
         <w:pStyle w:val="Heading2"/>
         <w:numPr>
           <w:ilvl w:val="1"/>
-          <w:numId w:val="2"/>
+          <w:numId w:val="1"/>
         </w:numPr>
         <w:rPr>
           <w:rFonts w:ascii="Calibri" w:hAnsi="Calibri" w:asciiTheme="minorHAnsi" w:hAnsiTheme="minorHAnsi"/>
@@ -5899,250 +6188,250 @@
     <w:p>
       <w:pPr>
         <w:pStyle w:val="Normal"/>
-        <w:numPr>
-          <w:ilvl w:val="0"/>
-          <w:numId w:val="3"/>
-        </w:numPr>
-        <w:jc w:val="both"/>
-        <w:rPr>
-          <w:rFonts w:ascii="Calibri" w:hAnsi="Calibri" w:asciiTheme="minorHAnsi" w:hAnsiTheme="minorHAnsi"/>
-          <w:color w:val="000000"/>
-        </w:rPr>
-      </w:pPr>
-      <w:r>
-        <w:rPr>
-          <w:rFonts w:ascii="Calibri" w:hAnsi="Calibri" w:asciiTheme="minorHAnsi" w:hAnsiTheme="minorHAnsi"/>
-          <w:color w:val="000000"/>
-        </w:rPr>
-        <w:t>ID_VERSAO: O identificador da versão que está sendo construída.</w:t>
-      </w:r>
-    </w:p>
-    <w:p>
-      <w:pPr>
-        <w:pStyle w:val="Normal"/>
-        <w:numPr>
-          <w:ilvl w:val="0"/>
-          <w:numId w:val="3"/>
-        </w:numPr>
-        <w:jc w:val="both"/>
-        <w:rPr>
-          <w:rFonts w:ascii="Calibri" w:hAnsi="Calibri" w:asciiTheme="minorHAnsi" w:hAnsiTheme="minorHAnsi"/>
-          <w:color w:val="000000"/>
-        </w:rPr>
-      </w:pPr>
-      <w:r>
-        <w:rPr>
-          <w:rFonts w:ascii="Calibri" w:hAnsi="Calibri" w:asciiTheme="minorHAnsi" w:hAnsiTheme="minorHAnsi"/>
-          <w:color w:val="000000"/>
-        </w:rPr>
-        <w:t>NUMERO_ITERACAO: O número da iteração em que foi gerada a baseline.</w:t>
-      </w:r>
-    </w:p>
-    <w:p>
-      <w:pPr>
-        <w:pStyle w:val="Normal"/>
-        <w:numPr>
-          <w:ilvl w:val="0"/>
-          <w:numId w:val="3"/>
-        </w:numPr>
-        <w:jc w:val="both"/>
-        <w:rPr>
-          <w:rFonts w:ascii="Calibri" w:hAnsi="Calibri" w:asciiTheme="minorHAnsi" w:hAnsiTheme="minorHAnsi"/>
-          <w:i/>
-          <w:i/>
-          <w:color w:val="1F497D"/>
-        </w:rPr>
-      </w:pPr>
-      <w:r>
-        <w:rPr>
-          <w:rFonts w:ascii="Calibri" w:hAnsi="Calibri" w:asciiTheme="minorHAnsi" w:hAnsiTheme="minorHAnsi"/>
-          <w:color w:val="000000"/>
-        </w:rPr>
-        <w:t>NUMERO_BASELINE: O número sequencial da baseline dentro da iteração.</w:t>
-      </w:r>
-    </w:p>
-    <w:p>
-      <w:pPr>
-        <w:pStyle w:val="Normal"/>
-        <w:jc w:val="both"/>
-        <w:rPr>
-          <w:rFonts w:ascii="Calibri" w:hAnsi="Calibri" w:asciiTheme="minorHAnsi" w:hAnsiTheme="minorHAnsi"/>
-          <w:i/>
-          <w:i/>
-          <w:color w:val="1F497D"/>
-        </w:rPr>
-      </w:pPr>
-      <w:r>
-        <w:rPr>
-          <w:rFonts w:asciiTheme="minorHAnsi" w:hAnsiTheme="minorHAnsi" w:ascii="Calibri" w:hAnsi="Calibri"/>
-          <w:i/>
-          <w:color w:val="1F497D"/>
-        </w:rPr>
-      </w:r>
-    </w:p>
-    <w:p>
-      <w:pPr>
-        <w:pStyle w:val="Normal"/>
-        <w:ind w:firstLine="360"/>
-        <w:jc w:val="both"/>
-        <w:rPr>
-          <w:rFonts w:ascii="Calibri" w:hAnsi="Calibri" w:asciiTheme="minorHAnsi" w:hAnsiTheme="minorHAnsi"/>
-          <w:i/>
-          <w:i/>
-          <w:color w:val="1F497D"/>
-        </w:rPr>
-      </w:pPr>
-      <w:r>
-        <w:rPr>
-          <w:rFonts w:ascii="Calibri" w:hAnsi="Calibri" w:asciiTheme="minorHAnsi" w:hAnsiTheme="minorHAnsi"/>
-          <w:color w:val="000000"/>
-        </w:rPr>
-        <w:t>Para releases a nomenclatura é parecida. Todo o fim de iteração deve ser gerada uma release com a versão a ser validada pelo cliente. Assim, as releases de iteração devem seguir a seguinte nomenclatura.</w:t>
-      </w:r>
-    </w:p>
-    <w:p>
-      <w:pPr>
-        <w:pStyle w:val="Normal"/>
-        <w:ind w:firstLine="360"/>
-        <w:jc w:val="both"/>
-        <w:rPr>
-          <w:rFonts w:ascii="Calibri" w:hAnsi="Calibri" w:asciiTheme="minorHAnsi" w:hAnsiTheme="minorHAnsi"/>
-          <w:i/>
-          <w:i/>
-          <w:color w:val="1F497D"/>
-        </w:rPr>
-      </w:pPr>
-      <w:r>
-        <w:rPr>
-          <w:rFonts w:asciiTheme="minorHAnsi" w:hAnsiTheme="minorHAnsi" w:ascii="Calibri" w:hAnsi="Calibri"/>
-          <w:i/>
-          <w:color w:val="1F497D"/>
-        </w:rPr>
-      </w:r>
-    </w:p>
-    <w:p>
-      <w:pPr>
-        <w:pStyle w:val="Normal"/>
-        <w:jc w:val="center"/>
-        <w:rPr>
-          <w:rFonts w:ascii="Calibri" w:hAnsi="Calibri" w:asciiTheme="minorHAnsi" w:hAnsiTheme="minorHAnsi"/>
-          <w:i/>
-          <w:i/>
-          <w:color w:val="1F497D"/>
-        </w:rPr>
-      </w:pPr>
-      <w:r>
-        <w:rPr>
-          <w:rFonts w:ascii="Calibri" w:hAnsi="Calibri" w:asciiTheme="minorHAnsi" w:hAnsiTheme="minorHAnsi"/>
-          <w:color w:val="000000"/>
-        </w:rPr>
-        <w:t>R- CONS&lt;ID_VERSAO&gt;-IT&lt;NUMERO_ITERACAO&gt;</w:t>
-      </w:r>
-    </w:p>
-    <w:p>
-      <w:pPr>
-        <w:pStyle w:val="Normal"/>
-        <w:rPr>
-          <w:rFonts w:ascii="Calibri" w:hAnsi="Calibri" w:asciiTheme="minorHAnsi" w:hAnsiTheme="minorHAnsi"/>
-          <w:i/>
-          <w:i/>
-          <w:color w:val="1F497D"/>
-        </w:rPr>
-      </w:pPr>
-      <w:r>
-        <w:rPr>
-          <w:rFonts w:asciiTheme="minorHAnsi" w:hAnsiTheme="minorHAnsi" w:ascii="Calibri" w:hAnsi="Calibri"/>
-          <w:i/>
-          <w:color w:val="1F497D"/>
-        </w:rPr>
-      </w:r>
-    </w:p>
-    <w:p>
-      <w:pPr>
-        <w:pStyle w:val="Normal"/>
-        <w:jc w:val="both"/>
-        <w:rPr>
-          <w:rFonts w:ascii="Calibri" w:hAnsi="Calibri" w:asciiTheme="minorHAnsi" w:hAnsiTheme="minorHAnsi"/>
-          <w:color w:val="000000"/>
-        </w:rPr>
-      </w:pPr>
-      <w:r>
-        <w:rPr>
-          <w:rFonts w:ascii="Calibri" w:hAnsi="Calibri" w:asciiTheme="minorHAnsi" w:hAnsiTheme="minorHAnsi"/>
-          <w:color w:val="000000"/>
-        </w:rPr>
-        <w:t>Onde:</w:t>
-      </w:r>
-    </w:p>
-    <w:p>
-      <w:pPr>
-        <w:pStyle w:val="Normal"/>
-        <w:numPr>
-          <w:ilvl w:val="0"/>
-          <w:numId w:val="3"/>
-        </w:numPr>
-        <w:jc w:val="both"/>
-        <w:rPr>
-          <w:rFonts w:ascii="Calibri" w:hAnsi="Calibri" w:asciiTheme="minorHAnsi" w:hAnsiTheme="minorHAnsi"/>
-          <w:color w:val="000000"/>
-        </w:rPr>
-      </w:pPr>
-      <w:r>
-        <w:rPr>
-          <w:rFonts w:ascii="Calibri" w:hAnsi="Calibri" w:asciiTheme="minorHAnsi" w:hAnsiTheme="minorHAnsi"/>
-          <w:color w:val="000000"/>
-        </w:rPr>
-        <w:t>ID_VERSAO: O identificador da versão que está sendo construída.</w:t>
-      </w:r>
-    </w:p>
-    <w:p>
-      <w:pPr>
-        <w:pStyle w:val="Normal"/>
-        <w:numPr>
-          <w:ilvl w:val="0"/>
-          <w:numId w:val="3"/>
-        </w:numPr>
-        <w:jc w:val="both"/>
-        <w:rPr>
-          <w:rFonts w:ascii="Calibri" w:hAnsi="Calibri" w:asciiTheme="minorHAnsi" w:hAnsiTheme="minorHAnsi"/>
-          <w:i/>
-          <w:i/>
-          <w:color w:val="1F497D"/>
-        </w:rPr>
-      </w:pPr>
-      <w:r>
-        <w:rPr>
-          <w:rFonts w:ascii="Calibri" w:hAnsi="Calibri" w:asciiTheme="minorHAnsi" w:hAnsiTheme="minorHAnsi"/>
-          <w:color w:val="000000"/>
-        </w:rPr>
-        <w:t>NUMERO_ITERACAO: O número da iteração em que foi gerada a release.</w:t>
-      </w:r>
-    </w:p>
-    <w:p>
-      <w:pPr>
-        <w:pStyle w:val="Normal"/>
-        <w:rPr>
-          <w:rFonts w:ascii="Calibri" w:hAnsi="Calibri" w:asciiTheme="minorHAnsi" w:hAnsiTheme="minorHAnsi"/>
-          <w:i/>
-          <w:i/>
-          <w:color w:val="1F497D"/>
-        </w:rPr>
-      </w:pPr>
-      <w:r>
-        <w:rPr>
-          <w:rFonts w:asciiTheme="minorHAnsi" w:hAnsiTheme="minorHAnsi" w:ascii="Calibri" w:hAnsi="Calibri"/>
-          <w:i/>
-          <w:color w:val="1F497D"/>
-        </w:rPr>
-      </w:r>
-    </w:p>
-    <w:p>
-      <w:pPr>
-        <w:pStyle w:val="Heading1"/>
         <w:numPr>
           <w:ilvl w:val="0"/>
           <w:numId w:val="2"/>
         </w:numPr>
+        <w:jc w:val="both"/>
+        <w:rPr>
+          <w:rFonts w:ascii="Calibri" w:hAnsi="Calibri" w:asciiTheme="minorHAnsi" w:hAnsiTheme="minorHAnsi"/>
+          <w:color w:val="000000"/>
+        </w:rPr>
+      </w:pPr>
+      <w:r>
+        <w:rPr>
+          <w:rFonts w:ascii="Calibri" w:hAnsi="Calibri" w:asciiTheme="minorHAnsi" w:hAnsiTheme="minorHAnsi"/>
+          <w:color w:val="000000"/>
+        </w:rPr>
+        <w:t>ID_VERSAO: O identificador da versão que está sendo construída.</w:t>
+      </w:r>
+    </w:p>
+    <w:p>
+      <w:pPr>
+        <w:pStyle w:val="Normal"/>
+        <w:numPr>
+          <w:ilvl w:val="0"/>
+          <w:numId w:val="2"/>
+        </w:numPr>
+        <w:jc w:val="both"/>
+        <w:rPr>
+          <w:rFonts w:ascii="Calibri" w:hAnsi="Calibri" w:asciiTheme="minorHAnsi" w:hAnsiTheme="minorHAnsi"/>
+          <w:color w:val="000000"/>
+        </w:rPr>
+      </w:pPr>
+      <w:r>
+        <w:rPr>
+          <w:rFonts w:ascii="Calibri" w:hAnsi="Calibri" w:asciiTheme="minorHAnsi" w:hAnsiTheme="minorHAnsi"/>
+          <w:color w:val="000000"/>
+        </w:rPr>
+        <w:t>NUMERO_ITERACAO: O número da iteração em que foi gerada a baseline.</w:t>
+      </w:r>
+    </w:p>
+    <w:p>
+      <w:pPr>
+        <w:pStyle w:val="Normal"/>
+        <w:numPr>
+          <w:ilvl w:val="0"/>
+          <w:numId w:val="2"/>
+        </w:numPr>
+        <w:jc w:val="both"/>
+        <w:rPr>
+          <w:rFonts w:ascii="Calibri" w:hAnsi="Calibri" w:asciiTheme="minorHAnsi" w:hAnsiTheme="minorHAnsi"/>
+          <w:i/>
+          <w:i/>
+          <w:color w:val="1F497D"/>
+        </w:rPr>
+      </w:pPr>
+      <w:r>
+        <w:rPr>
+          <w:rFonts w:ascii="Calibri" w:hAnsi="Calibri" w:asciiTheme="minorHAnsi" w:hAnsiTheme="minorHAnsi"/>
+          <w:color w:val="000000"/>
+        </w:rPr>
+        <w:t>NUMERO_BASELINE: O número sequencial da baseline dentro da iteração.</w:t>
+      </w:r>
+    </w:p>
+    <w:p>
+      <w:pPr>
+        <w:pStyle w:val="Normal"/>
+        <w:jc w:val="both"/>
+        <w:rPr>
+          <w:rFonts w:ascii="Calibri" w:hAnsi="Calibri" w:asciiTheme="minorHAnsi" w:hAnsiTheme="minorHAnsi"/>
+          <w:i/>
+          <w:i/>
+          <w:color w:val="1F497D"/>
+        </w:rPr>
+      </w:pPr>
+      <w:r>
+        <w:rPr>
+          <w:rFonts w:asciiTheme="minorHAnsi" w:hAnsiTheme="minorHAnsi" w:ascii="Calibri" w:hAnsi="Calibri"/>
+          <w:i/>
+          <w:color w:val="1F497D"/>
+        </w:rPr>
+      </w:r>
+    </w:p>
+    <w:p>
+      <w:pPr>
+        <w:pStyle w:val="Normal"/>
+        <w:ind w:firstLine="360"/>
+        <w:jc w:val="both"/>
+        <w:rPr>
+          <w:rFonts w:ascii="Calibri" w:hAnsi="Calibri" w:asciiTheme="minorHAnsi" w:hAnsiTheme="minorHAnsi"/>
+          <w:i/>
+          <w:i/>
+          <w:color w:val="1F497D"/>
+        </w:rPr>
+      </w:pPr>
+      <w:r>
+        <w:rPr>
+          <w:rFonts w:ascii="Calibri" w:hAnsi="Calibri" w:asciiTheme="minorHAnsi" w:hAnsiTheme="minorHAnsi"/>
+          <w:color w:val="000000"/>
+        </w:rPr>
+        <w:t>Para releases a nomenclatura é parecida. Todo o fim de iteração deve ser gerada uma release com a versão a ser validada pelo cliente. Assim, as releases de iteração devem seguir a seguinte nomenclatura.</w:t>
+      </w:r>
+    </w:p>
+    <w:p>
+      <w:pPr>
+        <w:pStyle w:val="Normal"/>
+        <w:ind w:firstLine="360"/>
+        <w:jc w:val="both"/>
+        <w:rPr>
+          <w:rFonts w:ascii="Calibri" w:hAnsi="Calibri" w:asciiTheme="minorHAnsi" w:hAnsiTheme="minorHAnsi"/>
+          <w:i/>
+          <w:i/>
+          <w:color w:val="1F497D"/>
+        </w:rPr>
+      </w:pPr>
+      <w:r>
+        <w:rPr>
+          <w:rFonts w:asciiTheme="minorHAnsi" w:hAnsiTheme="minorHAnsi" w:ascii="Calibri" w:hAnsi="Calibri"/>
+          <w:i/>
+          <w:color w:val="1F497D"/>
+        </w:rPr>
+      </w:r>
+    </w:p>
+    <w:p>
+      <w:pPr>
+        <w:pStyle w:val="Normal"/>
+        <w:jc w:val="center"/>
+        <w:rPr>
+          <w:rFonts w:ascii="Calibri" w:hAnsi="Calibri" w:asciiTheme="minorHAnsi" w:hAnsiTheme="minorHAnsi"/>
+          <w:i/>
+          <w:i/>
+          <w:color w:val="1F497D"/>
+        </w:rPr>
+      </w:pPr>
+      <w:r>
+        <w:rPr>
+          <w:rFonts w:ascii="Calibri" w:hAnsi="Calibri" w:asciiTheme="minorHAnsi" w:hAnsiTheme="minorHAnsi"/>
+          <w:color w:val="000000"/>
+        </w:rPr>
+        <w:t>R- CONS&lt;ID_VERSAO&gt;-IT&lt;NUMERO_ITERACAO&gt;</w:t>
+      </w:r>
+    </w:p>
+    <w:p>
+      <w:pPr>
+        <w:pStyle w:val="Normal"/>
+        <w:rPr>
+          <w:rFonts w:ascii="Calibri" w:hAnsi="Calibri" w:asciiTheme="minorHAnsi" w:hAnsiTheme="minorHAnsi"/>
+          <w:i/>
+          <w:i/>
+          <w:color w:val="1F497D"/>
+        </w:rPr>
+      </w:pPr>
+      <w:r>
+        <w:rPr>
+          <w:rFonts w:asciiTheme="minorHAnsi" w:hAnsiTheme="minorHAnsi" w:ascii="Calibri" w:hAnsi="Calibri"/>
+          <w:i/>
+          <w:color w:val="1F497D"/>
+        </w:rPr>
+      </w:r>
+    </w:p>
+    <w:p>
+      <w:pPr>
+        <w:pStyle w:val="Normal"/>
+        <w:jc w:val="both"/>
+        <w:rPr>
+          <w:rFonts w:ascii="Calibri" w:hAnsi="Calibri" w:asciiTheme="minorHAnsi" w:hAnsiTheme="minorHAnsi"/>
+          <w:color w:val="000000"/>
+        </w:rPr>
+      </w:pPr>
+      <w:r>
+        <w:rPr>
+          <w:rFonts w:ascii="Calibri" w:hAnsi="Calibri" w:asciiTheme="minorHAnsi" w:hAnsiTheme="minorHAnsi"/>
+          <w:color w:val="000000"/>
+        </w:rPr>
+        <w:t>Onde:</w:t>
+      </w:r>
+    </w:p>
+    <w:p>
+      <w:pPr>
+        <w:pStyle w:val="Normal"/>
+        <w:numPr>
+          <w:ilvl w:val="0"/>
+          <w:numId w:val="2"/>
+        </w:numPr>
+        <w:jc w:val="both"/>
+        <w:rPr>
+          <w:rFonts w:ascii="Calibri" w:hAnsi="Calibri" w:asciiTheme="minorHAnsi" w:hAnsiTheme="minorHAnsi"/>
+          <w:color w:val="000000"/>
+        </w:rPr>
+      </w:pPr>
+      <w:r>
+        <w:rPr>
+          <w:rFonts w:ascii="Calibri" w:hAnsi="Calibri" w:asciiTheme="minorHAnsi" w:hAnsiTheme="minorHAnsi"/>
+          <w:color w:val="000000"/>
+        </w:rPr>
+        <w:t>ID_VERSAO: O identificador da versão que está sendo construída.</w:t>
+      </w:r>
+    </w:p>
+    <w:p>
+      <w:pPr>
+        <w:pStyle w:val="Normal"/>
+        <w:numPr>
+          <w:ilvl w:val="0"/>
+          <w:numId w:val="2"/>
+        </w:numPr>
+        <w:jc w:val="both"/>
+        <w:rPr>
+          <w:rFonts w:ascii="Calibri" w:hAnsi="Calibri" w:asciiTheme="minorHAnsi" w:hAnsiTheme="minorHAnsi"/>
+          <w:i/>
+          <w:i/>
+          <w:color w:val="1F497D"/>
+        </w:rPr>
+      </w:pPr>
+      <w:r>
+        <w:rPr>
+          <w:rFonts w:ascii="Calibri" w:hAnsi="Calibri" w:asciiTheme="minorHAnsi" w:hAnsiTheme="minorHAnsi"/>
+          <w:color w:val="000000"/>
+        </w:rPr>
+        <w:t>NUMERO_ITERACAO: O número da iteração em que foi gerada a release.</w:t>
+      </w:r>
+    </w:p>
+    <w:p>
+      <w:pPr>
+        <w:pStyle w:val="Normal"/>
+        <w:rPr>
+          <w:rFonts w:ascii="Calibri" w:hAnsi="Calibri" w:asciiTheme="minorHAnsi" w:hAnsiTheme="minorHAnsi"/>
+          <w:i/>
+          <w:i/>
+          <w:color w:val="1F497D"/>
+        </w:rPr>
+      </w:pPr>
+      <w:r>
+        <w:rPr>
+          <w:rFonts w:asciiTheme="minorHAnsi" w:hAnsiTheme="minorHAnsi" w:ascii="Calibri" w:hAnsi="Calibri"/>
+          <w:i/>
+          <w:color w:val="1F497D"/>
+        </w:rPr>
+      </w:r>
+    </w:p>
+    <w:p>
+      <w:pPr>
+        <w:pStyle w:val="Heading1"/>
+        <w:numPr>
+          <w:ilvl w:val="0"/>
+          <w:numId w:val="1"/>
+        </w:numPr>
         <w:ind w:left="431" w:hanging="431"/>
         <w:rPr>
           <w:rFonts w:ascii="Calibri" w:hAnsi="Calibri" w:asciiTheme="minorHAnsi" w:hAnsiTheme="minorHAnsi"/>
@@ -6162,7 +6451,7 @@
         <w:pStyle w:val="Heading2"/>
         <w:numPr>
           <w:ilvl w:val="1"/>
-          <w:numId w:val="2"/>
+          <w:numId w:val="1"/>
         </w:numPr>
         <w:rPr>
           <w:rFonts w:ascii="Calibri" w:hAnsi="Calibri" w:asciiTheme="minorHAnsi" w:hAnsiTheme="minorHAnsi"/>
@@ -6182,7 +6471,7 @@
       <w:tblPr>
         <w:tblW w:w="9114" w:type="dxa"/>
         <w:jc w:val="left"/>
-        <w:tblInd w:w="-30" w:type="dxa"/>
+        <w:tblInd w:w="-35" w:type="dxa"/>
         <w:tblBorders>
           <w:top w:val="single" w:sz="4" w:space="0" w:color="000001"/>
           <w:left w:val="single" w:sz="4" w:space="0" w:color="000001"/>
@@ -6191,32 +6480,32 @@
         </w:tblBorders>
         <w:tblCellMar>
           <w:top w:w="0" w:type="dxa"/>
-          <w:left w:w="103" w:type="dxa"/>
+          <w:left w:w="98" w:type="dxa"/>
           <w:bottom w:w="0" w:type="dxa"/>
           <w:right w:w="108" w:type="dxa"/>
         </w:tblCellMar>
         <w:tblLook w:val="0000" w:noVBand="0" w:noHBand="0" w:lastColumn="0" w:firstColumn="0" w:lastRow="0" w:firstRow="0"/>
       </w:tblPr>
       <w:tblGrid>
-        <w:gridCol w:w="1667"/>
-        <w:gridCol w:w="2836"/>
-        <w:gridCol w:w="2551"/>
-        <w:gridCol w:w="2059"/>
+        <w:gridCol w:w="1666"/>
+        <w:gridCol w:w="2837"/>
+        <w:gridCol w:w="2552"/>
+        <w:gridCol w:w="2058"/>
       </w:tblGrid>
       <w:tr>
         <w:trPr/>
         <w:tc>
           <w:tcPr>
-            <w:tcW w:w="1667" w:type="dxa"/>
-            <w:tcBorders>
-              <w:top w:val="single" w:sz="4" w:space="0" w:color="000001"/>
-              <w:left w:val="single" w:sz="4" w:space="0" w:color="000001"/>
-              <w:bottom w:val="single" w:sz="4" w:space="0" w:color="000001"/>
-              <w:insideH w:val="single" w:sz="4" w:space="0" w:color="000001"/>
-            </w:tcBorders>
-            <w:shd w:color="auto" w:fill="auto" w:val="clear"/>
-            <w:tcMar>
-              <w:left w:w="103" w:type="dxa"/>
+            <w:tcW w:w="1666" w:type="dxa"/>
+            <w:tcBorders>
+              <w:top w:val="single" w:sz="4" w:space="0" w:color="000001"/>
+              <w:left w:val="single" w:sz="4" w:space="0" w:color="000001"/>
+              <w:bottom w:val="single" w:sz="4" w:space="0" w:color="000001"/>
+              <w:insideH w:val="single" w:sz="4" w:space="0" w:color="000001"/>
+            </w:tcBorders>
+            <w:shd w:color="auto" w:fill="auto" w:val="clear"/>
+            <w:tcMar>
+              <w:left w:w="98" w:type="dxa"/>
             </w:tcMar>
           </w:tcPr>
           <w:p>
@@ -6238,16 +6527,16 @@
         </w:tc>
         <w:tc>
           <w:tcPr>
-            <w:tcW w:w="2836" w:type="dxa"/>
-            <w:tcBorders>
-              <w:top w:val="single" w:sz="4" w:space="0" w:color="000001"/>
-              <w:left w:val="single" w:sz="4" w:space="0" w:color="000001"/>
-              <w:bottom w:val="single" w:sz="4" w:space="0" w:color="000001"/>
-              <w:insideH w:val="single" w:sz="4" w:space="0" w:color="000001"/>
-            </w:tcBorders>
-            <w:shd w:color="auto" w:fill="auto" w:val="clear"/>
-            <w:tcMar>
-              <w:left w:w="103" w:type="dxa"/>
+            <w:tcW w:w="2837" w:type="dxa"/>
+            <w:tcBorders>
+              <w:top w:val="single" w:sz="4" w:space="0" w:color="000001"/>
+              <w:left w:val="single" w:sz="4" w:space="0" w:color="000001"/>
+              <w:bottom w:val="single" w:sz="4" w:space="0" w:color="000001"/>
+              <w:insideH w:val="single" w:sz="4" w:space="0" w:color="000001"/>
+            </w:tcBorders>
+            <w:shd w:color="auto" w:fill="auto" w:val="clear"/>
+            <w:tcMar>
+              <w:left w:w="98" w:type="dxa"/>
             </w:tcMar>
           </w:tcPr>
           <w:p>
@@ -6269,16 +6558,16 @@
         </w:tc>
         <w:tc>
           <w:tcPr>
-            <w:tcW w:w="2551" w:type="dxa"/>
-            <w:tcBorders>
-              <w:top w:val="single" w:sz="4" w:space="0" w:color="000001"/>
-              <w:left w:val="single" w:sz="4" w:space="0" w:color="000001"/>
-              <w:bottom w:val="single" w:sz="4" w:space="0" w:color="000001"/>
-              <w:insideH w:val="single" w:sz="4" w:space="0" w:color="000001"/>
-            </w:tcBorders>
-            <w:shd w:color="auto" w:fill="auto" w:val="clear"/>
-            <w:tcMar>
-              <w:left w:w="103" w:type="dxa"/>
+            <w:tcW w:w="2552" w:type="dxa"/>
+            <w:tcBorders>
+              <w:top w:val="single" w:sz="4" w:space="0" w:color="000001"/>
+              <w:left w:val="single" w:sz="4" w:space="0" w:color="000001"/>
+              <w:bottom w:val="single" w:sz="4" w:space="0" w:color="000001"/>
+              <w:insideH w:val="single" w:sz="4" w:space="0" w:color="000001"/>
+            </w:tcBorders>
+            <w:shd w:color="auto" w:fill="auto" w:val="clear"/>
+            <w:tcMar>
+              <w:left w:w="98" w:type="dxa"/>
             </w:tcMar>
           </w:tcPr>
           <w:p>
@@ -6300,7 +6589,7 @@
         </w:tc>
         <w:tc>
           <w:tcPr>
-            <w:tcW w:w="2059" w:type="dxa"/>
+            <w:tcW w:w="2058" w:type="dxa"/>
             <w:tcBorders>
               <w:top w:val="single" w:sz="4" w:space="0" w:color="000001"/>
               <w:left w:val="single" w:sz="4" w:space="0" w:color="000001"/>
@@ -6311,7 +6600,7 @@
             </w:tcBorders>
             <w:shd w:color="auto" w:fill="auto" w:val="clear"/>
             <w:tcMar>
-              <w:left w:w="103" w:type="dxa"/>
+              <w:left w:w="98" w:type="dxa"/>
             </w:tcMar>
           </w:tcPr>
           <w:p>
@@ -6336,16 +6625,16 @@
         <w:trPr/>
         <w:tc>
           <w:tcPr>
-            <w:tcW w:w="1667" w:type="dxa"/>
-            <w:tcBorders>
-              <w:top w:val="single" w:sz="4" w:space="0" w:color="000001"/>
-              <w:left w:val="single" w:sz="4" w:space="0" w:color="000001"/>
-              <w:bottom w:val="single" w:sz="4" w:space="0" w:color="000001"/>
-              <w:insideH w:val="single" w:sz="4" w:space="0" w:color="000001"/>
-            </w:tcBorders>
-            <w:shd w:color="auto" w:fill="auto" w:val="clear"/>
-            <w:tcMar>
-              <w:left w:w="103" w:type="dxa"/>
+            <w:tcW w:w="1666" w:type="dxa"/>
+            <w:tcBorders>
+              <w:top w:val="single" w:sz="4" w:space="0" w:color="000001"/>
+              <w:left w:val="single" w:sz="4" w:space="0" w:color="000001"/>
+              <w:bottom w:val="single" w:sz="4" w:space="0" w:color="000001"/>
+              <w:insideH w:val="single" w:sz="4" w:space="0" w:color="000001"/>
+            </w:tcBorders>
+            <w:shd w:color="auto" w:fill="auto" w:val="clear"/>
+            <w:tcMar>
+              <w:left w:w="98" w:type="dxa"/>
             </w:tcMar>
           </w:tcPr>
           <w:p>
@@ -6366,16 +6655,16 @@
         </w:tc>
         <w:tc>
           <w:tcPr>
-            <w:tcW w:w="2836" w:type="dxa"/>
-            <w:tcBorders>
-              <w:top w:val="single" w:sz="4" w:space="0" w:color="000001"/>
-              <w:left w:val="single" w:sz="4" w:space="0" w:color="000001"/>
-              <w:bottom w:val="single" w:sz="4" w:space="0" w:color="000001"/>
-              <w:insideH w:val="single" w:sz="4" w:space="0" w:color="000001"/>
-            </w:tcBorders>
-            <w:shd w:color="auto" w:fill="auto" w:val="clear"/>
-            <w:tcMar>
-              <w:left w:w="103" w:type="dxa"/>
+            <w:tcW w:w="2837" w:type="dxa"/>
+            <w:tcBorders>
+              <w:top w:val="single" w:sz="4" w:space="0" w:color="000001"/>
+              <w:left w:val="single" w:sz="4" w:space="0" w:color="000001"/>
+              <w:bottom w:val="single" w:sz="4" w:space="0" w:color="000001"/>
+              <w:insideH w:val="single" w:sz="4" w:space="0" w:color="000001"/>
+            </w:tcBorders>
+            <w:shd w:color="auto" w:fill="auto" w:val="clear"/>
+            <w:tcMar>
+              <w:left w:w="98" w:type="dxa"/>
             </w:tcMar>
           </w:tcPr>
           <w:p>
@@ -6396,16 +6685,16 @@
         </w:tc>
         <w:tc>
           <w:tcPr>
-            <w:tcW w:w="2551" w:type="dxa"/>
-            <w:tcBorders>
-              <w:top w:val="single" w:sz="4" w:space="0" w:color="000001"/>
-              <w:left w:val="single" w:sz="4" w:space="0" w:color="000001"/>
-              <w:bottom w:val="single" w:sz="4" w:space="0" w:color="000001"/>
-              <w:insideH w:val="single" w:sz="4" w:space="0" w:color="000001"/>
-            </w:tcBorders>
-            <w:shd w:color="auto" w:fill="auto" w:val="clear"/>
-            <w:tcMar>
-              <w:left w:w="103" w:type="dxa"/>
+            <w:tcW w:w="2552" w:type="dxa"/>
+            <w:tcBorders>
+              <w:top w:val="single" w:sz="4" w:space="0" w:color="000001"/>
+              <w:left w:val="single" w:sz="4" w:space="0" w:color="000001"/>
+              <w:bottom w:val="single" w:sz="4" w:space="0" w:color="000001"/>
+              <w:insideH w:val="single" w:sz="4" w:space="0" w:color="000001"/>
+            </w:tcBorders>
+            <w:shd w:color="auto" w:fill="auto" w:val="clear"/>
+            <w:tcMar>
+              <w:left w:w="98" w:type="dxa"/>
             </w:tcMar>
           </w:tcPr>
           <w:p>
@@ -6426,7 +6715,7 @@
         </w:tc>
         <w:tc>
           <w:tcPr>
-            <w:tcW w:w="2059" w:type="dxa"/>
+            <w:tcW w:w="2058" w:type="dxa"/>
             <w:tcBorders>
               <w:top w:val="single" w:sz="4" w:space="0" w:color="000001"/>
               <w:left w:val="single" w:sz="4" w:space="0" w:color="000001"/>
@@ -6437,7 +6726,7 @@
             </w:tcBorders>
             <w:shd w:color="auto" w:fill="auto" w:val="clear"/>
             <w:tcMar>
-              <w:left w:w="103" w:type="dxa"/>
+              <w:left w:w="98" w:type="dxa"/>
             </w:tcMar>
           </w:tcPr>
           <w:p>
@@ -6462,16 +6751,16 @@
         <w:trPr/>
         <w:tc>
           <w:tcPr>
-            <w:tcW w:w="1667" w:type="dxa"/>
-            <w:tcBorders>
-              <w:top w:val="single" w:sz="4" w:space="0" w:color="000001"/>
-              <w:left w:val="single" w:sz="4" w:space="0" w:color="000001"/>
-              <w:bottom w:val="single" w:sz="4" w:space="0" w:color="000001"/>
-              <w:insideH w:val="single" w:sz="4" w:space="0" w:color="000001"/>
-            </w:tcBorders>
-            <w:shd w:color="auto" w:fill="auto" w:val="clear"/>
-            <w:tcMar>
-              <w:left w:w="103" w:type="dxa"/>
+            <w:tcW w:w="1666" w:type="dxa"/>
+            <w:tcBorders>
+              <w:top w:val="single" w:sz="4" w:space="0" w:color="000001"/>
+              <w:left w:val="single" w:sz="4" w:space="0" w:color="000001"/>
+              <w:bottom w:val="single" w:sz="4" w:space="0" w:color="000001"/>
+              <w:insideH w:val="single" w:sz="4" w:space="0" w:color="000001"/>
+            </w:tcBorders>
+            <w:shd w:color="auto" w:fill="auto" w:val="clear"/>
+            <w:tcMar>
+              <w:left w:w="98" w:type="dxa"/>
             </w:tcMar>
           </w:tcPr>
           <w:p>
@@ -6492,16 +6781,16 @@
         </w:tc>
         <w:tc>
           <w:tcPr>
-            <w:tcW w:w="2836" w:type="dxa"/>
-            <w:tcBorders>
-              <w:top w:val="single" w:sz="4" w:space="0" w:color="000001"/>
-              <w:left w:val="single" w:sz="4" w:space="0" w:color="000001"/>
-              <w:bottom w:val="single" w:sz="4" w:space="0" w:color="000001"/>
-              <w:insideH w:val="single" w:sz="4" w:space="0" w:color="000001"/>
-            </w:tcBorders>
-            <w:shd w:color="auto" w:fill="auto" w:val="clear"/>
-            <w:tcMar>
-              <w:left w:w="103" w:type="dxa"/>
+            <w:tcW w:w="2837" w:type="dxa"/>
+            <w:tcBorders>
+              <w:top w:val="single" w:sz="4" w:space="0" w:color="000001"/>
+              <w:left w:val="single" w:sz="4" w:space="0" w:color="000001"/>
+              <w:bottom w:val="single" w:sz="4" w:space="0" w:color="000001"/>
+              <w:insideH w:val="single" w:sz="4" w:space="0" w:color="000001"/>
+            </w:tcBorders>
+            <w:shd w:color="auto" w:fill="auto" w:val="clear"/>
+            <w:tcMar>
+              <w:left w:w="98" w:type="dxa"/>
             </w:tcMar>
           </w:tcPr>
           <w:p>
@@ -6522,16 +6811,16 @@
         </w:tc>
         <w:tc>
           <w:tcPr>
-            <w:tcW w:w="2551" w:type="dxa"/>
-            <w:tcBorders>
-              <w:top w:val="single" w:sz="4" w:space="0" w:color="000001"/>
-              <w:left w:val="single" w:sz="4" w:space="0" w:color="000001"/>
-              <w:bottom w:val="single" w:sz="4" w:space="0" w:color="000001"/>
-              <w:insideH w:val="single" w:sz="4" w:space="0" w:color="000001"/>
-            </w:tcBorders>
-            <w:shd w:color="auto" w:fill="auto" w:val="clear"/>
-            <w:tcMar>
-              <w:left w:w="103" w:type="dxa"/>
+            <w:tcW w:w="2552" w:type="dxa"/>
+            <w:tcBorders>
+              <w:top w:val="single" w:sz="4" w:space="0" w:color="000001"/>
+              <w:left w:val="single" w:sz="4" w:space="0" w:color="000001"/>
+              <w:bottom w:val="single" w:sz="4" w:space="0" w:color="000001"/>
+              <w:insideH w:val="single" w:sz="4" w:space="0" w:color="000001"/>
+            </w:tcBorders>
+            <w:shd w:color="auto" w:fill="auto" w:val="clear"/>
+            <w:tcMar>
+              <w:left w:w="98" w:type="dxa"/>
             </w:tcMar>
           </w:tcPr>
           <w:p>
@@ -6552,7 +6841,7 @@
         </w:tc>
         <w:tc>
           <w:tcPr>
-            <w:tcW w:w="2059" w:type="dxa"/>
+            <w:tcW w:w="2058" w:type="dxa"/>
             <w:tcBorders>
               <w:top w:val="single" w:sz="4" w:space="0" w:color="000001"/>
               <w:left w:val="single" w:sz="4" w:space="0" w:color="000001"/>
@@ -6563,7 +6852,7 @@
             </w:tcBorders>
             <w:shd w:color="auto" w:fill="auto" w:val="clear"/>
             <w:tcMar>
-              <w:left w:w="103" w:type="dxa"/>
+              <w:left w:w="98" w:type="dxa"/>
             </w:tcMar>
           </w:tcPr>
           <w:p>
@@ -6587,15 +6876,16 @@
         <w:trPr/>
         <w:tc>
           <w:tcPr>
-            <w:tcW w:w="1667" w:type="dxa"/>
-            <w:tcBorders>
-              <w:left w:val="single" w:sz="4" w:space="0" w:color="000001"/>
-              <w:bottom w:val="single" w:sz="4" w:space="0" w:color="000001"/>
-              <w:insideH w:val="single" w:sz="4" w:space="0" w:color="000001"/>
-            </w:tcBorders>
-            <w:shd w:color="auto" w:fill="auto" w:val="clear"/>
-            <w:tcMar>
-              <w:left w:w="103" w:type="dxa"/>
+            <w:tcW w:w="1666" w:type="dxa"/>
+            <w:tcBorders>
+              <w:top w:val="single" w:sz="4" w:space="0" w:color="000001"/>
+              <w:left w:val="single" w:sz="4" w:space="0" w:color="000001"/>
+              <w:bottom w:val="single" w:sz="4" w:space="0" w:color="000001"/>
+              <w:insideH w:val="single" w:sz="4" w:space="0" w:color="000001"/>
+            </w:tcBorders>
+            <w:shd w:color="auto" w:fill="auto" w:val="clear"/>
+            <w:tcMar>
+              <w:left w:w="98" w:type="dxa"/>
             </w:tcMar>
           </w:tcPr>
           <w:p>
@@ -6616,15 +6906,16 @@
         </w:tc>
         <w:tc>
           <w:tcPr>
-            <w:tcW w:w="2836" w:type="dxa"/>
-            <w:tcBorders>
-              <w:left w:val="single" w:sz="4" w:space="0" w:color="000001"/>
-              <w:bottom w:val="single" w:sz="4" w:space="0" w:color="000001"/>
-              <w:insideH w:val="single" w:sz="4" w:space="0" w:color="000001"/>
-            </w:tcBorders>
-            <w:shd w:color="auto" w:fill="auto" w:val="clear"/>
-            <w:tcMar>
-              <w:left w:w="103" w:type="dxa"/>
+            <w:tcW w:w="2837" w:type="dxa"/>
+            <w:tcBorders>
+              <w:top w:val="single" w:sz="4" w:space="0" w:color="000001"/>
+              <w:left w:val="single" w:sz="4" w:space="0" w:color="000001"/>
+              <w:bottom w:val="single" w:sz="4" w:space="0" w:color="000001"/>
+              <w:insideH w:val="single" w:sz="4" w:space="0" w:color="000001"/>
+            </w:tcBorders>
+            <w:shd w:color="auto" w:fill="auto" w:val="clear"/>
+            <w:tcMar>
+              <w:left w:w="98" w:type="dxa"/>
             </w:tcMar>
           </w:tcPr>
           <w:p>
@@ -6645,15 +6936,16 @@
         </w:tc>
         <w:tc>
           <w:tcPr>
-            <w:tcW w:w="2551" w:type="dxa"/>
-            <w:tcBorders>
-              <w:left w:val="single" w:sz="4" w:space="0" w:color="000001"/>
-              <w:bottom w:val="single" w:sz="4" w:space="0" w:color="000001"/>
-              <w:insideH w:val="single" w:sz="4" w:space="0" w:color="000001"/>
-            </w:tcBorders>
-            <w:shd w:color="auto" w:fill="auto" w:val="clear"/>
-            <w:tcMar>
-              <w:left w:w="103" w:type="dxa"/>
+            <w:tcW w:w="2552" w:type="dxa"/>
+            <w:tcBorders>
+              <w:top w:val="single" w:sz="4" w:space="0" w:color="000001"/>
+              <w:left w:val="single" w:sz="4" w:space="0" w:color="000001"/>
+              <w:bottom w:val="single" w:sz="4" w:space="0" w:color="000001"/>
+              <w:insideH w:val="single" w:sz="4" w:space="0" w:color="000001"/>
+            </w:tcBorders>
+            <w:shd w:color="auto" w:fill="auto" w:val="clear"/>
+            <w:tcMar>
+              <w:left w:w="98" w:type="dxa"/>
             </w:tcMar>
           </w:tcPr>
           <w:p>
@@ -6674,8 +6966,9 @@
         </w:tc>
         <w:tc>
           <w:tcPr>
-            <w:tcW w:w="2059" w:type="dxa"/>
-            <w:tcBorders>
+            <w:tcW w:w="2058" w:type="dxa"/>
+            <w:tcBorders>
+              <w:top w:val="single" w:sz="4" w:space="0" w:color="000001"/>
               <w:left w:val="single" w:sz="4" w:space="0" w:color="000001"/>
               <w:bottom w:val="single" w:sz="4" w:space="0" w:color="000001"/>
               <w:right w:val="single" w:sz="4" w:space="0" w:color="000001"/>
@@ -6684,7 +6977,7 @@
             </w:tcBorders>
             <w:shd w:color="auto" w:fill="auto" w:val="clear"/>
             <w:tcMar>
-              <w:left w:w="103" w:type="dxa"/>
+              <w:left w:w="98" w:type="dxa"/>
             </w:tcMar>
           </w:tcPr>
           <w:p>
@@ -6708,16 +7001,16 @@
         <w:trPr/>
         <w:tc>
           <w:tcPr>
-            <w:tcW w:w="1667" w:type="dxa"/>
-            <w:tcBorders>
-              <w:top w:val="single" w:sz="4" w:space="0" w:color="000001"/>
-              <w:left w:val="single" w:sz="4" w:space="0" w:color="000001"/>
-              <w:bottom w:val="single" w:sz="4" w:space="0" w:color="000001"/>
-              <w:insideH w:val="single" w:sz="4" w:space="0" w:color="000001"/>
-            </w:tcBorders>
-            <w:shd w:color="auto" w:fill="auto" w:val="clear"/>
-            <w:tcMar>
-              <w:left w:w="103" w:type="dxa"/>
+            <w:tcW w:w="1666" w:type="dxa"/>
+            <w:tcBorders>
+              <w:top w:val="single" w:sz="4" w:space="0" w:color="000001"/>
+              <w:left w:val="single" w:sz="4" w:space="0" w:color="000001"/>
+              <w:bottom w:val="single" w:sz="4" w:space="0" w:color="000001"/>
+              <w:insideH w:val="single" w:sz="4" w:space="0" w:color="000001"/>
+            </w:tcBorders>
+            <w:shd w:color="auto" w:fill="auto" w:val="clear"/>
+            <w:tcMar>
+              <w:left w:w="98" w:type="dxa"/>
             </w:tcMar>
           </w:tcPr>
           <w:p>
@@ -6738,16 +7031,16 @@
         </w:tc>
         <w:tc>
           <w:tcPr>
-            <w:tcW w:w="2836" w:type="dxa"/>
-            <w:tcBorders>
-              <w:top w:val="single" w:sz="4" w:space="0" w:color="000001"/>
-              <w:left w:val="single" w:sz="4" w:space="0" w:color="000001"/>
-              <w:bottom w:val="single" w:sz="4" w:space="0" w:color="000001"/>
-              <w:insideH w:val="single" w:sz="4" w:space="0" w:color="000001"/>
-            </w:tcBorders>
-            <w:shd w:color="auto" w:fill="auto" w:val="clear"/>
-            <w:tcMar>
-              <w:left w:w="103" w:type="dxa"/>
+            <w:tcW w:w="2837" w:type="dxa"/>
+            <w:tcBorders>
+              <w:top w:val="single" w:sz="4" w:space="0" w:color="000001"/>
+              <w:left w:val="single" w:sz="4" w:space="0" w:color="000001"/>
+              <w:bottom w:val="single" w:sz="4" w:space="0" w:color="000001"/>
+              <w:insideH w:val="single" w:sz="4" w:space="0" w:color="000001"/>
+            </w:tcBorders>
+            <w:shd w:color="auto" w:fill="auto" w:val="clear"/>
+            <w:tcMar>
+              <w:left w:w="98" w:type="dxa"/>
             </w:tcMar>
           </w:tcPr>
           <w:p>
@@ -6768,16 +7061,16 @@
         </w:tc>
         <w:tc>
           <w:tcPr>
-            <w:tcW w:w="2551" w:type="dxa"/>
-            <w:tcBorders>
-              <w:top w:val="single" w:sz="4" w:space="0" w:color="000001"/>
-              <w:left w:val="single" w:sz="4" w:space="0" w:color="000001"/>
-              <w:bottom w:val="single" w:sz="4" w:space="0" w:color="000001"/>
-              <w:insideH w:val="single" w:sz="4" w:space="0" w:color="000001"/>
-            </w:tcBorders>
-            <w:shd w:color="auto" w:fill="auto" w:val="clear"/>
-            <w:tcMar>
-              <w:left w:w="103" w:type="dxa"/>
+            <w:tcW w:w="2552" w:type="dxa"/>
+            <w:tcBorders>
+              <w:top w:val="single" w:sz="4" w:space="0" w:color="000001"/>
+              <w:left w:val="single" w:sz="4" w:space="0" w:color="000001"/>
+              <w:bottom w:val="single" w:sz="4" w:space="0" w:color="000001"/>
+              <w:insideH w:val="single" w:sz="4" w:space="0" w:color="000001"/>
+            </w:tcBorders>
+            <w:shd w:color="auto" w:fill="auto" w:val="clear"/>
+            <w:tcMar>
+              <w:left w:w="98" w:type="dxa"/>
             </w:tcMar>
           </w:tcPr>
           <w:p>
@@ -6798,7 +7091,7 @@
         </w:tc>
         <w:tc>
           <w:tcPr>
-            <w:tcW w:w="2059" w:type="dxa"/>
+            <w:tcW w:w="2058" w:type="dxa"/>
             <w:tcBorders>
               <w:top w:val="single" w:sz="4" w:space="0" w:color="000001"/>
               <w:left w:val="single" w:sz="4" w:space="0" w:color="000001"/>
@@ -6809,7 +7102,7 @@
             </w:tcBorders>
             <w:shd w:color="auto" w:fill="auto" w:val="clear"/>
             <w:tcMar>
-              <w:left w:w="103" w:type="dxa"/>
+              <w:left w:w="98" w:type="dxa"/>
             </w:tcMar>
           </w:tcPr>
           <w:p>
@@ -6832,16 +7125,16 @@
         <w:trPr/>
         <w:tc>
           <w:tcPr>
-            <w:tcW w:w="1667" w:type="dxa"/>
-            <w:tcBorders>
-              <w:top w:val="single" w:sz="4" w:space="0" w:color="000001"/>
-              <w:left w:val="single" w:sz="4" w:space="0" w:color="000001"/>
-              <w:bottom w:val="single" w:sz="4" w:space="0" w:color="000001"/>
-              <w:insideH w:val="single" w:sz="4" w:space="0" w:color="000001"/>
-            </w:tcBorders>
-            <w:shd w:color="auto" w:fill="auto" w:val="clear"/>
-            <w:tcMar>
-              <w:left w:w="103" w:type="dxa"/>
+            <w:tcW w:w="1666" w:type="dxa"/>
+            <w:tcBorders>
+              <w:top w:val="single" w:sz="4" w:space="0" w:color="000001"/>
+              <w:left w:val="single" w:sz="4" w:space="0" w:color="000001"/>
+              <w:bottom w:val="single" w:sz="4" w:space="0" w:color="000001"/>
+              <w:insideH w:val="single" w:sz="4" w:space="0" w:color="000001"/>
+            </w:tcBorders>
+            <w:shd w:color="auto" w:fill="auto" w:val="clear"/>
+            <w:tcMar>
+              <w:left w:w="98" w:type="dxa"/>
             </w:tcMar>
           </w:tcPr>
           <w:p>
@@ -6862,16 +7155,16 @@
         </w:tc>
         <w:tc>
           <w:tcPr>
-            <w:tcW w:w="2836" w:type="dxa"/>
-            <w:tcBorders>
-              <w:top w:val="single" w:sz="4" w:space="0" w:color="000001"/>
-              <w:left w:val="single" w:sz="4" w:space="0" w:color="000001"/>
-              <w:bottom w:val="single" w:sz="4" w:space="0" w:color="000001"/>
-              <w:insideH w:val="single" w:sz="4" w:space="0" w:color="000001"/>
-            </w:tcBorders>
-            <w:shd w:color="auto" w:fill="auto" w:val="clear"/>
-            <w:tcMar>
-              <w:left w:w="103" w:type="dxa"/>
+            <w:tcW w:w="2837" w:type="dxa"/>
+            <w:tcBorders>
+              <w:top w:val="single" w:sz="4" w:space="0" w:color="000001"/>
+              <w:left w:val="single" w:sz="4" w:space="0" w:color="000001"/>
+              <w:bottom w:val="single" w:sz="4" w:space="0" w:color="000001"/>
+              <w:insideH w:val="single" w:sz="4" w:space="0" w:color="000001"/>
+            </w:tcBorders>
+            <w:shd w:color="auto" w:fill="auto" w:val="clear"/>
+            <w:tcMar>
+              <w:left w:w="98" w:type="dxa"/>
             </w:tcMar>
           </w:tcPr>
           <w:p>
@@ -6892,16 +7185,16 @@
         </w:tc>
         <w:tc>
           <w:tcPr>
-            <w:tcW w:w="2551" w:type="dxa"/>
-            <w:tcBorders>
-              <w:top w:val="single" w:sz="4" w:space="0" w:color="000001"/>
-              <w:left w:val="single" w:sz="4" w:space="0" w:color="000001"/>
-              <w:bottom w:val="single" w:sz="4" w:space="0" w:color="000001"/>
-              <w:insideH w:val="single" w:sz="4" w:space="0" w:color="000001"/>
-            </w:tcBorders>
-            <w:shd w:color="auto" w:fill="auto" w:val="clear"/>
-            <w:tcMar>
-              <w:left w:w="103" w:type="dxa"/>
+            <w:tcW w:w="2552" w:type="dxa"/>
+            <w:tcBorders>
+              <w:top w:val="single" w:sz="4" w:space="0" w:color="000001"/>
+              <w:left w:val="single" w:sz="4" w:space="0" w:color="000001"/>
+              <w:bottom w:val="single" w:sz="4" w:space="0" w:color="000001"/>
+              <w:insideH w:val="single" w:sz="4" w:space="0" w:color="000001"/>
+            </w:tcBorders>
+            <w:shd w:color="auto" w:fill="auto" w:val="clear"/>
+            <w:tcMar>
+              <w:left w:w="98" w:type="dxa"/>
             </w:tcMar>
           </w:tcPr>
           <w:p>
@@ -6922,7 +7215,7 @@
         </w:tc>
         <w:tc>
           <w:tcPr>
-            <w:tcW w:w="2059" w:type="dxa"/>
+            <w:tcW w:w="2058" w:type="dxa"/>
             <w:tcBorders>
               <w:top w:val="single" w:sz="4" w:space="0" w:color="000001"/>
               <w:left w:val="single" w:sz="4" w:space="0" w:color="000001"/>
@@ -6933,7 +7226,7 @@
             </w:tcBorders>
             <w:shd w:color="auto" w:fill="auto" w:val="clear"/>
             <w:tcMar>
-              <w:left w:w="103" w:type="dxa"/>
+              <w:left w:w="98" w:type="dxa"/>
             </w:tcMar>
           </w:tcPr>
           <w:p>
@@ -6957,16 +7250,16 @@
         <w:trPr/>
         <w:tc>
           <w:tcPr>
-            <w:tcW w:w="1667" w:type="dxa"/>
-            <w:tcBorders>
-              <w:top w:val="single" w:sz="4" w:space="0" w:color="000001"/>
-              <w:left w:val="single" w:sz="4" w:space="0" w:color="000001"/>
-              <w:bottom w:val="single" w:sz="4" w:space="0" w:color="000001"/>
-              <w:insideH w:val="single" w:sz="4" w:space="0" w:color="000001"/>
-            </w:tcBorders>
-            <w:shd w:color="auto" w:fill="auto" w:val="clear"/>
-            <w:tcMar>
-              <w:left w:w="103" w:type="dxa"/>
+            <w:tcW w:w="1666" w:type="dxa"/>
+            <w:tcBorders>
+              <w:top w:val="single" w:sz="4" w:space="0" w:color="000001"/>
+              <w:left w:val="single" w:sz="4" w:space="0" w:color="000001"/>
+              <w:bottom w:val="single" w:sz="4" w:space="0" w:color="000001"/>
+              <w:insideH w:val="single" w:sz="4" w:space="0" w:color="000001"/>
+            </w:tcBorders>
+            <w:shd w:color="auto" w:fill="auto" w:val="clear"/>
+            <w:tcMar>
+              <w:left w:w="98" w:type="dxa"/>
             </w:tcMar>
           </w:tcPr>
           <w:p>
@@ -6988,16 +7281,16 @@
         </w:tc>
         <w:tc>
           <w:tcPr>
-            <w:tcW w:w="2836" w:type="dxa"/>
-            <w:tcBorders>
-              <w:top w:val="single" w:sz="4" w:space="0" w:color="000001"/>
-              <w:left w:val="single" w:sz="4" w:space="0" w:color="000001"/>
-              <w:bottom w:val="single" w:sz="4" w:space="0" w:color="000001"/>
-              <w:insideH w:val="single" w:sz="4" w:space="0" w:color="000001"/>
-            </w:tcBorders>
-            <w:shd w:color="auto" w:fill="auto" w:val="clear"/>
-            <w:tcMar>
-              <w:left w:w="103" w:type="dxa"/>
+            <w:tcW w:w="2837" w:type="dxa"/>
+            <w:tcBorders>
+              <w:top w:val="single" w:sz="4" w:space="0" w:color="000001"/>
+              <w:left w:val="single" w:sz="4" w:space="0" w:color="000001"/>
+              <w:bottom w:val="single" w:sz="4" w:space="0" w:color="000001"/>
+              <w:insideH w:val="single" w:sz="4" w:space="0" w:color="000001"/>
+            </w:tcBorders>
+            <w:shd w:color="auto" w:fill="auto" w:val="clear"/>
+            <w:tcMar>
+              <w:left w:w="98" w:type="dxa"/>
             </w:tcMar>
           </w:tcPr>
           <w:p>
@@ -7019,16 +7312,16 @@
         </w:tc>
         <w:tc>
           <w:tcPr>
-            <w:tcW w:w="2551" w:type="dxa"/>
-            <w:tcBorders>
-              <w:top w:val="single" w:sz="4" w:space="0" w:color="000001"/>
-              <w:left w:val="single" w:sz="4" w:space="0" w:color="000001"/>
-              <w:bottom w:val="single" w:sz="4" w:space="0" w:color="000001"/>
-              <w:insideH w:val="single" w:sz="4" w:space="0" w:color="000001"/>
-            </w:tcBorders>
-            <w:shd w:color="auto" w:fill="auto" w:val="clear"/>
-            <w:tcMar>
-              <w:left w:w="103" w:type="dxa"/>
+            <w:tcW w:w="2552" w:type="dxa"/>
+            <w:tcBorders>
+              <w:top w:val="single" w:sz="4" w:space="0" w:color="000001"/>
+              <w:left w:val="single" w:sz="4" w:space="0" w:color="000001"/>
+              <w:bottom w:val="single" w:sz="4" w:space="0" w:color="000001"/>
+              <w:insideH w:val="single" w:sz="4" w:space="0" w:color="000001"/>
+            </w:tcBorders>
+            <w:shd w:color="auto" w:fill="auto" w:val="clear"/>
+            <w:tcMar>
+              <w:left w:w="98" w:type="dxa"/>
             </w:tcMar>
           </w:tcPr>
           <w:p>
@@ -7050,7 +7343,7 @@
         </w:tc>
         <w:tc>
           <w:tcPr>
-            <w:tcW w:w="2059" w:type="dxa"/>
+            <w:tcW w:w="2058" w:type="dxa"/>
             <w:tcBorders>
               <w:top w:val="single" w:sz="4" w:space="0" w:color="000001"/>
               <w:left w:val="single" w:sz="4" w:space="0" w:color="000001"/>
@@ -7061,7 +7354,7 @@
             </w:tcBorders>
             <w:shd w:color="auto" w:fill="auto" w:val="clear"/>
             <w:tcMar>
-              <w:left w:w="103" w:type="dxa"/>
+              <w:left w:w="98" w:type="dxa"/>
             </w:tcMar>
           </w:tcPr>
           <w:p>
@@ -7086,16 +7379,16 @@
         <w:trPr/>
         <w:tc>
           <w:tcPr>
-            <w:tcW w:w="1667" w:type="dxa"/>
-            <w:tcBorders>
-              <w:top w:val="single" w:sz="4" w:space="0" w:color="000001"/>
-              <w:left w:val="single" w:sz="4" w:space="0" w:color="000001"/>
-              <w:bottom w:val="single" w:sz="4" w:space="0" w:color="000001"/>
-              <w:insideH w:val="single" w:sz="4" w:space="0" w:color="000001"/>
-            </w:tcBorders>
-            <w:shd w:color="auto" w:fill="auto" w:val="clear"/>
-            <w:tcMar>
-              <w:left w:w="103" w:type="dxa"/>
+            <w:tcW w:w="1666" w:type="dxa"/>
+            <w:tcBorders>
+              <w:top w:val="single" w:sz="4" w:space="0" w:color="000001"/>
+              <w:left w:val="single" w:sz="4" w:space="0" w:color="000001"/>
+              <w:bottom w:val="single" w:sz="4" w:space="0" w:color="000001"/>
+              <w:insideH w:val="single" w:sz="4" w:space="0" w:color="000001"/>
+            </w:tcBorders>
+            <w:shd w:color="auto" w:fill="auto" w:val="clear"/>
+            <w:tcMar>
+              <w:left w:w="98" w:type="dxa"/>
             </w:tcMar>
           </w:tcPr>
           <w:p>
@@ -7117,16 +7410,16 @@
         </w:tc>
         <w:tc>
           <w:tcPr>
-            <w:tcW w:w="2836" w:type="dxa"/>
-            <w:tcBorders>
-              <w:top w:val="single" w:sz="4" w:space="0" w:color="000001"/>
-              <w:left w:val="single" w:sz="4" w:space="0" w:color="000001"/>
-              <w:bottom w:val="single" w:sz="4" w:space="0" w:color="000001"/>
-              <w:insideH w:val="single" w:sz="4" w:space="0" w:color="000001"/>
-            </w:tcBorders>
-            <w:shd w:color="auto" w:fill="auto" w:val="clear"/>
-            <w:tcMar>
-              <w:left w:w="103" w:type="dxa"/>
+            <w:tcW w:w="2837" w:type="dxa"/>
+            <w:tcBorders>
+              <w:top w:val="single" w:sz="4" w:space="0" w:color="000001"/>
+              <w:left w:val="single" w:sz="4" w:space="0" w:color="000001"/>
+              <w:bottom w:val="single" w:sz="4" w:space="0" w:color="000001"/>
+              <w:insideH w:val="single" w:sz="4" w:space="0" w:color="000001"/>
+            </w:tcBorders>
+            <w:shd w:color="auto" w:fill="auto" w:val="clear"/>
+            <w:tcMar>
+              <w:left w:w="98" w:type="dxa"/>
             </w:tcMar>
           </w:tcPr>
           <w:p>
@@ -7148,16 +7441,16 @@
         </w:tc>
         <w:tc>
           <w:tcPr>
-            <w:tcW w:w="2551" w:type="dxa"/>
-            <w:tcBorders>
-              <w:top w:val="single" w:sz="4" w:space="0" w:color="000001"/>
-              <w:left w:val="single" w:sz="4" w:space="0" w:color="000001"/>
-              <w:bottom w:val="single" w:sz="4" w:space="0" w:color="000001"/>
-              <w:insideH w:val="single" w:sz="4" w:space="0" w:color="000001"/>
-            </w:tcBorders>
-            <w:shd w:color="auto" w:fill="auto" w:val="clear"/>
-            <w:tcMar>
-              <w:left w:w="103" w:type="dxa"/>
+            <w:tcW w:w="2552" w:type="dxa"/>
+            <w:tcBorders>
+              <w:top w:val="single" w:sz="4" w:space="0" w:color="000001"/>
+              <w:left w:val="single" w:sz="4" w:space="0" w:color="000001"/>
+              <w:bottom w:val="single" w:sz="4" w:space="0" w:color="000001"/>
+              <w:insideH w:val="single" w:sz="4" w:space="0" w:color="000001"/>
+            </w:tcBorders>
+            <w:shd w:color="auto" w:fill="auto" w:val="clear"/>
+            <w:tcMar>
+              <w:left w:w="98" w:type="dxa"/>
             </w:tcMar>
           </w:tcPr>
           <w:p>
@@ -7179,7 +7472,7 @@
         </w:tc>
         <w:tc>
           <w:tcPr>
-            <w:tcW w:w="2059" w:type="dxa"/>
+            <w:tcW w:w="2058" w:type="dxa"/>
             <w:tcBorders>
               <w:top w:val="single" w:sz="4" w:space="0" w:color="000001"/>
               <w:left w:val="single" w:sz="4" w:space="0" w:color="000001"/>
@@ -7190,7 +7483,7 @@
             </w:tcBorders>
             <w:shd w:color="auto" w:fill="auto" w:val="clear"/>
             <w:tcMar>
-              <w:left w:w="103" w:type="dxa"/>
+              <w:left w:w="98" w:type="dxa"/>
             </w:tcMar>
           </w:tcPr>
           <w:p>
@@ -7215,16 +7508,16 @@
         <w:trPr/>
         <w:tc>
           <w:tcPr>
-            <w:tcW w:w="1667" w:type="dxa"/>
-            <w:tcBorders>
-              <w:top w:val="single" w:sz="4" w:space="0" w:color="000001"/>
-              <w:left w:val="single" w:sz="4" w:space="0" w:color="000001"/>
-              <w:bottom w:val="single" w:sz="4" w:space="0" w:color="000001"/>
-              <w:insideH w:val="single" w:sz="4" w:space="0" w:color="000001"/>
-            </w:tcBorders>
-            <w:shd w:color="auto" w:fill="auto" w:val="clear"/>
-            <w:tcMar>
-              <w:left w:w="103" w:type="dxa"/>
+            <w:tcW w:w="1666" w:type="dxa"/>
+            <w:tcBorders>
+              <w:top w:val="single" w:sz="4" w:space="0" w:color="000001"/>
+              <w:left w:val="single" w:sz="4" w:space="0" w:color="000001"/>
+              <w:bottom w:val="single" w:sz="4" w:space="0" w:color="000001"/>
+              <w:insideH w:val="single" w:sz="4" w:space="0" w:color="000001"/>
+            </w:tcBorders>
+            <w:shd w:color="auto" w:fill="auto" w:val="clear"/>
+            <w:tcMar>
+              <w:left w:w="98" w:type="dxa"/>
             </w:tcMar>
           </w:tcPr>
           <w:p>
@@ -7246,16 +7539,16 @@
         </w:tc>
         <w:tc>
           <w:tcPr>
-            <w:tcW w:w="2836" w:type="dxa"/>
-            <w:tcBorders>
-              <w:top w:val="single" w:sz="4" w:space="0" w:color="000001"/>
-              <w:left w:val="single" w:sz="4" w:space="0" w:color="000001"/>
-              <w:bottom w:val="single" w:sz="4" w:space="0" w:color="000001"/>
-              <w:insideH w:val="single" w:sz="4" w:space="0" w:color="000001"/>
-            </w:tcBorders>
-            <w:shd w:color="auto" w:fill="auto" w:val="clear"/>
-            <w:tcMar>
-              <w:left w:w="103" w:type="dxa"/>
+            <w:tcW w:w="2837" w:type="dxa"/>
+            <w:tcBorders>
+              <w:top w:val="single" w:sz="4" w:space="0" w:color="000001"/>
+              <w:left w:val="single" w:sz="4" w:space="0" w:color="000001"/>
+              <w:bottom w:val="single" w:sz="4" w:space="0" w:color="000001"/>
+              <w:insideH w:val="single" w:sz="4" w:space="0" w:color="000001"/>
+            </w:tcBorders>
+            <w:shd w:color="auto" w:fill="auto" w:val="clear"/>
+            <w:tcMar>
+              <w:left w:w="98" w:type="dxa"/>
             </w:tcMar>
           </w:tcPr>
           <w:p>
@@ -7277,16 +7570,16 @@
         </w:tc>
         <w:tc>
           <w:tcPr>
-            <w:tcW w:w="2551" w:type="dxa"/>
-            <w:tcBorders>
-              <w:top w:val="single" w:sz="4" w:space="0" w:color="000001"/>
-              <w:left w:val="single" w:sz="4" w:space="0" w:color="000001"/>
-              <w:bottom w:val="single" w:sz="4" w:space="0" w:color="000001"/>
-              <w:insideH w:val="single" w:sz="4" w:space="0" w:color="000001"/>
-            </w:tcBorders>
-            <w:shd w:color="auto" w:fill="auto" w:val="clear"/>
-            <w:tcMar>
-              <w:left w:w="103" w:type="dxa"/>
+            <w:tcW w:w="2552" w:type="dxa"/>
+            <w:tcBorders>
+              <w:top w:val="single" w:sz="4" w:space="0" w:color="000001"/>
+              <w:left w:val="single" w:sz="4" w:space="0" w:color="000001"/>
+              <w:bottom w:val="single" w:sz="4" w:space="0" w:color="000001"/>
+              <w:insideH w:val="single" w:sz="4" w:space="0" w:color="000001"/>
+            </w:tcBorders>
+            <w:shd w:color="auto" w:fill="auto" w:val="clear"/>
+            <w:tcMar>
+              <w:left w:w="98" w:type="dxa"/>
             </w:tcMar>
           </w:tcPr>
           <w:p>
@@ -7308,7 +7601,7 @@
         </w:tc>
         <w:tc>
           <w:tcPr>
-            <w:tcW w:w="2059" w:type="dxa"/>
+            <w:tcW w:w="2058" w:type="dxa"/>
             <w:tcBorders>
               <w:top w:val="single" w:sz="4" w:space="0" w:color="000001"/>
               <w:left w:val="single" w:sz="4" w:space="0" w:color="000001"/>
@@ -7319,7 +7612,7 @@
             </w:tcBorders>
             <w:shd w:color="auto" w:fill="auto" w:val="clear"/>
             <w:tcMar>
-              <w:left w:w="103" w:type="dxa"/>
+              <w:left w:w="98" w:type="dxa"/>
             </w:tcMar>
           </w:tcPr>
           <w:p>
@@ -7344,16 +7637,16 @@
         <w:trPr/>
         <w:tc>
           <w:tcPr>
-            <w:tcW w:w="1667" w:type="dxa"/>
-            <w:tcBorders>
-              <w:top w:val="single" w:sz="4" w:space="0" w:color="000001"/>
-              <w:left w:val="single" w:sz="4" w:space="0" w:color="000001"/>
-              <w:bottom w:val="single" w:sz="4" w:space="0" w:color="000001"/>
-              <w:insideH w:val="single" w:sz="4" w:space="0" w:color="000001"/>
-            </w:tcBorders>
-            <w:shd w:color="auto" w:fill="auto" w:val="clear"/>
-            <w:tcMar>
-              <w:left w:w="103" w:type="dxa"/>
+            <w:tcW w:w="1666" w:type="dxa"/>
+            <w:tcBorders>
+              <w:top w:val="single" w:sz="4" w:space="0" w:color="000001"/>
+              <w:left w:val="single" w:sz="4" w:space="0" w:color="000001"/>
+              <w:bottom w:val="single" w:sz="4" w:space="0" w:color="000001"/>
+              <w:insideH w:val="single" w:sz="4" w:space="0" w:color="000001"/>
+            </w:tcBorders>
+            <w:shd w:color="auto" w:fill="auto" w:val="clear"/>
+            <w:tcMar>
+              <w:left w:w="98" w:type="dxa"/>
             </w:tcMar>
           </w:tcPr>
           <w:p>
@@ -7375,16 +7668,16 @@
         </w:tc>
         <w:tc>
           <w:tcPr>
-            <w:tcW w:w="2836" w:type="dxa"/>
-            <w:tcBorders>
-              <w:top w:val="single" w:sz="4" w:space="0" w:color="000001"/>
-              <w:left w:val="single" w:sz="4" w:space="0" w:color="000001"/>
-              <w:bottom w:val="single" w:sz="4" w:space="0" w:color="000001"/>
-              <w:insideH w:val="single" w:sz="4" w:space="0" w:color="000001"/>
-            </w:tcBorders>
-            <w:shd w:color="auto" w:fill="auto" w:val="clear"/>
-            <w:tcMar>
-              <w:left w:w="103" w:type="dxa"/>
+            <w:tcW w:w="2837" w:type="dxa"/>
+            <w:tcBorders>
+              <w:top w:val="single" w:sz="4" w:space="0" w:color="000001"/>
+              <w:left w:val="single" w:sz="4" w:space="0" w:color="000001"/>
+              <w:bottom w:val="single" w:sz="4" w:space="0" w:color="000001"/>
+              <w:insideH w:val="single" w:sz="4" w:space="0" w:color="000001"/>
+            </w:tcBorders>
+            <w:shd w:color="auto" w:fill="auto" w:val="clear"/>
+            <w:tcMar>
+              <w:left w:w="98" w:type="dxa"/>
             </w:tcMar>
           </w:tcPr>
           <w:p>
@@ -7406,16 +7699,16 @@
         </w:tc>
         <w:tc>
           <w:tcPr>
-            <w:tcW w:w="2551" w:type="dxa"/>
-            <w:tcBorders>
-              <w:top w:val="single" w:sz="4" w:space="0" w:color="000001"/>
-              <w:left w:val="single" w:sz="4" w:space="0" w:color="000001"/>
-              <w:bottom w:val="single" w:sz="4" w:space="0" w:color="000001"/>
-              <w:insideH w:val="single" w:sz="4" w:space="0" w:color="000001"/>
-            </w:tcBorders>
-            <w:shd w:color="auto" w:fill="auto" w:val="clear"/>
-            <w:tcMar>
-              <w:left w:w="103" w:type="dxa"/>
+            <w:tcW w:w="2552" w:type="dxa"/>
+            <w:tcBorders>
+              <w:top w:val="single" w:sz="4" w:space="0" w:color="000001"/>
+              <w:left w:val="single" w:sz="4" w:space="0" w:color="000001"/>
+              <w:bottom w:val="single" w:sz="4" w:space="0" w:color="000001"/>
+              <w:insideH w:val="single" w:sz="4" w:space="0" w:color="000001"/>
+            </w:tcBorders>
+            <w:shd w:color="auto" w:fill="auto" w:val="clear"/>
+            <w:tcMar>
+              <w:left w:w="98" w:type="dxa"/>
             </w:tcMar>
           </w:tcPr>
           <w:p>
@@ -7437,7 +7730,7 @@
         </w:tc>
         <w:tc>
           <w:tcPr>
-            <w:tcW w:w="2059" w:type="dxa"/>
+            <w:tcW w:w="2058" w:type="dxa"/>
             <w:tcBorders>
               <w:top w:val="single" w:sz="4" w:space="0" w:color="000001"/>
               <w:left w:val="single" w:sz="4" w:space="0" w:color="000001"/>
@@ -7448,7 +7741,7 @@
             </w:tcBorders>
             <w:shd w:color="auto" w:fill="auto" w:val="clear"/>
             <w:tcMar>
-              <w:left w:w="103" w:type="dxa"/>
+              <w:left w:w="98" w:type="dxa"/>
             </w:tcMar>
           </w:tcPr>
           <w:p>
@@ -7473,16 +7766,16 @@
         <w:trPr/>
         <w:tc>
           <w:tcPr>
-            <w:tcW w:w="1667" w:type="dxa"/>
-            <w:tcBorders>
-              <w:top w:val="single" w:sz="4" w:space="0" w:color="000001"/>
-              <w:left w:val="single" w:sz="4" w:space="0" w:color="000001"/>
-              <w:bottom w:val="single" w:sz="4" w:space="0" w:color="000001"/>
-              <w:insideH w:val="single" w:sz="4" w:space="0" w:color="000001"/>
-            </w:tcBorders>
-            <w:shd w:color="auto" w:fill="auto" w:val="clear"/>
-            <w:tcMar>
-              <w:left w:w="103" w:type="dxa"/>
+            <w:tcW w:w="1666" w:type="dxa"/>
+            <w:tcBorders>
+              <w:top w:val="single" w:sz="4" w:space="0" w:color="000001"/>
+              <w:left w:val="single" w:sz="4" w:space="0" w:color="000001"/>
+              <w:bottom w:val="single" w:sz="4" w:space="0" w:color="000001"/>
+              <w:insideH w:val="single" w:sz="4" w:space="0" w:color="000001"/>
+            </w:tcBorders>
+            <w:shd w:color="auto" w:fill="auto" w:val="clear"/>
+            <w:tcMar>
+              <w:left w:w="98" w:type="dxa"/>
             </w:tcMar>
           </w:tcPr>
           <w:p>
@@ -7504,16 +7797,16 @@
         </w:tc>
         <w:tc>
           <w:tcPr>
-            <w:tcW w:w="2836" w:type="dxa"/>
-            <w:tcBorders>
-              <w:top w:val="single" w:sz="4" w:space="0" w:color="000001"/>
-              <w:left w:val="single" w:sz="4" w:space="0" w:color="000001"/>
-              <w:bottom w:val="single" w:sz="4" w:space="0" w:color="000001"/>
-              <w:insideH w:val="single" w:sz="4" w:space="0" w:color="000001"/>
-            </w:tcBorders>
-            <w:shd w:color="auto" w:fill="auto" w:val="clear"/>
-            <w:tcMar>
-              <w:left w:w="103" w:type="dxa"/>
+            <w:tcW w:w="2837" w:type="dxa"/>
+            <w:tcBorders>
+              <w:top w:val="single" w:sz="4" w:space="0" w:color="000001"/>
+              <w:left w:val="single" w:sz="4" w:space="0" w:color="000001"/>
+              <w:bottom w:val="single" w:sz="4" w:space="0" w:color="000001"/>
+              <w:insideH w:val="single" w:sz="4" w:space="0" w:color="000001"/>
+            </w:tcBorders>
+            <w:shd w:color="auto" w:fill="auto" w:val="clear"/>
+            <w:tcMar>
+              <w:left w:w="98" w:type="dxa"/>
             </w:tcMar>
           </w:tcPr>
           <w:p>
@@ -7535,16 +7828,16 @@
         </w:tc>
         <w:tc>
           <w:tcPr>
-            <w:tcW w:w="2551" w:type="dxa"/>
-            <w:tcBorders>
-              <w:top w:val="single" w:sz="4" w:space="0" w:color="000001"/>
-              <w:left w:val="single" w:sz="4" w:space="0" w:color="000001"/>
-              <w:bottom w:val="single" w:sz="4" w:space="0" w:color="000001"/>
-              <w:insideH w:val="single" w:sz="4" w:space="0" w:color="000001"/>
-            </w:tcBorders>
-            <w:shd w:color="auto" w:fill="auto" w:val="clear"/>
-            <w:tcMar>
-              <w:left w:w="103" w:type="dxa"/>
+            <w:tcW w:w="2552" w:type="dxa"/>
+            <w:tcBorders>
+              <w:top w:val="single" w:sz="4" w:space="0" w:color="000001"/>
+              <w:left w:val="single" w:sz="4" w:space="0" w:color="000001"/>
+              <w:bottom w:val="single" w:sz="4" w:space="0" w:color="000001"/>
+              <w:insideH w:val="single" w:sz="4" w:space="0" w:color="000001"/>
+            </w:tcBorders>
+            <w:shd w:color="auto" w:fill="auto" w:val="clear"/>
+            <w:tcMar>
+              <w:left w:w="98" w:type="dxa"/>
             </w:tcMar>
           </w:tcPr>
           <w:p>
@@ -7566,7 +7859,7 @@
         </w:tc>
         <w:tc>
           <w:tcPr>
-            <w:tcW w:w="2059" w:type="dxa"/>
+            <w:tcW w:w="2058" w:type="dxa"/>
             <w:tcBorders>
               <w:top w:val="single" w:sz="4" w:space="0" w:color="000001"/>
               <w:left w:val="single" w:sz="4" w:space="0" w:color="000001"/>
@@ -7577,7 +7870,7 @@
             </w:tcBorders>
             <w:shd w:color="auto" w:fill="auto" w:val="clear"/>
             <w:tcMar>
-              <w:left w:w="103" w:type="dxa"/>
+              <w:left w:w="98" w:type="dxa"/>
             </w:tcMar>
           </w:tcPr>
           <w:p>
@@ -7602,16 +7895,16 @@
         <w:trPr/>
         <w:tc>
           <w:tcPr>
-            <w:tcW w:w="1667" w:type="dxa"/>
-            <w:tcBorders>
-              <w:top w:val="single" w:sz="4" w:space="0" w:color="000001"/>
-              <w:left w:val="single" w:sz="4" w:space="0" w:color="000001"/>
-              <w:bottom w:val="single" w:sz="4" w:space="0" w:color="000001"/>
-              <w:insideH w:val="single" w:sz="4" w:space="0" w:color="000001"/>
-            </w:tcBorders>
-            <w:shd w:color="auto" w:fill="auto" w:val="clear"/>
-            <w:tcMar>
-              <w:left w:w="103" w:type="dxa"/>
+            <w:tcW w:w="1666" w:type="dxa"/>
+            <w:tcBorders>
+              <w:top w:val="single" w:sz="4" w:space="0" w:color="000001"/>
+              <w:left w:val="single" w:sz="4" w:space="0" w:color="000001"/>
+              <w:bottom w:val="single" w:sz="4" w:space="0" w:color="000001"/>
+              <w:insideH w:val="single" w:sz="4" w:space="0" w:color="000001"/>
+            </w:tcBorders>
+            <w:shd w:color="auto" w:fill="auto" w:val="clear"/>
+            <w:tcMar>
+              <w:left w:w="98" w:type="dxa"/>
             </w:tcMar>
           </w:tcPr>
           <w:p>
@@ -7633,16 +7926,16 @@
         </w:tc>
         <w:tc>
           <w:tcPr>
-            <w:tcW w:w="2836" w:type="dxa"/>
-            <w:tcBorders>
-              <w:top w:val="single" w:sz="4" w:space="0" w:color="000001"/>
-              <w:left w:val="single" w:sz="4" w:space="0" w:color="000001"/>
-              <w:bottom w:val="single" w:sz="4" w:space="0" w:color="000001"/>
-              <w:insideH w:val="single" w:sz="4" w:space="0" w:color="000001"/>
-            </w:tcBorders>
-            <w:shd w:color="auto" w:fill="auto" w:val="clear"/>
-            <w:tcMar>
-              <w:left w:w="103" w:type="dxa"/>
+            <w:tcW w:w="2837" w:type="dxa"/>
+            <w:tcBorders>
+              <w:top w:val="single" w:sz="4" w:space="0" w:color="000001"/>
+              <w:left w:val="single" w:sz="4" w:space="0" w:color="000001"/>
+              <w:bottom w:val="single" w:sz="4" w:space="0" w:color="000001"/>
+              <w:insideH w:val="single" w:sz="4" w:space="0" w:color="000001"/>
+            </w:tcBorders>
+            <w:shd w:color="auto" w:fill="auto" w:val="clear"/>
+            <w:tcMar>
+              <w:left w:w="98" w:type="dxa"/>
             </w:tcMar>
           </w:tcPr>
           <w:p>
@@ -7664,16 +7957,16 @@
         </w:tc>
         <w:tc>
           <w:tcPr>
-            <w:tcW w:w="2551" w:type="dxa"/>
-            <w:tcBorders>
-              <w:top w:val="single" w:sz="4" w:space="0" w:color="000001"/>
-              <w:left w:val="single" w:sz="4" w:space="0" w:color="000001"/>
-              <w:bottom w:val="single" w:sz="4" w:space="0" w:color="000001"/>
-              <w:insideH w:val="single" w:sz="4" w:space="0" w:color="000001"/>
-            </w:tcBorders>
-            <w:shd w:color="auto" w:fill="auto" w:val="clear"/>
-            <w:tcMar>
-              <w:left w:w="103" w:type="dxa"/>
+            <w:tcW w:w="2552" w:type="dxa"/>
+            <w:tcBorders>
+              <w:top w:val="single" w:sz="4" w:space="0" w:color="000001"/>
+              <w:left w:val="single" w:sz="4" w:space="0" w:color="000001"/>
+              <w:bottom w:val="single" w:sz="4" w:space="0" w:color="000001"/>
+              <w:insideH w:val="single" w:sz="4" w:space="0" w:color="000001"/>
+            </w:tcBorders>
+            <w:shd w:color="auto" w:fill="auto" w:val="clear"/>
+            <w:tcMar>
+              <w:left w:w="98" w:type="dxa"/>
             </w:tcMar>
           </w:tcPr>
           <w:p>
@@ -7695,7 +7988,7 @@
         </w:tc>
         <w:tc>
           <w:tcPr>
-            <w:tcW w:w="2059" w:type="dxa"/>
+            <w:tcW w:w="2058" w:type="dxa"/>
             <w:tcBorders>
               <w:top w:val="single" w:sz="4" w:space="0" w:color="000001"/>
               <w:left w:val="single" w:sz="4" w:space="0" w:color="000001"/>
@@ -7706,7 +7999,7 @@
             </w:tcBorders>
             <w:shd w:color="auto" w:fill="auto" w:val="clear"/>
             <w:tcMar>
-              <w:left w:w="103" w:type="dxa"/>
+              <w:left w:w="98" w:type="dxa"/>
             </w:tcMar>
           </w:tcPr>
           <w:p>
@@ -7731,16 +8024,16 @@
         <w:trPr/>
         <w:tc>
           <w:tcPr>
-            <w:tcW w:w="1667" w:type="dxa"/>
-            <w:tcBorders>
-              <w:top w:val="single" w:sz="4" w:space="0" w:color="000001"/>
-              <w:left w:val="single" w:sz="4" w:space="0" w:color="000001"/>
-              <w:bottom w:val="single" w:sz="4" w:space="0" w:color="000001"/>
-              <w:insideH w:val="single" w:sz="4" w:space="0" w:color="000001"/>
-            </w:tcBorders>
-            <w:shd w:color="auto" w:fill="auto" w:val="clear"/>
-            <w:tcMar>
-              <w:left w:w="103" w:type="dxa"/>
+            <w:tcW w:w="1666" w:type="dxa"/>
+            <w:tcBorders>
+              <w:top w:val="single" w:sz="4" w:space="0" w:color="000001"/>
+              <w:left w:val="single" w:sz="4" w:space="0" w:color="000001"/>
+              <w:bottom w:val="single" w:sz="4" w:space="0" w:color="000001"/>
+              <w:insideH w:val="single" w:sz="4" w:space="0" w:color="000001"/>
+            </w:tcBorders>
+            <w:shd w:color="auto" w:fill="auto" w:val="clear"/>
+            <w:tcMar>
+              <w:left w:w="98" w:type="dxa"/>
             </w:tcMar>
           </w:tcPr>
           <w:p>
@@ -7762,16 +8055,16 @@
         </w:tc>
         <w:tc>
           <w:tcPr>
-            <w:tcW w:w="2836" w:type="dxa"/>
-            <w:tcBorders>
-              <w:top w:val="single" w:sz="4" w:space="0" w:color="000001"/>
-              <w:left w:val="single" w:sz="4" w:space="0" w:color="000001"/>
-              <w:bottom w:val="single" w:sz="4" w:space="0" w:color="000001"/>
-              <w:insideH w:val="single" w:sz="4" w:space="0" w:color="000001"/>
-            </w:tcBorders>
-            <w:shd w:color="auto" w:fill="auto" w:val="clear"/>
-            <w:tcMar>
-              <w:left w:w="103" w:type="dxa"/>
+            <w:tcW w:w="2837" w:type="dxa"/>
+            <w:tcBorders>
+              <w:top w:val="single" w:sz="4" w:space="0" w:color="000001"/>
+              <w:left w:val="single" w:sz="4" w:space="0" w:color="000001"/>
+              <w:bottom w:val="single" w:sz="4" w:space="0" w:color="000001"/>
+              <w:insideH w:val="single" w:sz="4" w:space="0" w:color="000001"/>
+            </w:tcBorders>
+            <w:shd w:color="auto" w:fill="auto" w:val="clear"/>
+            <w:tcMar>
+              <w:left w:w="98" w:type="dxa"/>
             </w:tcMar>
           </w:tcPr>
           <w:p>
@@ -7793,16 +8086,16 @@
         </w:tc>
         <w:tc>
           <w:tcPr>
-            <w:tcW w:w="2551" w:type="dxa"/>
-            <w:tcBorders>
-              <w:top w:val="single" w:sz="4" w:space="0" w:color="000001"/>
-              <w:left w:val="single" w:sz="4" w:space="0" w:color="000001"/>
-              <w:bottom w:val="single" w:sz="4" w:space="0" w:color="000001"/>
-              <w:insideH w:val="single" w:sz="4" w:space="0" w:color="000001"/>
-            </w:tcBorders>
-            <w:shd w:color="auto" w:fill="auto" w:val="clear"/>
-            <w:tcMar>
-              <w:left w:w="103" w:type="dxa"/>
+            <w:tcW w:w="2552" w:type="dxa"/>
+            <w:tcBorders>
+              <w:top w:val="single" w:sz="4" w:space="0" w:color="000001"/>
+              <w:left w:val="single" w:sz="4" w:space="0" w:color="000001"/>
+              <w:bottom w:val="single" w:sz="4" w:space="0" w:color="000001"/>
+              <w:insideH w:val="single" w:sz="4" w:space="0" w:color="000001"/>
+            </w:tcBorders>
+            <w:shd w:color="auto" w:fill="auto" w:val="clear"/>
+            <w:tcMar>
+              <w:left w:w="98" w:type="dxa"/>
             </w:tcMar>
           </w:tcPr>
           <w:p>
@@ -7824,7 +8117,7 @@
         </w:tc>
         <w:tc>
           <w:tcPr>
-            <w:tcW w:w="2059" w:type="dxa"/>
+            <w:tcW w:w="2058" w:type="dxa"/>
             <w:tcBorders>
               <w:top w:val="single" w:sz="4" w:space="0" w:color="000001"/>
               <w:left w:val="single" w:sz="4" w:space="0" w:color="000001"/>
@@ -7835,7 +8128,7 @@
             </w:tcBorders>
             <w:shd w:color="auto" w:fill="auto" w:val="clear"/>
             <w:tcMar>
-              <w:left w:w="103" w:type="dxa"/>
+              <w:left w:w="98" w:type="dxa"/>
             </w:tcMar>
           </w:tcPr>
           <w:p>
@@ -7860,16 +8153,16 @@
         <w:trPr/>
         <w:tc>
           <w:tcPr>
-            <w:tcW w:w="1667" w:type="dxa"/>
-            <w:tcBorders>
-              <w:top w:val="single" w:sz="4" w:space="0" w:color="000001"/>
-              <w:left w:val="single" w:sz="4" w:space="0" w:color="000001"/>
-              <w:bottom w:val="single" w:sz="4" w:space="0" w:color="000001"/>
-              <w:insideH w:val="single" w:sz="4" w:space="0" w:color="000001"/>
-            </w:tcBorders>
-            <w:shd w:color="auto" w:fill="auto" w:val="clear"/>
-            <w:tcMar>
-              <w:left w:w="103" w:type="dxa"/>
+            <w:tcW w:w="1666" w:type="dxa"/>
+            <w:tcBorders>
+              <w:top w:val="single" w:sz="4" w:space="0" w:color="000001"/>
+              <w:left w:val="single" w:sz="4" w:space="0" w:color="000001"/>
+              <w:bottom w:val="single" w:sz="4" w:space="0" w:color="000001"/>
+              <w:insideH w:val="single" w:sz="4" w:space="0" w:color="000001"/>
+            </w:tcBorders>
+            <w:shd w:color="auto" w:fill="auto" w:val="clear"/>
+            <w:tcMar>
+              <w:left w:w="98" w:type="dxa"/>
             </w:tcMar>
           </w:tcPr>
           <w:p>
@@ -7890,16 +8183,16 @@
         </w:tc>
         <w:tc>
           <w:tcPr>
-            <w:tcW w:w="2836" w:type="dxa"/>
-            <w:tcBorders>
-              <w:top w:val="single" w:sz="4" w:space="0" w:color="000001"/>
-              <w:left w:val="single" w:sz="4" w:space="0" w:color="000001"/>
-              <w:bottom w:val="single" w:sz="4" w:space="0" w:color="000001"/>
-              <w:insideH w:val="single" w:sz="4" w:space="0" w:color="000001"/>
-            </w:tcBorders>
-            <w:shd w:color="auto" w:fill="auto" w:val="clear"/>
-            <w:tcMar>
-              <w:left w:w="103" w:type="dxa"/>
+            <w:tcW w:w="2837" w:type="dxa"/>
+            <w:tcBorders>
+              <w:top w:val="single" w:sz="4" w:space="0" w:color="000001"/>
+              <w:left w:val="single" w:sz="4" w:space="0" w:color="000001"/>
+              <w:bottom w:val="single" w:sz="4" w:space="0" w:color="000001"/>
+              <w:insideH w:val="single" w:sz="4" w:space="0" w:color="000001"/>
+            </w:tcBorders>
+            <w:shd w:color="auto" w:fill="auto" w:val="clear"/>
+            <w:tcMar>
+              <w:left w:w="98" w:type="dxa"/>
             </w:tcMar>
           </w:tcPr>
           <w:p>
@@ -7921,16 +8214,16 @@
         </w:tc>
         <w:tc>
           <w:tcPr>
-            <w:tcW w:w="2551" w:type="dxa"/>
-            <w:tcBorders>
-              <w:top w:val="single" w:sz="4" w:space="0" w:color="000001"/>
-              <w:left w:val="single" w:sz="4" w:space="0" w:color="000001"/>
-              <w:bottom w:val="single" w:sz="4" w:space="0" w:color="000001"/>
-              <w:insideH w:val="single" w:sz="4" w:space="0" w:color="000001"/>
-            </w:tcBorders>
-            <w:shd w:color="auto" w:fill="auto" w:val="clear"/>
-            <w:tcMar>
-              <w:left w:w="103" w:type="dxa"/>
+            <w:tcW w:w="2552" w:type="dxa"/>
+            <w:tcBorders>
+              <w:top w:val="single" w:sz="4" w:space="0" w:color="000001"/>
+              <w:left w:val="single" w:sz="4" w:space="0" w:color="000001"/>
+              <w:bottom w:val="single" w:sz="4" w:space="0" w:color="000001"/>
+              <w:insideH w:val="single" w:sz="4" w:space="0" w:color="000001"/>
+            </w:tcBorders>
+            <w:shd w:color="auto" w:fill="auto" w:val="clear"/>
+            <w:tcMar>
+              <w:left w:w="98" w:type="dxa"/>
             </w:tcMar>
           </w:tcPr>
           <w:p>
@@ -7951,7 +8244,7 @@
         </w:tc>
         <w:tc>
           <w:tcPr>
-            <w:tcW w:w="2059" w:type="dxa"/>
+            <w:tcW w:w="2058" w:type="dxa"/>
             <w:tcBorders>
               <w:top w:val="single" w:sz="4" w:space="0" w:color="000001"/>
               <w:left w:val="single" w:sz="4" w:space="0" w:color="000001"/>
@@ -7962,7 +8255,7 @@
             </w:tcBorders>
             <w:shd w:color="auto" w:fill="auto" w:val="clear"/>
             <w:tcMar>
-              <w:left w:w="103" w:type="dxa"/>
+              <w:left w:w="98" w:type="dxa"/>
             </w:tcMar>
           </w:tcPr>
           <w:p>
@@ -7986,15 +8279,16 @@
         <w:trPr/>
         <w:tc>
           <w:tcPr>
-            <w:tcW w:w="1667" w:type="dxa"/>
-            <w:tcBorders>
-              <w:left w:val="single" w:sz="4" w:space="0" w:color="000001"/>
-              <w:bottom w:val="single" w:sz="4" w:space="0" w:color="000001"/>
-              <w:insideH w:val="single" w:sz="4" w:space="0" w:color="000001"/>
-            </w:tcBorders>
-            <w:shd w:color="auto" w:fill="auto" w:val="clear"/>
-            <w:tcMar>
-              <w:left w:w="103" w:type="dxa"/>
+            <w:tcW w:w="1666" w:type="dxa"/>
+            <w:tcBorders>
+              <w:top w:val="single" w:sz="4" w:space="0" w:color="000001"/>
+              <w:left w:val="single" w:sz="4" w:space="0" w:color="000001"/>
+              <w:bottom w:val="single" w:sz="4" w:space="0" w:color="000001"/>
+              <w:insideH w:val="single" w:sz="4" w:space="0" w:color="000001"/>
+            </w:tcBorders>
+            <w:shd w:color="auto" w:fill="auto" w:val="clear"/>
+            <w:tcMar>
+              <w:left w:w="98" w:type="dxa"/>
             </w:tcMar>
           </w:tcPr>
           <w:p>
@@ -8015,15 +8309,16 @@
         </w:tc>
         <w:tc>
           <w:tcPr>
-            <w:tcW w:w="2836" w:type="dxa"/>
-            <w:tcBorders>
-              <w:left w:val="single" w:sz="4" w:space="0" w:color="000001"/>
-              <w:bottom w:val="single" w:sz="4" w:space="0" w:color="000001"/>
-              <w:insideH w:val="single" w:sz="4" w:space="0" w:color="000001"/>
-            </w:tcBorders>
-            <w:shd w:color="auto" w:fill="auto" w:val="clear"/>
-            <w:tcMar>
-              <w:left w:w="103" w:type="dxa"/>
+            <w:tcW w:w="2837" w:type="dxa"/>
+            <w:tcBorders>
+              <w:top w:val="single" w:sz="4" w:space="0" w:color="000001"/>
+              <w:left w:val="single" w:sz="4" w:space="0" w:color="000001"/>
+              <w:bottom w:val="single" w:sz="4" w:space="0" w:color="000001"/>
+              <w:insideH w:val="single" w:sz="4" w:space="0" w:color="000001"/>
+            </w:tcBorders>
+            <w:shd w:color="auto" w:fill="auto" w:val="clear"/>
+            <w:tcMar>
+              <w:left w:w="98" w:type="dxa"/>
             </w:tcMar>
           </w:tcPr>
           <w:p>
@@ -8044,15 +8339,16 @@
         </w:tc>
         <w:tc>
           <w:tcPr>
-            <w:tcW w:w="2551" w:type="dxa"/>
-            <w:tcBorders>
-              <w:left w:val="single" w:sz="4" w:space="0" w:color="000001"/>
-              <w:bottom w:val="single" w:sz="4" w:space="0" w:color="000001"/>
-              <w:insideH w:val="single" w:sz="4" w:space="0" w:color="000001"/>
-            </w:tcBorders>
-            <w:shd w:color="auto" w:fill="auto" w:val="clear"/>
-            <w:tcMar>
-              <w:left w:w="103" w:type="dxa"/>
+            <w:tcW w:w="2552" w:type="dxa"/>
+            <w:tcBorders>
+              <w:top w:val="single" w:sz="4" w:space="0" w:color="000001"/>
+              <w:left w:val="single" w:sz="4" w:space="0" w:color="000001"/>
+              <w:bottom w:val="single" w:sz="4" w:space="0" w:color="000001"/>
+              <w:insideH w:val="single" w:sz="4" w:space="0" w:color="000001"/>
+            </w:tcBorders>
+            <w:shd w:color="auto" w:fill="auto" w:val="clear"/>
+            <w:tcMar>
+              <w:left w:w="98" w:type="dxa"/>
             </w:tcMar>
           </w:tcPr>
           <w:p>
@@ -8073,8 +8369,9 @@
         </w:tc>
         <w:tc>
           <w:tcPr>
-            <w:tcW w:w="2059" w:type="dxa"/>
-            <w:tcBorders>
+            <w:tcW w:w="2058" w:type="dxa"/>
+            <w:tcBorders>
+              <w:top w:val="single" w:sz="4" w:space="0" w:color="000001"/>
               <w:left w:val="single" w:sz="4" w:space="0" w:color="000001"/>
               <w:bottom w:val="single" w:sz="4" w:space="0" w:color="000001"/>
               <w:right w:val="single" w:sz="4" w:space="0" w:color="000001"/>
@@ -8083,7 +8380,7 @@
             </w:tcBorders>
             <w:shd w:color="auto" w:fill="auto" w:val="clear"/>
             <w:tcMar>
-              <w:left w:w="103" w:type="dxa"/>
+              <w:left w:w="98" w:type="dxa"/>
             </w:tcMar>
           </w:tcPr>
           <w:p>
@@ -8107,15 +8404,16 @@
         <w:trPr/>
         <w:tc>
           <w:tcPr>
-            <w:tcW w:w="1667" w:type="dxa"/>
-            <w:tcBorders>
-              <w:left w:val="single" w:sz="4" w:space="0" w:color="000001"/>
-              <w:bottom w:val="single" w:sz="4" w:space="0" w:color="000001"/>
-              <w:insideH w:val="single" w:sz="4" w:space="0" w:color="000001"/>
-            </w:tcBorders>
-            <w:shd w:color="auto" w:fill="auto" w:val="clear"/>
-            <w:tcMar>
-              <w:left w:w="103" w:type="dxa"/>
+            <w:tcW w:w="1666" w:type="dxa"/>
+            <w:tcBorders>
+              <w:top w:val="single" w:sz="4" w:space="0" w:color="000001"/>
+              <w:left w:val="single" w:sz="4" w:space="0" w:color="000001"/>
+              <w:bottom w:val="single" w:sz="4" w:space="0" w:color="000001"/>
+              <w:insideH w:val="single" w:sz="4" w:space="0" w:color="000001"/>
+            </w:tcBorders>
+            <w:shd w:color="auto" w:fill="auto" w:val="clear"/>
+            <w:tcMar>
+              <w:left w:w="98" w:type="dxa"/>
             </w:tcMar>
           </w:tcPr>
           <w:p>
@@ -8137,15 +8435,16 @@
         </w:tc>
         <w:tc>
           <w:tcPr>
-            <w:tcW w:w="2836" w:type="dxa"/>
-            <w:tcBorders>
-              <w:left w:val="single" w:sz="4" w:space="0" w:color="000001"/>
-              <w:bottom w:val="single" w:sz="4" w:space="0" w:color="000001"/>
-              <w:insideH w:val="single" w:sz="4" w:space="0" w:color="000001"/>
-            </w:tcBorders>
-            <w:shd w:color="auto" w:fill="auto" w:val="clear"/>
-            <w:tcMar>
-              <w:left w:w="103" w:type="dxa"/>
+            <w:tcW w:w="2837" w:type="dxa"/>
+            <w:tcBorders>
+              <w:top w:val="single" w:sz="4" w:space="0" w:color="000001"/>
+              <w:left w:val="single" w:sz="4" w:space="0" w:color="000001"/>
+              <w:bottom w:val="single" w:sz="4" w:space="0" w:color="000001"/>
+              <w:insideH w:val="single" w:sz="4" w:space="0" w:color="000001"/>
+            </w:tcBorders>
+            <w:shd w:color="auto" w:fill="auto" w:val="clear"/>
+            <w:tcMar>
+              <w:left w:w="98" w:type="dxa"/>
             </w:tcMar>
           </w:tcPr>
           <w:p>
@@ -8167,15 +8466,16 @@
         </w:tc>
         <w:tc>
           <w:tcPr>
-            <w:tcW w:w="2551" w:type="dxa"/>
-            <w:tcBorders>
-              <w:left w:val="single" w:sz="4" w:space="0" w:color="000001"/>
-              <w:bottom w:val="single" w:sz="4" w:space="0" w:color="000001"/>
-              <w:insideH w:val="single" w:sz="4" w:space="0" w:color="000001"/>
-            </w:tcBorders>
-            <w:shd w:color="auto" w:fill="auto" w:val="clear"/>
-            <w:tcMar>
-              <w:left w:w="103" w:type="dxa"/>
+            <w:tcW w:w="2552" w:type="dxa"/>
+            <w:tcBorders>
+              <w:top w:val="single" w:sz="4" w:space="0" w:color="000001"/>
+              <w:left w:val="single" w:sz="4" w:space="0" w:color="000001"/>
+              <w:bottom w:val="single" w:sz="4" w:space="0" w:color="000001"/>
+              <w:insideH w:val="single" w:sz="4" w:space="0" w:color="000001"/>
+            </w:tcBorders>
+            <w:shd w:color="auto" w:fill="auto" w:val="clear"/>
+            <w:tcMar>
+              <w:left w:w="98" w:type="dxa"/>
             </w:tcMar>
           </w:tcPr>
           <w:p>
@@ -8197,8 +8497,9 @@
         </w:tc>
         <w:tc>
           <w:tcPr>
-            <w:tcW w:w="2059" w:type="dxa"/>
-            <w:tcBorders>
+            <w:tcW w:w="2058" w:type="dxa"/>
+            <w:tcBorders>
+              <w:top w:val="single" w:sz="4" w:space="0" w:color="000001"/>
               <w:left w:val="single" w:sz="4" w:space="0" w:color="000001"/>
               <w:bottom w:val="single" w:sz="4" w:space="0" w:color="000001"/>
               <w:right w:val="single" w:sz="4" w:space="0" w:color="000001"/>
@@ -8207,7 +8508,7 @@
             </w:tcBorders>
             <w:shd w:color="auto" w:fill="auto" w:val="clear"/>
             <w:tcMar>
-              <w:left w:w="103" w:type="dxa"/>
+              <w:left w:w="98" w:type="dxa"/>
             </w:tcMar>
           </w:tcPr>
           <w:p>
@@ -8295,7 +8596,7 @@
         <w:pStyle w:val="Heading1"/>
         <w:numPr>
           <w:ilvl w:val="0"/>
-          <w:numId w:val="2"/>
+          <w:numId w:val="1"/>
         </w:numPr>
         <w:ind w:left="431" w:hanging="431"/>
         <w:rPr>
@@ -8644,7 +8945,7 @@
       <w:fldChar w:fldCharType="separate"/>
     </w:r>
     <w:r>
-      <w:t>8</w:t>
+      <w:t>11</w:t>
     </w:r>
     <w:r>
       <w:fldChar w:fldCharType="end"/>
@@ -8677,7 +8978,7 @@
     <w:tblPr>
       <w:tblW w:w="9038" w:type="dxa"/>
       <w:jc w:val="left"/>
-      <w:tblInd w:w="-30" w:type="dxa"/>
+      <w:tblInd w:w="-35" w:type="dxa"/>
       <w:tblBorders>
         <w:top w:val="single" w:sz="4" w:space="0" w:color="000001"/>
         <w:left w:val="single" w:sz="4" w:space="0" w:color="000001"/>
@@ -8686,7 +8987,7 @@
       </w:tblBorders>
       <w:tblCellMar>
         <w:top w:w="0" w:type="dxa"/>
-        <w:left w:w="65" w:type="dxa"/>
+        <w:left w:w="60" w:type="dxa"/>
         <w:bottom w:w="0" w:type="dxa"/>
         <w:right w:w="70" w:type="dxa"/>
       </w:tblCellMar>
@@ -8709,7 +9010,7 @@
           </w:tcBorders>
           <w:shd w:color="auto" w:fill="auto" w:val="clear"/>
           <w:tcMar>
-            <w:left w:w="65" w:type="dxa"/>
+            <w:left w:w="60" w:type="dxa"/>
           </w:tcMar>
         </w:tcPr>
         <w:p>
@@ -8737,7 +9038,7 @@
           </w:tcBorders>
           <w:shd w:color="auto" w:fill="auto" w:val="clear"/>
           <w:tcMar>
-            <w:left w:w="65" w:type="dxa"/>
+            <w:left w:w="60" w:type="dxa"/>
           </w:tcMar>
         </w:tcPr>
         <w:p>
@@ -8766,7 +9067,7 @@
           </w:tcBorders>
           <w:shd w:color="auto" w:fill="auto" w:val="clear"/>
           <w:tcMar>
-            <w:left w:w="65" w:type="dxa"/>
+            <w:left w:w="60" w:type="dxa"/>
           </w:tcMar>
         </w:tcPr>
         <w:p>
@@ -8794,7 +9095,7 @@
           </w:tcBorders>
           <w:shd w:color="auto" w:fill="auto" w:val="clear"/>
           <w:tcMar>
-            <w:left w:w="65" w:type="dxa"/>
+            <w:left w:w="60" w:type="dxa"/>
           </w:tcMar>
         </w:tcPr>
         <w:p>
@@ -8869,113 +9170,6 @@
     </w:lvl>
     <w:lvl w:ilvl="3">
       <w:start w:val="1"/>
-      <w:numFmt w:val="none"/>
-      <w:suff w:val="nothing"/>
-      <w:lvlText w:val=""/>
-      <w:lvlJc w:val="left"/>
-      <w:pPr>
-        <w:tabs>
-          <w:tab w:val="num" w:pos="864"/>
-        </w:tabs>
-        <w:ind w:left="864" w:hanging="864"/>
-      </w:pPr>
-    </w:lvl>
-    <w:lvl w:ilvl="4">
-      <w:start w:val="1"/>
-      <w:numFmt w:val="none"/>
-      <w:suff w:val="nothing"/>
-      <w:lvlText w:val=""/>
-      <w:lvlJc w:val="left"/>
-      <w:pPr>
-        <w:tabs>
-          <w:tab w:val="num" w:pos="1008"/>
-        </w:tabs>
-        <w:ind w:left="1008" w:hanging="1008"/>
-      </w:pPr>
-    </w:lvl>
-    <w:lvl w:ilvl="5">
-      <w:start w:val="1"/>
-      <w:numFmt w:val="none"/>
-      <w:suff w:val="nothing"/>
-      <w:lvlText w:val=""/>
-      <w:lvlJc w:val="left"/>
-      <w:pPr>
-        <w:tabs>
-          <w:tab w:val="num" w:pos="1152"/>
-        </w:tabs>
-        <w:ind w:left="1152" w:hanging="1152"/>
-      </w:pPr>
-    </w:lvl>
-    <w:lvl w:ilvl="6">
-      <w:start w:val="1"/>
-      <w:numFmt w:val="none"/>
-      <w:suff w:val="nothing"/>
-      <w:lvlText w:val=""/>
-      <w:lvlJc w:val="left"/>
-      <w:pPr>
-        <w:tabs>
-          <w:tab w:val="num" w:pos="1296"/>
-        </w:tabs>
-        <w:ind w:left="1296" w:hanging="1296"/>
-      </w:pPr>
-    </w:lvl>
-    <w:lvl w:ilvl="7">
-      <w:start w:val="1"/>
-      <w:numFmt w:val="none"/>
-      <w:suff w:val="nothing"/>
-      <w:lvlText w:val=""/>
-      <w:lvlJc w:val="left"/>
-      <w:pPr>
-        <w:tabs>
-          <w:tab w:val="num" w:pos="1440"/>
-        </w:tabs>
-        <w:ind w:left="1440" w:hanging="1440"/>
-      </w:pPr>
-    </w:lvl>
-    <w:lvl w:ilvl="8">
-      <w:start w:val="1"/>
-      <w:numFmt w:val="none"/>
-      <w:suff w:val="nothing"/>
-      <w:lvlText w:val=""/>
-      <w:lvlJc w:val="left"/>
-      <w:pPr>
-        <w:tabs>
-          <w:tab w:val="num" w:pos="1584"/>
-        </w:tabs>
-        <w:ind w:left="1584" w:hanging="1584"/>
-      </w:pPr>
-    </w:lvl>
-  </w:abstractNum>
-  <w:abstractNum w:abstractNumId="2">
-    <w:lvl w:ilvl="0">
-      <w:start w:val="1"/>
-      <w:numFmt w:val="decimal"/>
-      <w:lvlText w:val="%1"/>
-      <w:lvlJc w:val="left"/>
-      <w:pPr>
-        <w:ind w:left="432" w:hanging="432"/>
-      </w:pPr>
-    </w:lvl>
-    <w:lvl w:ilvl="1">
-      <w:start w:val="1"/>
-      <w:numFmt w:val="decimal"/>
-      <w:lvlText w:val="%1.%2"/>
-      <w:lvlJc w:val="left"/>
-      <w:pPr>
-        <w:ind w:left="576" w:hanging="576"/>
-      </w:pPr>
-    </w:lvl>
-    <w:lvl w:ilvl="2">
-      <w:start w:val="1"/>
-      <w:numFmt w:val="decimal"/>
-      <w:lvlText w:val="%1.%2.%3"/>
-      <w:lvlJc w:val="left"/>
-      <w:pPr>
-        <w:ind w:left="720" w:hanging="720"/>
-      </w:pPr>
-    </w:lvl>
-    <w:lvl w:ilvl="3">
-      <w:start w:val="1"/>
       <w:numFmt w:val="decimal"/>
       <w:lvlText w:val="%1.%2.%3.%4"/>
       <w:lvlJc w:val="left"/>
@@ -9029,7 +9223,7 @@
       </w:pPr>
     </w:lvl>
   </w:abstractNum>
-  <w:abstractNum w:abstractNumId="3">
+  <w:abstractNum w:abstractNumId="2">
     <w:lvl w:ilvl="0">
       <w:start w:val="1"/>
       <w:numFmt w:val="bullet"/>
@@ -9140,7 +9334,7 @@
       </w:pPr>
     </w:lvl>
   </w:abstractNum>
-  <w:abstractNum w:abstractNumId="4">
+  <w:abstractNum w:abstractNumId="3">
     <w:lvl w:ilvl="0">
       <w:start w:val="1"/>
       <w:numFmt w:val="bullet"/>
@@ -9252,7 +9446,7 @@
       </w:pPr>
     </w:lvl>
   </w:abstractNum>
-  <w:abstractNum w:abstractNumId="5">
+  <w:abstractNum w:abstractNumId="4">
     <w:lvl w:ilvl="0">
       <w:start w:val="1"/>
       <w:numFmt w:val="bullet"/>
@@ -9364,7 +9558,7 @@
       </w:pPr>
     </w:lvl>
   </w:abstractNum>
-  <w:abstractNum w:abstractNumId="6">
+  <w:abstractNum w:abstractNumId="5">
     <w:lvl w:ilvl="0">
       <w:start w:val="1"/>
       <w:numFmt w:val="bullet"/>
@@ -9511,6 +9705,125 @@
         <w:rFonts w:ascii="OpenSymbol" w:hAnsi="OpenSymbol" w:cs="OpenSymbol" w:hint="default"/>
         <w:rFonts w:cs="OpenSymbol"/>
       </w:rPr>
+    </w:lvl>
+  </w:abstractNum>
+  <w:abstractNum w:abstractNumId="6">
+    <w:lvl w:ilvl="0">
+      <w:start w:val="1"/>
+      <w:numFmt w:val="none"/>
+      <w:suff w:val="nothing"/>
+      <w:lvlText w:val=""/>
+      <w:lvlJc w:val="left"/>
+      <w:pPr>
+        <w:tabs>
+          <w:tab w:val="num" w:pos="432"/>
+        </w:tabs>
+        <w:ind w:left="432" w:hanging="432"/>
+      </w:pPr>
+    </w:lvl>
+    <w:lvl w:ilvl="1">
+      <w:start w:val="1"/>
+      <w:numFmt w:val="none"/>
+      <w:suff w:val="nothing"/>
+      <w:lvlText w:val=""/>
+      <w:lvlJc w:val="left"/>
+      <w:pPr>
+        <w:tabs>
+          <w:tab w:val="num" w:pos="576"/>
+        </w:tabs>
+        <w:ind w:left="576" w:hanging="576"/>
+      </w:pPr>
+    </w:lvl>
+    <w:lvl w:ilvl="2">
+      <w:start w:val="1"/>
+      <w:numFmt w:val="none"/>
+      <w:suff w:val="nothing"/>
+      <w:lvlText w:val=""/>
+      <w:lvlJc w:val="left"/>
+      <w:pPr>
+        <w:tabs>
+          <w:tab w:val="num" w:pos="720"/>
+        </w:tabs>
+        <w:ind w:left="720" w:hanging="720"/>
+      </w:pPr>
+    </w:lvl>
+    <w:lvl w:ilvl="3">
+      <w:start w:val="1"/>
+      <w:numFmt w:val="none"/>
+      <w:suff w:val="nothing"/>
+      <w:lvlText w:val=""/>
+      <w:lvlJc w:val="left"/>
+      <w:pPr>
+        <w:tabs>
+          <w:tab w:val="num" w:pos="864"/>
+        </w:tabs>
+        <w:ind w:left="864" w:hanging="864"/>
+      </w:pPr>
+    </w:lvl>
+    <w:lvl w:ilvl="4">
+      <w:start w:val="1"/>
+      <w:numFmt w:val="none"/>
+      <w:suff w:val="nothing"/>
+      <w:lvlText w:val=""/>
+      <w:lvlJc w:val="left"/>
+      <w:pPr>
+        <w:tabs>
+          <w:tab w:val="num" w:pos="1008"/>
+        </w:tabs>
+        <w:ind w:left="1008" w:hanging="1008"/>
+      </w:pPr>
+    </w:lvl>
+    <w:lvl w:ilvl="5">
+      <w:start w:val="1"/>
+      <w:numFmt w:val="none"/>
+      <w:suff w:val="nothing"/>
+      <w:lvlText w:val=""/>
+      <w:lvlJc w:val="left"/>
+      <w:pPr>
+        <w:tabs>
+          <w:tab w:val="num" w:pos="1152"/>
+        </w:tabs>
+        <w:ind w:left="1152" w:hanging="1152"/>
+      </w:pPr>
+    </w:lvl>
+    <w:lvl w:ilvl="6">
+      <w:start w:val="1"/>
+      <w:numFmt w:val="none"/>
+      <w:suff w:val="nothing"/>
+      <w:lvlText w:val=""/>
+      <w:lvlJc w:val="left"/>
+      <w:pPr>
+        <w:tabs>
+          <w:tab w:val="num" w:pos="1296"/>
+        </w:tabs>
+        <w:ind w:left="1296" w:hanging="1296"/>
+      </w:pPr>
+    </w:lvl>
+    <w:lvl w:ilvl="7">
+      <w:start w:val="1"/>
+      <w:numFmt w:val="none"/>
+      <w:suff w:val="nothing"/>
+      <w:lvlText w:val=""/>
+      <w:lvlJc w:val="left"/>
+      <w:pPr>
+        <w:tabs>
+          <w:tab w:val="num" w:pos="1440"/>
+        </w:tabs>
+        <w:ind w:left="1440" w:hanging="1440"/>
+      </w:pPr>
+    </w:lvl>
+    <w:lvl w:ilvl="8">
+      <w:start w:val="1"/>
+      <w:numFmt w:val="none"/>
+      <w:suff w:val="nothing"/>
+      <w:lvlText w:val=""/>
+      <w:lvlJc w:val="left"/>
+      <w:pPr>
+        <w:tabs>
+          <w:tab w:val="num" w:pos="1584"/>
+        </w:tabs>
+        <w:ind w:left="1584" w:hanging="1584"/>
+      </w:pPr>
     </w:lvl>
   </w:abstractNum>
   <w:num w:numId="1">
@@ -9937,10 +10250,10 @@
     </w:pPr>
     <w:rPr>
       <w:rFonts w:ascii="Times New Roman" w:hAnsi="Times New Roman" w:eastAsia="Times New Roman" w:cs="Times New Roman"/>
-      <w:color w:val="auto"/>
+      <w:color w:val="00000A"/>
       <w:sz w:val="24"/>
       <w:szCs w:val="24"/>
-      <w:lang w:eastAsia="zh-CN" w:val="pt-BR" w:bidi="ar-SA"/>
+      <w:lang w:val="pt-BR" w:eastAsia="zh-CN" w:bidi="ar-SA"/>
     </w:rPr>
   </w:style>
   <w:style w:type="paragraph" w:styleId="Heading1">
@@ -9951,13 +10264,8 @@
     <w:qFormat/>
     <w:rsid w:val="004a4a79"/>
     <w:pPr>
-      <w:numPr>
-        <w:ilvl w:val="0"/>
-        <w:numId w:val="1"/>
-      </w:numPr>
       <w:spacing w:before="120" w:after="120"/>
       <w:ind w:left="431" w:hanging="431"/>
-      <w:outlineLvl w:val="0"/>
       <w:outlineLvl w:val="0"/>
     </w:pPr>
     <w:rPr>
@@ -9975,12 +10283,7 @@
     <w:qFormat/>
     <w:rsid w:val="004a4a79"/>
     <w:pPr>
-      <w:numPr>
-        <w:ilvl w:val="1"/>
-        <w:numId w:val="1"/>
-      </w:numPr>
       <w:spacing w:before="120" w:after="120"/>
-      <w:outlineLvl w:val="1"/>
       <w:outlineLvl w:val="1"/>
     </w:pPr>
     <w:rPr>
@@ -9998,12 +10301,7 @@
     <w:qFormat/>
     <w:rsid w:val="004a4a79"/>
     <w:pPr>
-      <w:numPr>
-        <w:ilvl w:val="2"/>
-        <w:numId w:val="1"/>
-      </w:numPr>
       <w:spacing w:before="240" w:after="60"/>
-      <w:outlineLvl w:val="2"/>
       <w:outlineLvl w:val="2"/>
     </w:pPr>
     <w:rPr>
@@ -10182,6 +10480,44 @@
       <w:rFonts w:cs="OpenSymbol"/>
     </w:rPr>
   </w:style>
+  <w:style w:type="character" w:styleId="ListLabel6">
+    <w:name w:val="ListLabel 6"/>
+    <w:qFormat/>
+    <w:rPr>
+      <w:rFonts w:ascii="Calibri" w:hAnsi="Calibri" w:cs="Symbol"/>
+    </w:rPr>
+  </w:style>
+  <w:style w:type="character" w:styleId="ListLabel7">
+    <w:name w:val="ListLabel 7"/>
+    <w:qFormat/>
+    <w:rPr>
+      <w:rFonts w:cs="Symbol"/>
+      <w:color w:val="000000"/>
+    </w:rPr>
+  </w:style>
+  <w:style w:type="character" w:styleId="ListLabel8">
+    <w:name w:val="ListLabel 8"/>
+    <w:qFormat/>
+    <w:rPr>
+      <w:rFonts w:ascii="Calibri" w:hAnsi="Calibri" w:cs="Symbol"/>
+      <w:color w:val="1F497D"/>
+    </w:rPr>
+  </w:style>
+  <w:style w:type="character" w:styleId="ListLabel9">
+    <w:name w:val="ListLabel 9"/>
+    <w:qFormat/>
+    <w:rPr>
+      <w:rFonts w:cs="OpenSymbol"/>
+      <w:color w:val="1F497D"/>
+    </w:rPr>
+  </w:style>
+  <w:style w:type="character" w:styleId="ListLabel10">
+    <w:name w:val="ListLabel 10"/>
+    <w:qFormat/>
+    <w:rPr>
+      <w:rFonts w:cs="OpenSymbol"/>
+    </w:rPr>
+  </w:style>
   <w:style w:type="paragraph" w:styleId="Heading" w:customStyle="1">
     <w:name w:val="Heading"/>
     <w:basedOn w:val="Normal"/>
@@ -10268,7 +10604,7 @@
     <w:qFormat/>
     <w:rsid w:val="004a4a79"/>
     <w:pPr>
-      <w:overflowPunct w:val="true"/>
+      <w:overflowPunct w:val="false"/>
       <w:spacing w:before="120" w:after="120"/>
       <w:jc w:val="both"/>
       <w:textAlignment w:val="baseline"/>
@@ -10348,6 +10684,20 @@
       <w:sz w:val="18"/>
       <w:szCs w:val="18"/>
     </w:rPr>
+  </w:style>
+  <w:style w:type="paragraph" w:styleId="TableContents">
+    <w:name w:val="Table Contents"/>
+    <w:basedOn w:val="Normal"/>
+    <w:qFormat/>
+    <w:pPr/>
+    <w:rPr/>
+  </w:style>
+  <w:style w:type="paragraph" w:styleId="TableHeading">
+    <w:name w:val="Table Heading"/>
+    <w:basedOn w:val="TableContents"/>
+    <w:qFormat/>
+    <w:pPr/>
+    <w:rPr/>
   </w:style>
   <w:style w:type="numbering" w:styleId="NoList" w:default="1">
     <w:name w:val="No List"/>

</xml_diff>